<commit_message>
[EVM_u_PY]: report lab1-3 upd
</commit_message>
<xml_diff>
--- a/semester_5/EVM_u_periferiynye_ystroystva/lab1/lab1-3.docx
+++ b/semester_5/EVM_u_periferiynye_ystroystva/lab1/lab1-3.docx
@@ -1,6 +1,6 @@
 
 <file path=word/document.xml><?xml version="1.0" encoding="utf-8"?>
-<w:document xmlns:wpc="http://schemas.microsoft.com/office/word/2010/wordprocessingCanvas" xmlns:mc="http://schemas.openxmlformats.org/markup-compatibility/2006" xmlns:o="urn:schemas-microsoft-com:office:office" xmlns:r="http://schemas.openxmlformats.org/officeDocument/2006/relationships" xmlns:m="http://schemas.openxmlformats.org/officeDocument/2006/math" xmlns:v="urn:schemas-microsoft-com:vml" xmlns:wp14="http://schemas.microsoft.com/office/word/2010/wordprocessingDrawing" xmlns:wp="http://schemas.openxmlformats.org/drawingml/2006/wordprocessingDrawing" xmlns:w10="urn:schemas-microsoft-com:office:word" xmlns:w="http://schemas.openxmlformats.org/wordprocessingml/2006/main" xmlns:w14="http://schemas.microsoft.com/office/word/2010/wordml" xmlns:w15="http://schemas.microsoft.com/office/word/2012/wordml" xmlns:wpg="http://schemas.microsoft.com/office/word/2010/wordprocessingGroup" xmlns:wpi="http://schemas.microsoft.com/office/word/2010/wordprocessingInk" xmlns:wne="http://schemas.microsoft.com/office/word/2006/wordml" xmlns:wps="http://schemas.microsoft.com/office/word/2010/wordprocessingShape" mc:Ignorable="w14 w15 wp14">
+<w:document xmlns:ve="http://schemas.openxmlformats.org/markup-compatibility/2006" xmlns:o="urn:schemas-microsoft-com:office:office" xmlns:r="http://schemas.openxmlformats.org/officeDocument/2006/relationships" xmlns:m="http://schemas.openxmlformats.org/officeDocument/2006/math" xmlns:v="urn:schemas-microsoft-com:vml" xmlns:wp="http://schemas.openxmlformats.org/drawingml/2006/wordprocessingDrawing" xmlns:w10="urn:schemas-microsoft-com:office:word" xmlns:w="http://schemas.openxmlformats.org/wordprocessingml/2006/main" xmlns:wne="http://schemas.microsoft.com/office/word/2006/wordml">
   <w:body>
     <w:p>
       <w:pPr>
@@ -716,9 +716,122 @@
           <w:sz w:val="28"/>
           <w:szCs w:val="28"/>
         </w:rPr>
+        <w:t xml:space="preserve"> на его </w:t>
+      </w:r>
+      <w:proofErr w:type="spellStart"/>
+      <w:r>
+        <w:rPr>
+          <w:rFonts w:ascii="Times New Roman" w:eastAsia="Calibri" w:hAnsi="Times New Roman" w:cs="Times New Roman"/>
+          <w:color w:val="000000"/>
+          <w:sz w:val="28"/>
+          <w:szCs w:val="28"/>
+        </w:rPr>
+        <w:t>основе</w:t>
+      </w:r>
+      <w:r>
+        <w:rPr>
+          <w:rFonts w:ascii="Times New Roman" w:eastAsia="Calibri" w:hAnsi="Times New Roman" w:cs="Times New Roman"/>
+          <w:b/>
+          <w:color w:val="000000"/>
+          <w:sz w:val="28"/>
+          <w:szCs w:val="28"/>
+        </w:rPr>
+        <w:t>Цель</w:t>
+      </w:r>
+      <w:proofErr w:type="spellEnd"/>
+      <w:r>
+        <w:rPr>
+          <w:rFonts w:ascii="Times New Roman" w:eastAsia="Calibri" w:hAnsi="Times New Roman" w:cs="Times New Roman"/>
+          <w:b/>
+          <w:color w:val="000000"/>
+          <w:sz w:val="28"/>
+          <w:szCs w:val="28"/>
+        </w:rPr>
+        <w:t xml:space="preserve"> работы</w:t>
+      </w:r>
+    </w:p>
+    <w:p>
+      <w:pPr>
+        <w:spacing w:after="0" w:line="360" w:lineRule="auto"/>
+        <w:jc w:val="both"/>
+        <w:rPr>
+          <w:rFonts w:ascii="Times New Roman" w:eastAsia="Calibri" w:hAnsi="Times New Roman" w:cs="Times New Roman"/>
+          <w:color w:val="000000"/>
+          <w:sz w:val="28"/>
+          <w:szCs w:val="28"/>
+          <w:lang w:val="en-US"/>
+        </w:rPr>
+      </w:pPr>
+      <w:r>
+        <w:rPr>
+          <w:rFonts w:ascii="Times New Roman" w:eastAsia="Calibri" w:hAnsi="Times New Roman" w:cs="Times New Roman"/>
+          <w:color w:val="000000"/>
+          <w:sz w:val="28"/>
+          <w:szCs w:val="28"/>
+        </w:rPr>
+        <w:t>Изуч</w:t>
+      </w:r>
+      <w:r>
+        <w:rPr>
+          <w:rFonts w:ascii="Times New Roman" w:eastAsia="Calibri" w:hAnsi="Times New Roman" w:cs="Times New Roman"/>
+          <w:color w:val="000000"/>
+          <w:sz w:val="28"/>
+          <w:szCs w:val="28"/>
+        </w:rPr>
+        <w:t>ить</w:t>
+      </w:r>
+      <w:r>
+        <w:rPr>
+          <w:rFonts w:ascii="Times New Roman" w:eastAsia="Calibri" w:hAnsi="Times New Roman" w:cs="Times New Roman"/>
+          <w:color w:val="000000"/>
+          <w:sz w:val="28"/>
+          <w:szCs w:val="28"/>
+        </w:rPr>
+        <w:t xml:space="preserve"> микропроцессорн</w:t>
+      </w:r>
+      <w:r>
+        <w:rPr>
+          <w:rFonts w:ascii="Times New Roman" w:eastAsia="Calibri" w:hAnsi="Times New Roman" w:cs="Times New Roman"/>
+          <w:color w:val="000000"/>
+          <w:sz w:val="28"/>
+          <w:szCs w:val="28"/>
+        </w:rPr>
+        <w:t>ый</w:t>
+      </w:r>
+      <w:r>
+        <w:rPr>
+          <w:rFonts w:ascii="Times New Roman" w:eastAsia="Calibri" w:hAnsi="Times New Roman" w:cs="Times New Roman"/>
+          <w:color w:val="000000"/>
+          <w:sz w:val="28"/>
+          <w:szCs w:val="28"/>
+        </w:rPr>
+        <w:t xml:space="preserve"> комплекс К1804 и </w:t>
+      </w:r>
+      <w:proofErr w:type="spellStart"/>
+      <w:r>
+        <w:rPr>
+          <w:rFonts w:ascii="Times New Roman" w:eastAsia="Calibri" w:hAnsi="Times New Roman" w:cs="Times New Roman"/>
+          <w:color w:val="000000"/>
+          <w:sz w:val="28"/>
+          <w:szCs w:val="28"/>
+        </w:rPr>
+        <w:t>микроЭВМ</w:t>
+      </w:r>
+      <w:proofErr w:type="spellEnd"/>
+      <w:r>
+        <w:rPr>
+          <w:rFonts w:ascii="Times New Roman" w:eastAsia="Calibri" w:hAnsi="Times New Roman" w:cs="Times New Roman"/>
+          <w:color w:val="000000"/>
+          <w:sz w:val="28"/>
+          <w:szCs w:val="28"/>
+        </w:rPr>
         <w:t xml:space="preserve"> на его основе</w:t>
       </w:r>
-      <w:r>
+    </w:p>
+    <w:p>
+      <w:pPr>
+        <w:spacing w:after="0" w:line="360" w:lineRule="auto"/>
+        <w:jc w:val="both"/>
         <w:rPr>
           <w:rFonts w:ascii="Times New Roman" w:eastAsia="Calibri" w:hAnsi="Times New Roman" w:cs="Times New Roman"/>
           <w:b/>
@@ -726,106 +839,7 @@
           <w:sz w:val="28"/>
           <w:szCs w:val="28"/>
         </w:rPr>
-        <w:t xml:space="preserve"> </w:t>
-      </w:r>
-      <w:r>
-        <w:rPr>
-          <w:rFonts w:ascii="Times New Roman" w:eastAsia="Calibri" w:hAnsi="Times New Roman" w:cs="Times New Roman"/>
-          <w:b/>
-          <w:color w:val="000000"/>
-          <w:sz w:val="28"/>
-          <w:szCs w:val="28"/>
-        </w:rPr>
-        <w:t>Цель работы</w:t>
-      </w:r>
-    </w:p>
-    <w:p>
-      <w:pPr>
-        <w:spacing w:after="0" w:line="360" w:lineRule="auto"/>
-        <w:jc w:val="both"/>
-        <w:rPr>
-          <w:rFonts w:ascii="Times New Roman" w:eastAsia="Calibri" w:hAnsi="Times New Roman" w:cs="Times New Roman"/>
-          <w:b/>
-          <w:color w:val="000000"/>
-          <w:sz w:val="28"/>
-          <w:szCs w:val="28"/>
-        </w:rPr>
-      </w:pPr>
-      <w:r>
-        <w:rPr>
-          <w:rFonts w:ascii="Times New Roman" w:eastAsia="Calibri" w:hAnsi="Times New Roman" w:cs="Times New Roman"/>
-          <w:color w:val="000000"/>
-          <w:sz w:val="28"/>
-          <w:szCs w:val="28"/>
-        </w:rPr>
-        <w:t>Изуч</w:t>
-      </w:r>
-      <w:r>
-        <w:rPr>
-          <w:rFonts w:ascii="Times New Roman" w:eastAsia="Calibri" w:hAnsi="Times New Roman" w:cs="Times New Roman"/>
-          <w:color w:val="000000"/>
-          <w:sz w:val="28"/>
-          <w:szCs w:val="28"/>
-        </w:rPr>
-        <w:t>ить</w:t>
-      </w:r>
-      <w:r>
-        <w:rPr>
-          <w:rFonts w:ascii="Times New Roman" w:eastAsia="Calibri" w:hAnsi="Times New Roman" w:cs="Times New Roman"/>
-          <w:color w:val="000000"/>
-          <w:sz w:val="28"/>
-          <w:szCs w:val="28"/>
-        </w:rPr>
-        <w:t xml:space="preserve"> микропроцессорн</w:t>
-      </w:r>
-      <w:r>
-        <w:rPr>
-          <w:rFonts w:ascii="Times New Roman" w:eastAsia="Calibri" w:hAnsi="Times New Roman" w:cs="Times New Roman"/>
-          <w:color w:val="000000"/>
-          <w:sz w:val="28"/>
-          <w:szCs w:val="28"/>
-        </w:rPr>
-        <w:t>ый</w:t>
-      </w:r>
-      <w:r>
-        <w:rPr>
-          <w:rFonts w:ascii="Times New Roman" w:eastAsia="Calibri" w:hAnsi="Times New Roman" w:cs="Times New Roman"/>
-          <w:color w:val="000000"/>
-          <w:sz w:val="28"/>
-          <w:szCs w:val="28"/>
-        </w:rPr>
-        <w:t xml:space="preserve"> комплекс К1804 и </w:t>
-      </w:r>
-      <w:proofErr w:type="spellStart"/>
-      <w:r>
-        <w:rPr>
-          <w:rFonts w:ascii="Times New Roman" w:eastAsia="Calibri" w:hAnsi="Times New Roman" w:cs="Times New Roman"/>
-          <w:color w:val="000000"/>
-          <w:sz w:val="28"/>
-          <w:szCs w:val="28"/>
-        </w:rPr>
-        <w:t>микроЭВМ</w:t>
-      </w:r>
-      <w:proofErr w:type="spellEnd"/>
-      <w:r>
-        <w:rPr>
-          <w:rFonts w:ascii="Times New Roman" w:eastAsia="Calibri" w:hAnsi="Times New Roman" w:cs="Times New Roman"/>
-          <w:color w:val="000000"/>
-          <w:sz w:val="28"/>
-          <w:szCs w:val="28"/>
-        </w:rPr>
-        <w:t xml:space="preserve"> на его основе</w:t>
-      </w:r>
-      <w:r>
-        <w:rPr>
-          <w:rFonts w:ascii="Times New Roman" w:eastAsia="Calibri" w:hAnsi="Times New Roman" w:cs="Times New Roman"/>
-          <w:b/>
-          <w:color w:val="000000"/>
-          <w:sz w:val="28"/>
-          <w:szCs w:val="28"/>
-        </w:rPr>
-        <w:t xml:space="preserve"> </w:t>
-      </w:r>
+      </w:pPr>
       <w:r>
         <w:rPr>
           <w:rFonts w:ascii="Times New Roman" w:eastAsia="Calibri" w:hAnsi="Times New Roman" w:cs="Times New Roman"/>
@@ -896,15 +910,6 @@
           <w:sz w:val="28"/>
           <w:szCs w:val="28"/>
         </w:rPr>
-        <w:t xml:space="preserve"> </w:t>
-      </w:r>
-      <w:r>
-        <w:rPr>
-          <w:rFonts w:ascii="Times New Roman" w:eastAsia="Calibri" w:hAnsi="Times New Roman" w:cs="Times New Roman"/>
-          <w:color w:val="000000"/>
-          <w:sz w:val="28"/>
-          <w:szCs w:val="28"/>
-        </w:rPr>
         <w:br/>
       </w:r>
       <w:r>
@@ -915,9 +920,9 @@
           <w:sz w:val="28"/>
           <w:szCs w:val="28"/>
         </w:rPr>
-        <w:t>X</w:t>
-      </w:r>
-      <w:proofErr w:type="gramStart"/>
+        <w:t>X-&gt;</w:t>
+      </w:r>
+      <w:proofErr w:type="spellStart"/>
       <w:r>
         <w:rPr>
           <w:rFonts w:ascii="Times New Roman" w:eastAsia="Calibri" w:hAnsi="Times New Roman" w:cs="Times New Roman"/>
@@ -926,96 +931,84 @@
           <w:sz w:val="28"/>
           <w:szCs w:val="28"/>
         </w:rPr>
+        <w:t>Ri</w:t>
+      </w:r>
+      <w:proofErr w:type="spellEnd"/>
+      <w:r>
+        <w:rPr>
+          <w:rFonts w:ascii="Times New Roman" w:eastAsia="Calibri" w:hAnsi="Times New Roman" w:cs="Times New Roman"/>
+          <w:i/>
+          <w:color w:val="000000"/>
+          <w:sz w:val="28"/>
+          <w:szCs w:val="28"/>
+        </w:rPr>
+        <w:t>; Y-&gt;</w:t>
+      </w:r>
+      <w:proofErr w:type="spellStart"/>
+      <w:r>
+        <w:rPr>
+          <w:rFonts w:ascii="Times New Roman" w:eastAsia="Calibri" w:hAnsi="Times New Roman" w:cs="Times New Roman"/>
+          <w:i/>
+          <w:color w:val="000000"/>
+          <w:sz w:val="28"/>
+          <w:szCs w:val="28"/>
+        </w:rPr>
+        <w:t>Rj</w:t>
+      </w:r>
+      <w:proofErr w:type="spellEnd"/>
+      <w:r>
+        <w:rPr>
+          <w:rFonts w:ascii="Times New Roman" w:eastAsia="Calibri" w:hAnsi="Times New Roman" w:cs="Times New Roman"/>
+          <w:i/>
+          <w:color w:val="000000"/>
+          <w:sz w:val="28"/>
+          <w:szCs w:val="28"/>
+        </w:rPr>
+        <w:t xml:space="preserve">; </w:t>
+      </w:r>
+      <w:proofErr w:type="spellStart"/>
+      <w:r>
+        <w:rPr>
+          <w:rFonts w:ascii="Times New Roman" w:eastAsia="Calibri" w:hAnsi="Times New Roman" w:cs="Times New Roman"/>
+          <w:i/>
+          <w:color w:val="000000"/>
+          <w:sz w:val="28"/>
+          <w:szCs w:val="28"/>
+        </w:rPr>
+        <w:t>Ri</w:t>
+      </w:r>
+      <w:proofErr w:type="spellEnd"/>
+      <w:r>
+        <w:rPr>
+          <w:rFonts w:ascii="Times New Roman" w:eastAsia="Calibri" w:hAnsi="Times New Roman" w:cs="Times New Roman"/>
+          <w:i/>
+          <w:color w:val="000000"/>
+          <w:sz w:val="28"/>
+          <w:szCs w:val="28"/>
+        </w:rPr>
+        <w:t xml:space="preserve">* </w:t>
+      </w:r>
+      <w:proofErr w:type="spellStart"/>
+      <w:r>
+        <w:rPr>
+          <w:rFonts w:ascii="Times New Roman" w:eastAsia="Calibri" w:hAnsi="Times New Roman" w:cs="Times New Roman"/>
+          <w:i/>
+          <w:color w:val="000000"/>
+          <w:sz w:val="28"/>
+          <w:szCs w:val="28"/>
+        </w:rPr>
+        <w:t>Rj</w:t>
+      </w:r>
+      <w:proofErr w:type="spellEnd"/>
+      <w:r>
+        <w:rPr>
+          <w:rFonts w:ascii="Times New Roman" w:eastAsia="Calibri" w:hAnsi="Times New Roman" w:cs="Times New Roman"/>
+          <w:i/>
+          <w:color w:val="000000"/>
+          <w:sz w:val="28"/>
+          <w:szCs w:val="28"/>
+        </w:rPr>
         <w:t>-&gt;</w:t>
-      </w:r>
-      <w:proofErr w:type="spellStart"/>
-      <w:r>
-        <w:rPr>
-          <w:rFonts w:ascii="Times New Roman" w:eastAsia="Calibri" w:hAnsi="Times New Roman" w:cs="Times New Roman"/>
-          <w:i/>
-          <w:color w:val="000000"/>
-          <w:sz w:val="28"/>
-          <w:szCs w:val="28"/>
-        </w:rPr>
-        <w:t>Ri</w:t>
-      </w:r>
-      <w:proofErr w:type="spellEnd"/>
-      <w:proofErr w:type="gramEnd"/>
-      <w:r>
-        <w:rPr>
-          <w:rFonts w:ascii="Times New Roman" w:eastAsia="Calibri" w:hAnsi="Times New Roman" w:cs="Times New Roman"/>
-          <w:i/>
-          <w:color w:val="000000"/>
-          <w:sz w:val="28"/>
-          <w:szCs w:val="28"/>
-        </w:rPr>
-        <w:t>; Y-&gt;</w:t>
-      </w:r>
-      <w:proofErr w:type="spellStart"/>
-      <w:r>
-        <w:rPr>
-          <w:rFonts w:ascii="Times New Roman" w:eastAsia="Calibri" w:hAnsi="Times New Roman" w:cs="Times New Roman"/>
-          <w:i/>
-          <w:color w:val="000000"/>
-          <w:sz w:val="28"/>
-          <w:szCs w:val="28"/>
-        </w:rPr>
-        <w:t>Rj</w:t>
-      </w:r>
-      <w:proofErr w:type="spellEnd"/>
-      <w:r>
-        <w:rPr>
-          <w:rFonts w:ascii="Times New Roman" w:eastAsia="Calibri" w:hAnsi="Times New Roman" w:cs="Times New Roman"/>
-          <w:i/>
-          <w:color w:val="000000"/>
-          <w:sz w:val="28"/>
-          <w:szCs w:val="28"/>
-        </w:rPr>
-        <w:t xml:space="preserve">; </w:t>
-      </w:r>
-      <w:proofErr w:type="spellStart"/>
-      <w:r>
-        <w:rPr>
-          <w:rFonts w:ascii="Times New Roman" w:eastAsia="Calibri" w:hAnsi="Times New Roman" w:cs="Times New Roman"/>
-          <w:i/>
-          <w:color w:val="000000"/>
-          <w:sz w:val="28"/>
-          <w:szCs w:val="28"/>
-        </w:rPr>
-        <w:t>Ri</w:t>
-      </w:r>
-      <w:proofErr w:type="spellEnd"/>
-      <w:r>
-        <w:rPr>
-          <w:rFonts w:ascii="Times New Roman" w:eastAsia="Calibri" w:hAnsi="Times New Roman" w:cs="Times New Roman"/>
-          <w:i/>
-          <w:color w:val="000000"/>
-          <w:sz w:val="28"/>
-          <w:szCs w:val="28"/>
-        </w:rPr>
-        <w:t xml:space="preserve">* </w:t>
-      </w:r>
-      <w:proofErr w:type="spellStart"/>
-      <w:r>
-        <w:rPr>
-          <w:rFonts w:ascii="Times New Roman" w:eastAsia="Calibri" w:hAnsi="Times New Roman" w:cs="Times New Roman"/>
-          <w:i/>
-          <w:color w:val="000000"/>
-          <w:sz w:val="28"/>
-          <w:szCs w:val="28"/>
-        </w:rPr>
-        <w:t>Rj</w:t>
-      </w:r>
-      <w:proofErr w:type="spellEnd"/>
-      <w:r>
-        <w:rPr>
-          <w:rFonts w:ascii="Times New Roman" w:eastAsia="Calibri" w:hAnsi="Times New Roman" w:cs="Times New Roman"/>
-          <w:i/>
-          <w:color w:val="000000"/>
-          <w:sz w:val="28"/>
-          <w:szCs w:val="28"/>
-        </w:rPr>
-        <w:t xml:space="preserve">-&gt; </w:t>
       </w:r>
       <w:proofErr w:type="spellStart"/>
       <w:r>
@@ -1244,7 +1237,7 @@
           <w:lang w:eastAsia="ru-RU"/>
         </w:rPr>
         <w:drawing>
-          <wp:inline distT="0" distB="0" distL="0" distR="0" wp14:anchorId="7079F2E8" wp14:editId="43C507F7">
+          <wp:inline distT="0" distB="0" distL="0" distR="0">
             <wp:extent cx="4600575" cy="1284912"/>
             <wp:effectExtent l="0" t="0" r="0" b="0"/>
             <wp:docPr id="1" name="Рисунок 1"/>
@@ -1264,7 +1257,7 @@
                     <a:blip r:embed="rId5">
                       <a:extLst>
                         <a:ext uri="{28A0092B-C50C-407E-A947-70E740481C1C}">
-                          <a14:useLocalDpi xmlns:a14="http://schemas.microsoft.com/office/drawing/2010/main" val="0"/>
+                          <a14:useLocalDpi xmlns:a14="http://schemas.microsoft.com/office/drawing/2010/main" xmlns:wps="http://schemas.microsoft.com/office/word/2010/wordprocessingShape" xmlns:wpi="http://schemas.microsoft.com/office/word/2010/wordprocessingInk" xmlns:wpg="http://schemas.microsoft.com/office/word/2010/wordprocessingGroup" xmlns:w15="http://schemas.microsoft.com/office/word/2012/wordml" xmlns:w14="http://schemas.microsoft.com/office/word/2010/wordml" xmlns:w="http://schemas.openxmlformats.org/wordprocessingml/2006/main" xmlns:w10="urn:schemas-microsoft-com:office:word" xmlns:wp14="http://schemas.microsoft.com/office/word/2010/wordprocessingDrawing" xmlns:v="urn:schemas-microsoft-com:vml" xmlns:o="urn:schemas-microsoft-com:office:office" xmlns:mc="http://schemas.openxmlformats.org/markup-compatibility/2006" xmlns:wpc="http://schemas.microsoft.com/office/word/2010/wordprocessingCanvas" xmlns="" val="0"/>
                         </a:ext>
                       </a:extLst>
                     </a:blip>
@@ -1325,7 +1318,7 @@
           <w:lang w:eastAsia="ru-RU"/>
         </w:rPr>
         <w:drawing>
-          <wp:inline distT="0" distB="0" distL="0" distR="0" wp14:anchorId="1E637D76" wp14:editId="42004CA1">
+          <wp:inline distT="0" distB="0" distL="0" distR="0">
             <wp:extent cx="695325" cy="2936459"/>
             <wp:effectExtent l="0" t="0" r="0" b="0"/>
             <wp:docPr id="5" name="Рисунок 5"/>
@@ -1345,7 +1338,7 @@
                     <a:blip r:embed="rId6">
                       <a:extLst>
                         <a:ext uri="{28A0092B-C50C-407E-A947-70E740481C1C}">
-                          <a14:useLocalDpi xmlns:a14="http://schemas.microsoft.com/office/drawing/2010/main" val="0"/>
+                          <a14:useLocalDpi xmlns:a14="http://schemas.microsoft.com/office/drawing/2010/main" xmlns:wps="http://schemas.microsoft.com/office/word/2010/wordprocessingShape" xmlns:wpi="http://schemas.microsoft.com/office/word/2010/wordprocessingInk" xmlns:wpg="http://schemas.microsoft.com/office/word/2010/wordprocessingGroup" xmlns:w15="http://schemas.microsoft.com/office/word/2012/wordml" xmlns:w14="http://schemas.microsoft.com/office/word/2010/wordml" xmlns:w="http://schemas.openxmlformats.org/wordprocessingml/2006/main" xmlns:w10="urn:schemas-microsoft-com:office:word" xmlns:wp14="http://schemas.microsoft.com/office/word/2010/wordprocessingDrawing" xmlns:v="urn:schemas-microsoft-com:vml" xmlns:o="urn:schemas-microsoft-com:office:office" xmlns:mc="http://schemas.openxmlformats.org/markup-compatibility/2006" xmlns:wpc="http://schemas.microsoft.com/office/word/2010/wordprocessingCanvas" xmlns="" val="0"/>
                         </a:ext>
                       </a:extLst>
                     </a:blip>
@@ -1374,15 +1367,12 @@
         </w:drawing>
       </w:r>
       <w:r>
-        <w:t xml:space="preserve">    </w:t>
-      </w:r>
-      <w:r>
         <w:rPr>
           <w:noProof/>
           <w:lang w:eastAsia="ru-RU"/>
         </w:rPr>
         <w:drawing>
-          <wp:inline distT="0" distB="0" distL="0" distR="0" wp14:anchorId="47D56C90" wp14:editId="40874D05">
+          <wp:inline distT="0" distB="0" distL="0" distR="0">
             <wp:extent cx="4257675" cy="2945518"/>
             <wp:effectExtent l="0" t="0" r="0" b="7620"/>
             <wp:docPr id="7" name="Рисунок 7"/>
@@ -1402,7 +1392,7 @@
                     <a:blip r:embed="rId7">
                       <a:extLst>
                         <a:ext uri="{28A0092B-C50C-407E-A947-70E740481C1C}">
-                          <a14:useLocalDpi xmlns:a14="http://schemas.microsoft.com/office/drawing/2010/main" val="0"/>
+                          <a14:useLocalDpi xmlns:a14="http://schemas.microsoft.com/office/drawing/2010/main" xmlns:wps="http://schemas.microsoft.com/office/word/2010/wordprocessingShape" xmlns:wpi="http://schemas.microsoft.com/office/word/2010/wordprocessingInk" xmlns:wpg="http://schemas.microsoft.com/office/word/2010/wordprocessingGroup" xmlns:w15="http://schemas.microsoft.com/office/word/2012/wordml" xmlns:w14="http://schemas.microsoft.com/office/word/2010/wordml" xmlns:w="http://schemas.openxmlformats.org/wordprocessingml/2006/main" xmlns:w10="urn:schemas-microsoft-com:office:word" xmlns:wp14="http://schemas.microsoft.com/office/word/2010/wordprocessingDrawing" xmlns:v="urn:schemas-microsoft-com:vml" xmlns:o="urn:schemas-microsoft-com:office:office" xmlns:mc="http://schemas.openxmlformats.org/markup-compatibility/2006" xmlns:wpc="http://schemas.microsoft.com/office/word/2010/wordprocessingCanvas" xmlns="" val="0"/>
                         </a:ext>
                       </a:extLst>
                     </a:blip>
@@ -1778,18 +1768,7 @@
           <w:szCs w:val="24"/>
           <w:lang w:val="en-US"/>
         </w:rPr>
-        <w:t>(B)=F = 0{R+S+</w:t>
-      </w:r>
-      <w:proofErr w:type="gramStart"/>
-      <w:r>
-        <w:rPr>
-          <w:rFonts w:ascii="Consolas" w:eastAsia="Calibri" w:hAnsi="Consolas" w:cs="Times New Roman"/>
-          <w:color w:val="000000"/>
-          <w:sz w:val="24"/>
-          <w:szCs w:val="24"/>
-          <w:lang w:val="en-US"/>
-        </w:rPr>
-        <w:t>CO}</w:t>
+        <w:t>(B)=F = 0{R+S+CO}</w:t>
       </w:r>
       <w:r>
         <w:rPr>
@@ -1800,7 +1779,6 @@
         </w:rPr>
         <w:t>РОН</w:t>
       </w:r>
-      <w:proofErr w:type="gramEnd"/>
       <w:r>
         <w:rPr>
           <w:rFonts w:ascii="Consolas" w:eastAsia="Calibri" w:hAnsi="Consolas" w:cs="Times New Roman"/>
@@ -1947,7 +1925,7 @@
           <w:lang w:eastAsia="ru-RU"/>
         </w:rPr>
         <w:drawing>
-          <wp:anchor distT="0" distB="0" distL="114300" distR="114300" simplePos="0" relativeHeight="251658240" behindDoc="1" locked="0" layoutInCell="1" allowOverlap="1" wp14:anchorId="0F5E3DEE" wp14:editId="650F1E7E">
+          <wp:anchor distT="0" distB="0" distL="114300" distR="114300" simplePos="0" relativeHeight="251658240" behindDoc="1" locked="0" layoutInCell="1" allowOverlap="1">
             <wp:simplePos x="0" y="0"/>
             <wp:positionH relativeFrom="margin">
               <wp:align>right</wp:align>
@@ -1975,7 +1953,7 @@
                     <a:blip r:embed="rId8">
                       <a:extLst>
                         <a:ext uri="{28A0092B-C50C-407E-A947-70E740481C1C}">
-                          <a14:useLocalDpi xmlns:a14="http://schemas.microsoft.com/office/drawing/2010/main" val="0"/>
+                          <a14:useLocalDpi xmlns:a14="http://schemas.microsoft.com/office/drawing/2010/main" xmlns:wps="http://schemas.microsoft.com/office/word/2010/wordprocessingShape" xmlns:wpi="http://schemas.microsoft.com/office/word/2010/wordprocessingInk" xmlns:wpg="http://schemas.microsoft.com/office/word/2010/wordprocessingGroup" xmlns:w15="http://schemas.microsoft.com/office/word/2012/wordml" xmlns:w14="http://schemas.microsoft.com/office/word/2010/wordml" xmlns:w="http://schemas.openxmlformats.org/wordprocessingml/2006/main" xmlns:w10="urn:schemas-microsoft-com:office:word" xmlns:wp14="http://schemas.microsoft.com/office/word/2010/wordprocessingDrawing" xmlns:v="urn:schemas-microsoft-com:vml" xmlns:o="urn:schemas-microsoft-com:office:office" xmlns:mc="http://schemas.openxmlformats.org/markup-compatibility/2006" xmlns:wpc="http://schemas.microsoft.com/office/word/2010/wordprocessingCanvas" xmlns="" val="0"/>
                         </a:ext>
                       </a:extLst>
                     </a:blip>
@@ -2000,25 +1978,22 @@
                 </pic:pic>
               </a:graphicData>
             </a:graphic>
-            <wp14:sizeRelH relativeFrom="margin">
-              <wp14:pctWidth>0</wp14:pctWidth>
-            </wp14:sizeRelH>
-            <wp14:sizeRelV relativeFrom="margin">
-              <wp14:pctHeight>0</wp14:pctHeight>
-            </wp14:sizeRelV>
           </wp:anchor>
         </w:drawing>
       </w:r>
       <w:r>
         <w:rPr>
+          <w:rFonts w:ascii="Times New Roman" w:hAnsi="Times New Roman" w:cs="Times New Roman"/>
           <w:noProof/>
+          <w:sz w:val="28"/>
+          <w:szCs w:val="28"/>
           <w:lang w:eastAsia="ru-RU"/>
         </w:rPr>
         <w:drawing>
-          <wp:inline distT="0" distB="0" distL="0" distR="0" wp14:anchorId="42A7E7B3" wp14:editId="59FA03A8">
-            <wp:extent cx="1847850" cy="3588850"/>
-            <wp:effectExtent l="0" t="0" r="0" b="0"/>
-            <wp:docPr id="2" name="Рисунок 2" descr="https://sun9-49.userapi.com/impg/CSJs24yaF6v4IpOO1Bh_k4iWAYsOhAg0RBwk8g/44_BH87tiOg.jpg?size=294x571&amp;quality=95&amp;sign=d193b7d8cb091f80f0e85c2640493f34&amp;type=album"/>
+          <wp:inline distT="0" distB="0" distL="0" distR="0">
+            <wp:extent cx="1759262" cy="3330594"/>
+            <wp:effectExtent l="19050" t="0" r="0" b="0"/>
+            <wp:docPr id="10" name="Рисунок 3"/>
             <wp:cNvGraphicFramePr>
               <a:graphicFrameLocks xmlns:a="http://schemas.openxmlformats.org/drawingml/2006/main" noChangeAspect="1"/>
             </wp:cNvGraphicFramePr>
@@ -2026,19 +2001,13 @@
               <a:graphicData uri="http://schemas.openxmlformats.org/drawingml/2006/picture">
                 <pic:pic xmlns:pic="http://schemas.openxmlformats.org/drawingml/2006/picture">
                   <pic:nvPicPr>
-                    <pic:cNvPr id="0" name="Picture 1" descr="https://sun9-49.userapi.com/impg/CSJs24yaF6v4IpOO1Bh_k4iWAYsOhAg0RBwk8g/44_BH87tiOg.jpg?size=294x571&amp;quality=95&amp;sign=d193b7d8cb091f80f0e85c2640493f34&amp;type=album"/>
+                    <pic:cNvPr id="0" name="Picture 3"/>
                     <pic:cNvPicPr>
                       <a:picLocks noChangeAspect="1" noChangeArrowheads="1"/>
                     </pic:cNvPicPr>
                   </pic:nvPicPr>
                   <pic:blipFill>
-                    <a:blip r:embed="rId9">
-                      <a:extLst>
-                        <a:ext uri="{28A0092B-C50C-407E-A947-70E740481C1C}">
-                          <a14:useLocalDpi xmlns:a14="http://schemas.microsoft.com/office/drawing/2010/main" val="0"/>
-                        </a:ext>
-                      </a:extLst>
-                    </a:blip>
+                    <a:blip r:embed="rId9" cstate="print"/>
                     <a:srcRect/>
                     <a:stretch>
                       <a:fillRect/>
@@ -2047,14 +2016,17 @@
                   <pic:spPr bwMode="auto">
                     <a:xfrm>
                       <a:off x="0" y="0"/>
-                      <a:ext cx="1868213" cy="3628398"/>
+                      <a:ext cx="1762353" cy="3336445"/>
                     </a:xfrm>
                     <a:prstGeom prst="rect">
                       <a:avLst/>
                     </a:prstGeom>
                     <a:noFill/>
-                    <a:ln>
+                    <a:ln w="9525">
                       <a:noFill/>
+                      <a:miter lim="800000"/>
+                      <a:headEnd/>
+                      <a:tailEnd/>
                     </a:ln>
                   </pic:spPr>
                 </pic:pic>
@@ -2422,7 +2394,27 @@
           <w:sz w:val="24"/>
           <w:szCs w:val="24"/>
         </w:rPr>
-        <w:t xml:space="preserve"> = РОН(А){</w:t>
+        <w:t xml:space="preserve"> = РО</w:t>
+      </w:r>
+      <w:proofErr w:type="gramStart"/>
+      <w:r>
+        <w:rPr>
+          <w:rFonts w:ascii="Consolas" w:eastAsia="Calibri" w:hAnsi="Consolas" w:cs="Times New Roman"/>
+          <w:color w:val="000000"/>
+          <w:sz w:val="24"/>
+          <w:szCs w:val="24"/>
+        </w:rPr>
+        <w:t>Н(</w:t>
+      </w:r>
+      <w:proofErr w:type="gramEnd"/>
+      <w:r>
+        <w:rPr>
+          <w:rFonts w:ascii="Consolas" w:eastAsia="Calibri" w:hAnsi="Consolas" w:cs="Times New Roman"/>
+          <w:color w:val="000000"/>
+          <w:sz w:val="24"/>
+          <w:szCs w:val="24"/>
+        </w:rPr>
+        <w:t>А){</w:t>
       </w:r>
       <w:r>
         <w:rPr>
@@ -2462,6 +2454,135 @@
         </w:rPr>
         <w:t>+</w:t>
       </w:r>
+      <w:r>
+        <w:rPr>
+          <w:rFonts w:ascii="Consolas" w:eastAsia="Calibri" w:hAnsi="Consolas" w:cs="Times New Roman"/>
+          <w:color w:val="000000"/>
+          <w:sz w:val="24"/>
+          <w:szCs w:val="24"/>
+          <w:lang w:val="en-US"/>
+        </w:rPr>
+        <w:t>CO</w:t>
+      </w:r>
+      <w:r>
+        <w:rPr>
+          <w:rFonts w:ascii="Consolas" w:eastAsia="Calibri" w:hAnsi="Consolas" w:cs="Times New Roman"/>
+          <w:color w:val="000000"/>
+          <w:sz w:val="24"/>
+          <w:szCs w:val="24"/>
+        </w:rPr>
+        <w:t xml:space="preserve">}РОН(В)  </w:t>
+      </w:r>
+      <w:proofErr w:type="spellStart"/>
+      <w:r>
+        <w:rPr>
+          <w:rFonts w:ascii="Consolas" w:eastAsia="Calibri" w:hAnsi="Consolas" w:cs="Times New Roman"/>
+          <w:color w:val="000000"/>
+          <w:sz w:val="24"/>
+          <w:szCs w:val="24"/>
+          <w:lang w:val="en-US"/>
+        </w:rPr>
+        <w:t>Jnxt</w:t>
+      </w:r>
+      <w:proofErr w:type="spellEnd"/>
+    </w:p>
+    <w:p>
+      <w:pPr>
+        <w:spacing w:after="0" w:line="288" w:lineRule="auto"/>
+        <w:jc w:val="both"/>
+        <w:rPr>
+          <w:rFonts w:ascii="Consolas" w:eastAsia="Calibri" w:hAnsi="Consolas" w:cs="Times New Roman"/>
+          <w:color w:val="000000"/>
+          <w:sz w:val="24"/>
+          <w:szCs w:val="24"/>
+        </w:rPr>
+      </w:pPr>
+      <w:r>
+        <w:rPr>
+          <w:rFonts w:ascii="Consolas" w:eastAsia="Calibri" w:hAnsi="Consolas" w:cs="Times New Roman"/>
+          <w:color w:val="000000"/>
+          <w:sz w:val="24"/>
+          <w:szCs w:val="24"/>
+          <w:lang w:val="en-US"/>
+        </w:rPr>
+        <w:t>Y</w:t>
+      </w:r>
+      <w:r>
+        <w:rPr>
+          <w:rFonts w:ascii="Consolas" w:eastAsia="Calibri" w:hAnsi="Consolas" w:cs="Times New Roman"/>
+          <w:color w:val="000000"/>
+          <w:sz w:val="24"/>
+          <w:szCs w:val="24"/>
+        </w:rPr>
+        <w:t>=</w:t>
+      </w:r>
+      <w:r>
+        <w:rPr>
+          <w:rFonts w:ascii="Consolas" w:eastAsia="Calibri" w:hAnsi="Consolas" w:cs="Times New Roman"/>
+          <w:color w:val="000000"/>
+          <w:sz w:val="24"/>
+          <w:szCs w:val="24"/>
+          <w:lang w:val="en-US"/>
+        </w:rPr>
+        <w:t>F</w:t>
+      </w:r>
+      <w:r>
+        <w:rPr>
+          <w:rFonts w:ascii="Consolas" w:eastAsia="Calibri" w:hAnsi="Consolas" w:cs="Times New Roman"/>
+          <w:color w:val="000000"/>
+          <w:sz w:val="24"/>
+          <w:szCs w:val="24"/>
+        </w:rPr>
+        <w:t xml:space="preserve"> = </w:t>
+      </w:r>
+      <w:r>
+        <w:rPr>
+          <w:rFonts w:ascii="Consolas" w:eastAsia="Calibri" w:hAnsi="Consolas" w:cs="Times New Roman"/>
+          <w:color w:val="000000"/>
+          <w:sz w:val="24"/>
+          <w:szCs w:val="24"/>
+          <w:lang w:val="en-US"/>
+        </w:rPr>
+        <w:t>D</w:t>
+      </w:r>
+      <w:r>
+        <w:rPr>
+          <w:rFonts w:ascii="Consolas" w:eastAsia="Calibri" w:hAnsi="Consolas" w:cs="Times New Roman"/>
+          <w:color w:val="000000"/>
+          <w:sz w:val="24"/>
+          <w:szCs w:val="24"/>
+        </w:rPr>
+        <w:t>{</w:t>
+      </w:r>
+      <w:r>
+        <w:rPr>
+          <w:rFonts w:ascii="Consolas" w:eastAsia="Calibri" w:hAnsi="Consolas" w:cs="Times New Roman"/>
+          <w:color w:val="000000"/>
+          <w:sz w:val="24"/>
+          <w:szCs w:val="24"/>
+          <w:lang w:val="en-US"/>
+        </w:rPr>
+        <w:t>R</w:t>
+      </w:r>
+      <w:r>
+        <w:rPr>
+          <w:rFonts w:ascii="Consolas" w:eastAsia="Calibri" w:hAnsi="Consolas" w:cs="Times New Roman"/>
+          <w:color w:val="000000"/>
+          <w:sz w:val="24"/>
+          <w:szCs w:val="24"/>
+        </w:rPr>
+        <w:t>*</w:t>
+      </w:r>
+      <w:r>
+        <w:rPr>
+          <w:rFonts w:ascii="Consolas" w:eastAsia="Calibri" w:hAnsi="Consolas" w:cs="Times New Roman"/>
+          <w:color w:val="000000"/>
+          <w:sz w:val="24"/>
+          <w:szCs w:val="24"/>
+          <w:lang w:val="en-US"/>
+        </w:rPr>
+        <w:t>S</w:t>
+      </w:r>
       <w:proofErr w:type="gramStart"/>
       <w:r>
         <w:rPr>
@@ -2469,6 +2590,190 @@
           <w:color w:val="000000"/>
           <w:sz w:val="24"/>
           <w:szCs w:val="24"/>
+        </w:rPr>
+        <w:t>}0</w:t>
+      </w:r>
+      <w:proofErr w:type="spellStart"/>
+      <w:r>
+        <w:rPr>
+          <w:rFonts w:ascii="Consolas" w:eastAsia="Calibri" w:hAnsi="Consolas" w:cs="Times New Roman"/>
+          <w:color w:val="000000"/>
+          <w:sz w:val="24"/>
+          <w:szCs w:val="24"/>
+          <w:lang w:val="en-US"/>
+        </w:rPr>
+        <w:t>Jc</w:t>
+      </w:r>
+      <w:proofErr w:type="spellEnd"/>
+      <w:r>
+        <w:rPr>
+          <w:rFonts w:ascii="Consolas" w:eastAsia="Calibri" w:hAnsi="Consolas" w:cs="Times New Roman"/>
+          <w:color w:val="000000"/>
+          <w:sz w:val="24"/>
+          <w:szCs w:val="24"/>
+        </w:rPr>
+        <w:t>4</w:t>
+      </w:r>
+      <w:proofErr w:type="gramEnd"/>
+      <w:r>
+        <w:rPr>
+          <w:rFonts w:ascii="Consolas" w:eastAsia="Calibri" w:hAnsi="Consolas" w:cs="Times New Roman"/>
+          <w:color w:val="000000"/>
+          <w:sz w:val="24"/>
+          <w:szCs w:val="24"/>
+        </w:rPr>
+        <w:t xml:space="preserve"> </w:t>
+      </w:r>
+      <w:r>
+        <w:rPr>
+          <w:rFonts w:ascii="Consolas" w:eastAsia="Calibri" w:hAnsi="Consolas" w:cs="Times New Roman"/>
+          <w:color w:val="000000"/>
+          <w:sz w:val="24"/>
+          <w:szCs w:val="24"/>
+          <w:lang w:val="en-US"/>
+        </w:rPr>
+        <w:t>AR</w:t>
+      </w:r>
+    </w:p>
+    <w:p>
+      <w:pPr>
+        <w:spacing w:after="0" w:line="288" w:lineRule="auto"/>
+        <w:jc w:val="both"/>
+        <w:rPr>
+          <w:rFonts w:ascii="Consolas" w:eastAsia="Calibri" w:hAnsi="Consolas" w:cs="Times New Roman"/>
+          <w:color w:val="000000"/>
+          <w:sz w:val="24"/>
+          <w:szCs w:val="24"/>
+        </w:rPr>
+      </w:pPr>
+      <w:r>
+        <w:rPr>
+          <w:rFonts w:ascii="Consolas" w:eastAsia="Calibri" w:hAnsi="Consolas" w:cs="Times New Roman"/>
+          <w:color w:val="000000"/>
+          <w:sz w:val="24"/>
+          <w:szCs w:val="24"/>
+        </w:rPr>
+        <w:tab/>
+      </w:r>
+      <w:r>
+        <w:rPr>
+          <w:rFonts w:ascii="Consolas" w:eastAsia="Calibri" w:hAnsi="Consolas" w:cs="Times New Roman"/>
+          <w:color w:val="000000"/>
+          <w:sz w:val="24"/>
+          <w:szCs w:val="24"/>
+        </w:rPr>
+        <w:t>РОН</w:t>
+      </w:r>
+      <w:r>
+        <w:rPr>
+          <w:rFonts w:ascii="Consolas" w:eastAsia="Calibri" w:hAnsi="Consolas" w:cs="Times New Roman"/>
+          <w:color w:val="000000"/>
+          <w:sz w:val="24"/>
+          <w:szCs w:val="24"/>
+        </w:rPr>
+        <w:t>(</w:t>
+      </w:r>
+      <w:r>
+        <w:rPr>
+          <w:rFonts w:ascii="Consolas" w:eastAsia="Calibri" w:hAnsi="Consolas" w:cs="Times New Roman"/>
+          <w:color w:val="000000"/>
+          <w:sz w:val="24"/>
+          <w:szCs w:val="24"/>
+          <w:lang w:val="en-US"/>
+        </w:rPr>
+        <w:t>B</w:t>
+      </w:r>
+      <w:r>
+        <w:rPr>
+          <w:rFonts w:ascii="Consolas" w:eastAsia="Calibri" w:hAnsi="Consolas" w:cs="Times New Roman"/>
+          <w:color w:val="000000"/>
+          <w:sz w:val="24"/>
+          <w:szCs w:val="24"/>
+        </w:rPr>
+        <w:t>)=</w:t>
+      </w:r>
+      <w:r>
+        <w:rPr>
+          <w:rFonts w:ascii="Consolas" w:eastAsia="Calibri" w:hAnsi="Consolas" w:cs="Times New Roman"/>
+          <w:color w:val="000000"/>
+          <w:sz w:val="24"/>
+          <w:szCs w:val="24"/>
+          <w:lang w:val="en-US"/>
+        </w:rPr>
+        <w:t>F</w:t>
+      </w:r>
+      <w:r>
+        <w:rPr>
+          <w:rFonts w:ascii="Consolas" w:eastAsia="Calibri" w:hAnsi="Consolas" w:cs="Times New Roman"/>
+          <w:color w:val="000000"/>
+          <w:sz w:val="24"/>
+          <w:szCs w:val="24"/>
+        </w:rPr>
+        <w:t xml:space="preserve"> = </w:t>
+      </w:r>
+      <w:r>
+        <w:rPr>
+          <w:rFonts w:ascii="Consolas" w:eastAsia="Calibri" w:hAnsi="Consolas" w:cs="Times New Roman"/>
+          <w:color w:val="000000"/>
+          <w:sz w:val="24"/>
+          <w:szCs w:val="24"/>
+          <w:lang w:val="en-US"/>
+        </w:rPr>
+        <w:t>D</w:t>
+      </w:r>
+      <w:r>
+        <w:rPr>
+          <w:rFonts w:ascii="Consolas" w:eastAsia="Calibri" w:hAnsi="Consolas" w:cs="Times New Roman"/>
+          <w:color w:val="000000"/>
+          <w:sz w:val="24"/>
+          <w:szCs w:val="24"/>
+        </w:rPr>
+        <w:t>{</w:t>
+      </w:r>
+      <w:r>
+        <w:rPr>
+          <w:rFonts w:ascii="Consolas" w:eastAsia="Calibri" w:hAnsi="Consolas" w:cs="Times New Roman"/>
+          <w:color w:val="000000"/>
+          <w:sz w:val="24"/>
+          <w:szCs w:val="24"/>
+          <w:lang w:val="en-US"/>
+        </w:rPr>
+        <w:t>R</w:t>
+      </w:r>
+      <w:r>
+        <w:rPr>
+          <w:rFonts w:ascii="Consolas" w:eastAsia="Calibri" w:hAnsi="Consolas" w:cs="Times New Roman"/>
+          <w:color w:val="000000"/>
+          <w:sz w:val="24"/>
+          <w:szCs w:val="24"/>
+        </w:rPr>
+        <w:t>+</w:t>
+      </w:r>
+      <w:r>
+        <w:rPr>
+          <w:rFonts w:ascii="Consolas" w:eastAsia="Calibri" w:hAnsi="Consolas" w:cs="Times New Roman"/>
+          <w:color w:val="000000"/>
+          <w:sz w:val="24"/>
+          <w:szCs w:val="24"/>
+          <w:lang w:val="en-US"/>
+        </w:rPr>
+        <w:t>S</w:t>
+      </w:r>
+      <w:r>
+        <w:rPr>
+          <w:rFonts w:ascii="Consolas" w:eastAsia="Calibri" w:hAnsi="Consolas" w:cs="Times New Roman"/>
+          <w:color w:val="000000"/>
+          <w:sz w:val="24"/>
+          <w:szCs w:val="24"/>
+        </w:rPr>
+        <w:t>+</w:t>
+      </w:r>
+      <w:r>
+        <w:rPr>
+          <w:rFonts w:ascii="Consolas" w:eastAsia="Calibri" w:hAnsi="Consolas" w:cs="Times New Roman"/>
+          <w:color w:val="000000"/>
+          <w:sz w:val="24"/>
+          <w:szCs w:val="24"/>
           <w:lang w:val="en-US"/>
         </w:rPr>
         <w:t>CO</w:t>
@@ -2480,7 +2785,88 @@
           <w:sz w:val="24"/>
           <w:szCs w:val="24"/>
         </w:rPr>
-        <w:t>}РОН</w:t>
+        <w:t xml:space="preserve">}0 </w:t>
+      </w:r>
+      <w:proofErr w:type="spellStart"/>
+      <w:r>
+        <w:rPr>
+          <w:rFonts w:ascii="Consolas" w:eastAsia="Calibri" w:hAnsi="Consolas" w:cs="Times New Roman"/>
+          <w:color w:val="000000"/>
+          <w:sz w:val="24"/>
+          <w:szCs w:val="24"/>
+          <w:lang w:val="en-US"/>
+        </w:rPr>
+        <w:t>JmpAR</w:t>
+      </w:r>
+      <w:proofErr w:type="spellEnd"/>
+    </w:p>
+    <w:p>
+      <w:pPr>
+        <w:spacing w:after="0" w:line="288" w:lineRule="auto"/>
+        <w:jc w:val="both"/>
+        <w:rPr>
+          <w:rFonts w:ascii="Consolas" w:eastAsia="Calibri" w:hAnsi="Consolas" w:cs="Times New Roman"/>
+          <w:color w:val="000000"/>
+          <w:sz w:val="24"/>
+          <w:szCs w:val="24"/>
+        </w:rPr>
+      </w:pPr>
+      <w:r>
+        <w:rPr>
+          <w:rFonts w:ascii="Consolas" w:eastAsia="Calibri" w:hAnsi="Consolas" w:cs="Times New Roman"/>
+          <w:color w:val="000000"/>
+          <w:sz w:val="24"/>
+          <w:szCs w:val="24"/>
+        </w:rPr>
+        <w:t>РОН(</w:t>
+      </w:r>
+      <w:r>
+        <w:rPr>
+          <w:rFonts w:ascii="Consolas" w:eastAsia="Calibri" w:hAnsi="Consolas" w:cs="Times New Roman"/>
+          <w:color w:val="000000"/>
+          <w:sz w:val="24"/>
+          <w:szCs w:val="24"/>
+          <w:lang w:val="en-US"/>
+        </w:rPr>
+        <w:t>B</w:t>
+      </w:r>
+      <w:r>
+        <w:rPr>
+          <w:rFonts w:ascii="Consolas" w:eastAsia="Calibri" w:hAnsi="Consolas" w:cs="Times New Roman"/>
+          <w:color w:val="000000"/>
+          <w:sz w:val="24"/>
+          <w:szCs w:val="24"/>
+        </w:rPr>
+        <w:t>)=</w:t>
+      </w:r>
+      <w:r>
+        <w:rPr>
+          <w:rFonts w:ascii="Consolas" w:eastAsia="Calibri" w:hAnsi="Consolas" w:cs="Times New Roman"/>
+          <w:color w:val="000000"/>
+          <w:sz w:val="24"/>
+          <w:szCs w:val="24"/>
+          <w:lang w:val="en-US"/>
+        </w:rPr>
+        <w:t>F</w:t>
+      </w:r>
+      <w:r>
+        <w:rPr>
+          <w:rFonts w:ascii="Consolas" w:eastAsia="Calibri" w:hAnsi="Consolas" w:cs="Times New Roman"/>
+          <w:color w:val="000000"/>
+          <w:sz w:val="24"/>
+          <w:szCs w:val="24"/>
+        </w:rPr>
+        <w:t xml:space="preserve"> = РО</w:t>
+      </w:r>
+      <w:proofErr w:type="gramStart"/>
+      <w:r>
+        <w:rPr>
+          <w:rFonts w:ascii="Consolas" w:eastAsia="Calibri" w:hAnsi="Consolas" w:cs="Times New Roman"/>
+          <w:color w:val="000000"/>
+          <w:sz w:val="24"/>
+          <w:szCs w:val="24"/>
+        </w:rPr>
+        <w:t>Н(</w:t>
       </w:r>
       <w:proofErr w:type="gramEnd"/>
       <w:r>
@@ -2490,88 +2876,7 @@
           <w:sz w:val="24"/>
           <w:szCs w:val="24"/>
         </w:rPr>
-        <w:t xml:space="preserve">(В)  </w:t>
-      </w:r>
-      <w:proofErr w:type="spellStart"/>
-      <w:r>
-        <w:rPr>
-          <w:rFonts w:ascii="Consolas" w:eastAsia="Calibri" w:hAnsi="Consolas" w:cs="Times New Roman"/>
-          <w:color w:val="000000"/>
-          <w:sz w:val="24"/>
-          <w:szCs w:val="24"/>
-          <w:lang w:val="en-US"/>
-        </w:rPr>
-        <w:t>Jnxt</w:t>
-      </w:r>
-      <w:proofErr w:type="spellEnd"/>
-    </w:p>
-    <w:p>
-      <w:pPr>
-        <w:spacing w:after="0" w:line="288" w:lineRule="auto"/>
-        <w:jc w:val="both"/>
-        <w:rPr>
-          <w:rFonts w:ascii="Consolas" w:eastAsia="Calibri" w:hAnsi="Consolas" w:cs="Times New Roman"/>
-          <w:color w:val="000000"/>
-          <w:sz w:val="24"/>
-          <w:szCs w:val="24"/>
-        </w:rPr>
-      </w:pPr>
-      <w:r>
-        <w:rPr>
-          <w:rFonts w:ascii="Consolas" w:eastAsia="Calibri" w:hAnsi="Consolas" w:cs="Times New Roman"/>
-          <w:color w:val="000000"/>
-          <w:sz w:val="24"/>
-          <w:szCs w:val="24"/>
-          <w:lang w:val="en-US"/>
-        </w:rPr>
-        <w:t>Y</w:t>
-      </w:r>
-      <w:r>
-        <w:rPr>
-          <w:rFonts w:ascii="Consolas" w:eastAsia="Calibri" w:hAnsi="Consolas" w:cs="Times New Roman"/>
-          <w:color w:val="000000"/>
-          <w:sz w:val="24"/>
-          <w:szCs w:val="24"/>
-        </w:rPr>
-        <w:t>=</w:t>
-      </w:r>
-      <w:r>
-        <w:rPr>
-          <w:rFonts w:ascii="Consolas" w:eastAsia="Calibri" w:hAnsi="Consolas" w:cs="Times New Roman"/>
-          <w:color w:val="000000"/>
-          <w:sz w:val="24"/>
-          <w:szCs w:val="24"/>
-          <w:lang w:val="en-US"/>
-        </w:rPr>
-        <w:t>F</w:t>
-      </w:r>
-      <w:r>
-        <w:rPr>
-          <w:rFonts w:ascii="Consolas" w:eastAsia="Calibri" w:hAnsi="Consolas" w:cs="Times New Roman"/>
-          <w:color w:val="000000"/>
-          <w:sz w:val="24"/>
-          <w:szCs w:val="24"/>
-        </w:rPr>
-        <w:t xml:space="preserve"> = </w:t>
-      </w:r>
-      <w:r>
-        <w:rPr>
-          <w:rFonts w:ascii="Consolas" w:eastAsia="Calibri" w:hAnsi="Consolas" w:cs="Times New Roman"/>
-          <w:color w:val="000000"/>
-          <w:sz w:val="24"/>
-          <w:szCs w:val="24"/>
-          <w:lang w:val="en-US"/>
-        </w:rPr>
-        <w:t>D</w:t>
-      </w:r>
-      <w:r>
-        <w:rPr>
-          <w:rFonts w:ascii="Consolas" w:eastAsia="Calibri" w:hAnsi="Consolas" w:cs="Times New Roman"/>
-          <w:color w:val="000000"/>
-          <w:sz w:val="24"/>
-          <w:szCs w:val="24"/>
-        </w:rPr>
-        <w:t>{</w:t>
+        <w:t>А){</w:t>
       </w:r>
       <w:r>
         <w:rPr>
@@ -2590,7 +2895,7 @@
           <w:sz w:val="24"/>
           <w:szCs w:val="24"/>
         </w:rPr>
-        <w:t>*</w:t>
+        <w:t>+</w:t>
       </w:r>
       <w:r>
         <w:rPr>
@@ -2602,163 +2907,6 @@
         </w:rPr>
         <w:t>S</w:t>
       </w:r>
-      <w:proofErr w:type="gramStart"/>
-      <w:r>
-        <w:rPr>
-          <w:rFonts w:ascii="Consolas" w:eastAsia="Calibri" w:hAnsi="Consolas" w:cs="Times New Roman"/>
-          <w:color w:val="000000"/>
-          <w:sz w:val="24"/>
-          <w:szCs w:val="24"/>
-        </w:rPr>
-        <w:t>}0</w:t>
-      </w:r>
-      <w:proofErr w:type="gramEnd"/>
-      <w:r>
-        <w:rPr>
-          <w:rFonts w:ascii="Consolas" w:eastAsia="Calibri" w:hAnsi="Consolas" w:cs="Times New Roman"/>
-          <w:color w:val="000000"/>
-          <w:sz w:val="24"/>
-          <w:szCs w:val="24"/>
-        </w:rPr>
-        <w:t xml:space="preserve"> </w:t>
-      </w:r>
-      <w:proofErr w:type="spellStart"/>
-      <w:r>
-        <w:rPr>
-          <w:rFonts w:ascii="Consolas" w:eastAsia="Calibri" w:hAnsi="Consolas" w:cs="Times New Roman"/>
-          <w:color w:val="000000"/>
-          <w:sz w:val="24"/>
-          <w:szCs w:val="24"/>
-          <w:lang w:val="en-US"/>
-        </w:rPr>
-        <w:t>Jc</w:t>
-      </w:r>
-      <w:proofErr w:type="spellEnd"/>
-      <w:r>
-        <w:rPr>
-          <w:rFonts w:ascii="Consolas" w:eastAsia="Calibri" w:hAnsi="Consolas" w:cs="Times New Roman"/>
-          <w:color w:val="000000"/>
-          <w:sz w:val="24"/>
-          <w:szCs w:val="24"/>
-        </w:rPr>
-        <w:t xml:space="preserve">4 </w:t>
-      </w:r>
-      <w:r>
-        <w:rPr>
-          <w:rFonts w:ascii="Consolas" w:eastAsia="Calibri" w:hAnsi="Consolas" w:cs="Times New Roman"/>
-          <w:color w:val="000000"/>
-          <w:sz w:val="24"/>
-          <w:szCs w:val="24"/>
-          <w:lang w:val="en-US"/>
-        </w:rPr>
-        <w:t>AR</w:t>
-      </w:r>
-    </w:p>
-    <w:p>
-      <w:pPr>
-        <w:spacing w:after="0" w:line="288" w:lineRule="auto"/>
-        <w:jc w:val="both"/>
-        <w:rPr>
-          <w:rFonts w:ascii="Consolas" w:eastAsia="Calibri" w:hAnsi="Consolas" w:cs="Times New Roman"/>
-          <w:color w:val="000000"/>
-          <w:sz w:val="24"/>
-          <w:szCs w:val="24"/>
-        </w:rPr>
-      </w:pPr>
-      <w:r>
-        <w:rPr>
-          <w:rFonts w:ascii="Consolas" w:eastAsia="Calibri" w:hAnsi="Consolas" w:cs="Times New Roman"/>
-          <w:color w:val="000000"/>
-          <w:sz w:val="24"/>
-          <w:szCs w:val="24"/>
-        </w:rPr>
-        <w:tab/>
-      </w:r>
-      <w:r>
-        <w:rPr>
-          <w:rFonts w:ascii="Consolas" w:eastAsia="Calibri" w:hAnsi="Consolas" w:cs="Times New Roman"/>
-          <w:color w:val="000000"/>
-          <w:sz w:val="24"/>
-          <w:szCs w:val="24"/>
-        </w:rPr>
-        <w:t>РОН</w:t>
-      </w:r>
-      <w:r>
-        <w:rPr>
-          <w:rFonts w:ascii="Consolas" w:eastAsia="Calibri" w:hAnsi="Consolas" w:cs="Times New Roman"/>
-          <w:color w:val="000000"/>
-          <w:sz w:val="24"/>
-          <w:szCs w:val="24"/>
-        </w:rPr>
-        <w:t>(</w:t>
-      </w:r>
-      <w:r>
-        <w:rPr>
-          <w:rFonts w:ascii="Consolas" w:eastAsia="Calibri" w:hAnsi="Consolas" w:cs="Times New Roman"/>
-          <w:color w:val="000000"/>
-          <w:sz w:val="24"/>
-          <w:szCs w:val="24"/>
-          <w:lang w:val="en-US"/>
-        </w:rPr>
-        <w:t>B</w:t>
-      </w:r>
-      <w:r>
-        <w:rPr>
-          <w:rFonts w:ascii="Consolas" w:eastAsia="Calibri" w:hAnsi="Consolas" w:cs="Times New Roman"/>
-          <w:color w:val="000000"/>
-          <w:sz w:val="24"/>
-          <w:szCs w:val="24"/>
-        </w:rPr>
-        <w:t>)=</w:t>
-      </w:r>
-      <w:r>
-        <w:rPr>
-          <w:rFonts w:ascii="Consolas" w:eastAsia="Calibri" w:hAnsi="Consolas" w:cs="Times New Roman"/>
-          <w:color w:val="000000"/>
-          <w:sz w:val="24"/>
-          <w:szCs w:val="24"/>
-          <w:lang w:val="en-US"/>
-        </w:rPr>
-        <w:t>F</w:t>
-      </w:r>
-      <w:r>
-        <w:rPr>
-          <w:rFonts w:ascii="Consolas" w:eastAsia="Calibri" w:hAnsi="Consolas" w:cs="Times New Roman"/>
-          <w:color w:val="000000"/>
-          <w:sz w:val="24"/>
-          <w:szCs w:val="24"/>
-        </w:rPr>
-        <w:t xml:space="preserve"> = </w:t>
-      </w:r>
-      <w:r>
-        <w:rPr>
-          <w:rFonts w:ascii="Consolas" w:eastAsia="Calibri" w:hAnsi="Consolas" w:cs="Times New Roman"/>
-          <w:color w:val="000000"/>
-          <w:sz w:val="24"/>
-          <w:szCs w:val="24"/>
-          <w:lang w:val="en-US"/>
-        </w:rPr>
-        <w:t>D</w:t>
-      </w:r>
-      <w:r>
-        <w:rPr>
-          <w:rFonts w:ascii="Consolas" w:eastAsia="Calibri" w:hAnsi="Consolas" w:cs="Times New Roman"/>
-          <w:color w:val="000000"/>
-          <w:sz w:val="24"/>
-          <w:szCs w:val="24"/>
-        </w:rPr>
-        <w:t>{</w:t>
-      </w:r>
-      <w:r>
-        <w:rPr>
-          <w:rFonts w:ascii="Consolas" w:eastAsia="Calibri" w:hAnsi="Consolas" w:cs="Times New Roman"/>
-          <w:color w:val="000000"/>
-          <w:sz w:val="24"/>
-          <w:szCs w:val="24"/>
-          <w:lang w:val="en-US"/>
-        </w:rPr>
-        <w:t>R</w:t>
-      </w:r>
       <w:r>
         <w:rPr>
           <w:rFonts w:ascii="Consolas" w:eastAsia="Calibri" w:hAnsi="Consolas" w:cs="Times New Roman"/>
@@ -2776,25 +2924,6 @@
           <w:szCs w:val="24"/>
           <w:lang w:val="en-US"/>
         </w:rPr>
-        <w:t>S</w:t>
-      </w:r>
-      <w:r>
-        <w:rPr>
-          <w:rFonts w:ascii="Consolas" w:eastAsia="Calibri" w:hAnsi="Consolas" w:cs="Times New Roman"/>
-          <w:color w:val="000000"/>
-          <w:sz w:val="24"/>
-          <w:szCs w:val="24"/>
-        </w:rPr>
-        <w:t>+</w:t>
-      </w:r>
-      <w:r>
-        <w:rPr>
-          <w:rFonts w:ascii="Consolas" w:eastAsia="Calibri" w:hAnsi="Consolas" w:cs="Times New Roman"/>
-          <w:color w:val="000000"/>
-          <w:sz w:val="24"/>
-          <w:szCs w:val="24"/>
-          <w:lang w:val="en-US"/>
-        </w:rPr>
         <w:t>CO</w:t>
       </w:r>
       <w:r>
@@ -2804,165 +2933,7 @@
           <w:sz w:val="24"/>
           <w:szCs w:val="24"/>
         </w:rPr>
-        <w:t xml:space="preserve">}0 </w:t>
-      </w:r>
-      <w:proofErr w:type="spellStart"/>
-      <w:r>
-        <w:rPr>
-          <w:rFonts w:ascii="Consolas" w:eastAsia="Calibri" w:hAnsi="Consolas" w:cs="Times New Roman"/>
-          <w:color w:val="000000"/>
-          <w:sz w:val="24"/>
-          <w:szCs w:val="24"/>
-          <w:lang w:val="en-US"/>
-        </w:rPr>
-        <w:t>Jmp</w:t>
-      </w:r>
-      <w:proofErr w:type="spellEnd"/>
-      <w:r>
-        <w:rPr>
-          <w:rFonts w:ascii="Consolas" w:eastAsia="Calibri" w:hAnsi="Consolas" w:cs="Times New Roman"/>
-          <w:color w:val="000000"/>
-          <w:sz w:val="24"/>
-          <w:szCs w:val="24"/>
-        </w:rPr>
-        <w:t xml:space="preserve"> </w:t>
-      </w:r>
-      <w:r>
-        <w:rPr>
-          <w:rFonts w:ascii="Consolas" w:eastAsia="Calibri" w:hAnsi="Consolas" w:cs="Times New Roman"/>
-          <w:color w:val="000000"/>
-          <w:sz w:val="24"/>
-          <w:szCs w:val="24"/>
-          <w:lang w:val="en-US"/>
-        </w:rPr>
-        <w:t>AR</w:t>
-      </w:r>
-    </w:p>
-    <w:p>
-      <w:pPr>
-        <w:spacing w:after="0" w:line="288" w:lineRule="auto"/>
-        <w:jc w:val="both"/>
-        <w:rPr>
-          <w:rFonts w:ascii="Consolas" w:eastAsia="Calibri" w:hAnsi="Consolas" w:cs="Times New Roman"/>
-          <w:color w:val="000000"/>
-          <w:sz w:val="24"/>
-          <w:szCs w:val="24"/>
-        </w:rPr>
-      </w:pPr>
-      <w:r>
-        <w:rPr>
-          <w:rFonts w:ascii="Consolas" w:eastAsia="Calibri" w:hAnsi="Consolas" w:cs="Times New Roman"/>
-          <w:color w:val="000000"/>
-          <w:sz w:val="24"/>
-          <w:szCs w:val="24"/>
-        </w:rPr>
-        <w:t>РОН(</w:t>
-      </w:r>
-      <w:r>
-        <w:rPr>
-          <w:rFonts w:ascii="Consolas" w:eastAsia="Calibri" w:hAnsi="Consolas" w:cs="Times New Roman"/>
-          <w:color w:val="000000"/>
-          <w:sz w:val="24"/>
-          <w:szCs w:val="24"/>
-          <w:lang w:val="en-US"/>
-        </w:rPr>
-        <w:t>B</w:t>
-      </w:r>
-      <w:r>
-        <w:rPr>
-          <w:rFonts w:ascii="Consolas" w:eastAsia="Calibri" w:hAnsi="Consolas" w:cs="Times New Roman"/>
-          <w:color w:val="000000"/>
-          <w:sz w:val="24"/>
-          <w:szCs w:val="24"/>
-        </w:rPr>
-        <w:t>)=</w:t>
-      </w:r>
-      <w:r>
-        <w:rPr>
-          <w:rFonts w:ascii="Consolas" w:eastAsia="Calibri" w:hAnsi="Consolas" w:cs="Times New Roman"/>
-          <w:color w:val="000000"/>
-          <w:sz w:val="24"/>
-          <w:szCs w:val="24"/>
-          <w:lang w:val="en-US"/>
-        </w:rPr>
-        <w:t>F</w:t>
-      </w:r>
-      <w:r>
-        <w:rPr>
-          <w:rFonts w:ascii="Consolas" w:eastAsia="Calibri" w:hAnsi="Consolas" w:cs="Times New Roman"/>
-          <w:color w:val="000000"/>
-          <w:sz w:val="24"/>
-          <w:szCs w:val="24"/>
-        </w:rPr>
-        <w:t xml:space="preserve"> = РОН(А){</w:t>
-      </w:r>
-      <w:r>
-        <w:rPr>
-          <w:rFonts w:ascii="Consolas" w:eastAsia="Calibri" w:hAnsi="Consolas" w:cs="Times New Roman"/>
-          <w:color w:val="000000"/>
-          <w:sz w:val="24"/>
-          <w:szCs w:val="24"/>
-          <w:lang w:val="en-US"/>
-        </w:rPr>
-        <w:t>R</w:t>
-      </w:r>
-      <w:r>
-        <w:rPr>
-          <w:rFonts w:ascii="Consolas" w:eastAsia="Calibri" w:hAnsi="Consolas" w:cs="Times New Roman"/>
-          <w:color w:val="000000"/>
-          <w:sz w:val="24"/>
-          <w:szCs w:val="24"/>
-        </w:rPr>
-        <w:t>+</w:t>
-      </w:r>
-      <w:r>
-        <w:rPr>
-          <w:rFonts w:ascii="Consolas" w:eastAsia="Calibri" w:hAnsi="Consolas" w:cs="Times New Roman"/>
-          <w:color w:val="000000"/>
-          <w:sz w:val="24"/>
-          <w:szCs w:val="24"/>
-          <w:lang w:val="en-US"/>
-        </w:rPr>
-        <w:t>S</w:t>
-      </w:r>
-      <w:r>
-        <w:rPr>
-          <w:rFonts w:ascii="Consolas" w:eastAsia="Calibri" w:hAnsi="Consolas" w:cs="Times New Roman"/>
-          <w:color w:val="000000"/>
-          <w:sz w:val="24"/>
-          <w:szCs w:val="24"/>
-        </w:rPr>
-        <w:t>+</w:t>
-      </w:r>
-      <w:proofErr w:type="gramStart"/>
-      <w:r>
-        <w:rPr>
-          <w:rFonts w:ascii="Consolas" w:eastAsia="Calibri" w:hAnsi="Consolas" w:cs="Times New Roman"/>
-          <w:color w:val="000000"/>
-          <w:sz w:val="24"/>
-          <w:szCs w:val="24"/>
-          <w:lang w:val="en-US"/>
-        </w:rPr>
-        <w:t>CO</w:t>
-      </w:r>
-      <w:r>
-        <w:rPr>
-          <w:rFonts w:ascii="Consolas" w:eastAsia="Calibri" w:hAnsi="Consolas" w:cs="Times New Roman"/>
-          <w:color w:val="000000"/>
-          <w:sz w:val="24"/>
-          <w:szCs w:val="24"/>
-        </w:rPr>
-        <w:t>}РОН</w:t>
-      </w:r>
-      <w:proofErr w:type="gramEnd"/>
-      <w:r>
-        <w:rPr>
-          <w:rFonts w:ascii="Consolas" w:eastAsia="Calibri" w:hAnsi="Consolas" w:cs="Times New Roman"/>
-          <w:color w:val="000000"/>
-          <w:sz w:val="24"/>
-          <w:szCs w:val="24"/>
-        </w:rPr>
-        <w:t xml:space="preserve">(В)  </w:t>
+        <w:t xml:space="preserve">}РОН(В)  </w:t>
       </w:r>
       <w:proofErr w:type="spellStart"/>
       <w:r>
@@ -3055,6 +3026,237 @@
           <w:color w:val="000000"/>
           <w:sz w:val="24"/>
           <w:szCs w:val="24"/>
+          <w:lang w:val="en-US"/>
+        </w:rPr>
+      </w:pPr>
+      <w:r>
+        <w:rPr>
+          <w:rFonts w:ascii="Consolas" w:eastAsia="Calibri" w:hAnsi="Consolas" w:cs="Times New Roman"/>
+          <w:color w:val="000000"/>
+          <w:sz w:val="24"/>
+          <w:szCs w:val="24"/>
+        </w:rPr>
+        <w:t>РОН</w:t>
+      </w:r>
+      <w:r>
+        <w:rPr>
+          <w:rFonts w:ascii="Consolas" w:eastAsia="Calibri" w:hAnsi="Consolas" w:cs="Times New Roman"/>
+          <w:color w:val="000000"/>
+          <w:sz w:val="24"/>
+          <w:szCs w:val="24"/>
+          <w:lang w:val="en-US"/>
+        </w:rPr>
+        <w:t>(</w:t>
+      </w:r>
+      <w:r>
+        <w:rPr>
+          <w:rFonts w:ascii="Consolas" w:eastAsia="Calibri" w:hAnsi="Consolas" w:cs="Times New Roman"/>
+          <w:color w:val="000000"/>
+          <w:sz w:val="24"/>
+          <w:szCs w:val="24"/>
+          <w:lang w:val="en-US"/>
+        </w:rPr>
+        <w:t>B</w:t>
+      </w:r>
+      <w:r>
+        <w:rPr>
+          <w:rFonts w:ascii="Consolas" w:eastAsia="Calibri" w:hAnsi="Consolas" w:cs="Times New Roman"/>
+          <w:color w:val="000000"/>
+          <w:sz w:val="24"/>
+          <w:szCs w:val="24"/>
+          <w:lang w:val="en-US"/>
+        </w:rPr>
+        <w:t>)=</w:t>
+      </w:r>
+      <w:r>
+        <w:rPr>
+          <w:rFonts w:ascii="Consolas" w:eastAsia="Calibri" w:hAnsi="Consolas" w:cs="Times New Roman"/>
+          <w:color w:val="000000"/>
+          <w:sz w:val="24"/>
+          <w:szCs w:val="24"/>
+          <w:lang w:val="en-US"/>
+        </w:rPr>
+        <w:t>F</w:t>
+      </w:r>
+      <w:r>
+        <w:rPr>
+          <w:rFonts w:ascii="Consolas" w:eastAsia="Calibri" w:hAnsi="Consolas" w:cs="Times New Roman"/>
+          <w:color w:val="000000"/>
+          <w:sz w:val="24"/>
+          <w:szCs w:val="24"/>
+          <w:lang w:val="en-US"/>
+        </w:rPr>
+        <w:t xml:space="preserve"> = </w:t>
+      </w:r>
+      <w:r>
+        <w:rPr>
+          <w:rFonts w:ascii="Consolas" w:eastAsia="Calibri" w:hAnsi="Consolas" w:cs="Times New Roman"/>
+          <w:color w:val="000000"/>
+          <w:sz w:val="24"/>
+          <w:szCs w:val="24"/>
+        </w:rPr>
+        <w:t>РО</w:t>
+      </w:r>
+      <w:proofErr w:type="gramStart"/>
+      <w:r>
+        <w:rPr>
+          <w:rFonts w:ascii="Consolas" w:eastAsia="Calibri" w:hAnsi="Consolas" w:cs="Times New Roman"/>
+          <w:color w:val="000000"/>
+          <w:sz w:val="24"/>
+          <w:szCs w:val="24"/>
+        </w:rPr>
+        <w:t>Н</w:t>
+      </w:r>
+      <w:r>
+        <w:rPr>
+          <w:rFonts w:ascii="Consolas" w:eastAsia="Calibri" w:hAnsi="Consolas" w:cs="Times New Roman"/>
+          <w:color w:val="000000"/>
+          <w:sz w:val="24"/>
+          <w:szCs w:val="24"/>
+          <w:lang w:val="en-US"/>
+        </w:rPr>
+        <w:t>(</w:t>
+      </w:r>
+      <w:proofErr w:type="gramEnd"/>
+      <w:r>
+        <w:rPr>
+          <w:rFonts w:ascii="Consolas" w:eastAsia="Calibri" w:hAnsi="Consolas" w:cs="Times New Roman"/>
+          <w:color w:val="000000"/>
+          <w:sz w:val="24"/>
+          <w:szCs w:val="24"/>
+        </w:rPr>
+        <w:t>А</w:t>
+      </w:r>
+      <w:r>
+        <w:rPr>
+          <w:rFonts w:ascii="Consolas" w:eastAsia="Calibri" w:hAnsi="Consolas" w:cs="Times New Roman"/>
+          <w:color w:val="000000"/>
+          <w:sz w:val="24"/>
+          <w:szCs w:val="24"/>
+          <w:lang w:val="en-US"/>
+        </w:rPr>
+        <w:t>){</w:t>
+      </w:r>
+      <w:r>
+        <w:rPr>
+          <w:rFonts w:ascii="Consolas" w:eastAsia="Calibri" w:hAnsi="Consolas" w:cs="Times New Roman"/>
+          <w:color w:val="000000"/>
+          <w:sz w:val="24"/>
+          <w:szCs w:val="24"/>
+          <w:lang w:val="en-US"/>
+        </w:rPr>
+        <w:t>R</w:t>
+      </w:r>
+      <w:r>
+        <w:rPr>
+          <w:rFonts w:ascii="Consolas" w:eastAsia="Calibri" w:hAnsi="Consolas" w:cs="Times New Roman"/>
+          <w:color w:val="000000"/>
+          <w:sz w:val="24"/>
+          <w:szCs w:val="24"/>
+          <w:lang w:val="en-US"/>
+        </w:rPr>
+        <w:t>+</w:t>
+      </w:r>
+      <w:r>
+        <w:rPr>
+          <w:rFonts w:ascii="Consolas" w:eastAsia="Calibri" w:hAnsi="Consolas" w:cs="Times New Roman"/>
+          <w:color w:val="000000"/>
+          <w:sz w:val="24"/>
+          <w:szCs w:val="24"/>
+          <w:lang w:val="en-US"/>
+        </w:rPr>
+        <w:t>S</w:t>
+      </w:r>
+      <w:r>
+        <w:rPr>
+          <w:rFonts w:ascii="Consolas" w:eastAsia="Calibri" w:hAnsi="Consolas" w:cs="Times New Roman"/>
+          <w:color w:val="000000"/>
+          <w:sz w:val="24"/>
+          <w:szCs w:val="24"/>
+          <w:lang w:val="en-US"/>
+        </w:rPr>
+        <w:t>+</w:t>
+      </w:r>
+      <w:r>
+        <w:rPr>
+          <w:rFonts w:ascii="Consolas" w:eastAsia="Calibri" w:hAnsi="Consolas" w:cs="Times New Roman"/>
+          <w:color w:val="000000"/>
+          <w:sz w:val="24"/>
+          <w:szCs w:val="24"/>
+          <w:lang w:val="en-US"/>
+        </w:rPr>
+        <w:t>CO</w:t>
+      </w:r>
+      <w:r>
+        <w:rPr>
+          <w:rFonts w:ascii="Consolas" w:eastAsia="Calibri" w:hAnsi="Consolas" w:cs="Times New Roman"/>
+          <w:color w:val="000000"/>
+          <w:sz w:val="24"/>
+          <w:szCs w:val="24"/>
+          <w:lang w:val="en-US"/>
+        </w:rPr>
+        <w:t>}</w:t>
+      </w:r>
+      <w:r>
+        <w:rPr>
+          <w:rFonts w:ascii="Consolas" w:eastAsia="Calibri" w:hAnsi="Consolas" w:cs="Times New Roman"/>
+          <w:color w:val="000000"/>
+          <w:sz w:val="24"/>
+          <w:szCs w:val="24"/>
+        </w:rPr>
+        <w:t>РОН</w:t>
+      </w:r>
+      <w:r>
+        <w:rPr>
+          <w:rFonts w:ascii="Consolas" w:eastAsia="Calibri" w:hAnsi="Consolas" w:cs="Times New Roman"/>
+          <w:color w:val="000000"/>
+          <w:sz w:val="24"/>
+          <w:szCs w:val="24"/>
+          <w:lang w:val="en-US"/>
+        </w:rPr>
+        <w:t>(</w:t>
+      </w:r>
+      <w:r>
+        <w:rPr>
+          <w:rFonts w:ascii="Consolas" w:eastAsia="Calibri" w:hAnsi="Consolas" w:cs="Times New Roman"/>
+          <w:color w:val="000000"/>
+          <w:sz w:val="24"/>
+          <w:szCs w:val="24"/>
+        </w:rPr>
+        <w:t>В</w:t>
+      </w:r>
+      <w:r>
+        <w:rPr>
+          <w:rFonts w:ascii="Consolas" w:eastAsia="Calibri" w:hAnsi="Consolas" w:cs="Times New Roman"/>
+          <w:color w:val="000000"/>
+          <w:sz w:val="24"/>
+          <w:szCs w:val="24"/>
+          <w:lang w:val="en-US"/>
+        </w:rPr>
+        <w:t xml:space="preserve">)  </w:t>
+      </w:r>
+      <w:proofErr w:type="spellStart"/>
+      <w:r>
+        <w:rPr>
+          <w:rFonts w:ascii="Consolas" w:eastAsia="Calibri" w:hAnsi="Consolas" w:cs="Times New Roman"/>
+          <w:color w:val="000000"/>
+          <w:sz w:val="24"/>
+          <w:szCs w:val="24"/>
+          <w:lang w:val="en-US"/>
+        </w:rPr>
+        <w:t>Jnxt</w:t>
+      </w:r>
+      <w:proofErr w:type="spellEnd"/>
+    </w:p>
+    <w:p>
+      <w:pPr>
+        <w:spacing w:after="0" w:line="288" w:lineRule="auto"/>
+        <w:jc w:val="both"/>
+        <w:rPr>
+          <w:rFonts w:ascii="Consolas" w:eastAsia="Calibri" w:hAnsi="Consolas" w:cs="Times New Roman"/>
+          <w:color w:val="000000"/>
+          <w:sz w:val="24"/>
+          <w:szCs w:val="24"/>
         </w:rPr>
       </w:pPr>
       <w:r>
@@ -3065,217 +3267,6 @@
           <w:szCs w:val="24"/>
         </w:rPr>
         <w:lastRenderedPageBreak/>
-        <w:t>РОН</w:t>
-      </w:r>
-      <w:r>
-        <w:rPr>
-          <w:rFonts w:ascii="Consolas" w:eastAsia="Calibri" w:hAnsi="Consolas" w:cs="Times New Roman"/>
-          <w:color w:val="000000"/>
-          <w:sz w:val="24"/>
-          <w:szCs w:val="24"/>
-        </w:rPr>
-        <w:t>(</w:t>
-      </w:r>
-      <w:r>
-        <w:rPr>
-          <w:rFonts w:ascii="Consolas" w:eastAsia="Calibri" w:hAnsi="Consolas" w:cs="Times New Roman"/>
-          <w:color w:val="000000"/>
-          <w:sz w:val="24"/>
-          <w:szCs w:val="24"/>
-          <w:lang w:val="en-US"/>
-        </w:rPr>
-        <w:t>B</w:t>
-      </w:r>
-      <w:r>
-        <w:rPr>
-          <w:rFonts w:ascii="Consolas" w:eastAsia="Calibri" w:hAnsi="Consolas" w:cs="Times New Roman"/>
-          <w:color w:val="000000"/>
-          <w:sz w:val="24"/>
-          <w:szCs w:val="24"/>
-        </w:rPr>
-        <w:t>)=</w:t>
-      </w:r>
-      <w:r>
-        <w:rPr>
-          <w:rFonts w:ascii="Consolas" w:eastAsia="Calibri" w:hAnsi="Consolas" w:cs="Times New Roman"/>
-          <w:color w:val="000000"/>
-          <w:sz w:val="24"/>
-          <w:szCs w:val="24"/>
-          <w:lang w:val="en-US"/>
-        </w:rPr>
-        <w:t>F</w:t>
-      </w:r>
-      <w:r>
-        <w:rPr>
-          <w:rFonts w:ascii="Consolas" w:eastAsia="Calibri" w:hAnsi="Consolas" w:cs="Times New Roman"/>
-          <w:color w:val="000000"/>
-          <w:sz w:val="24"/>
-          <w:szCs w:val="24"/>
-        </w:rPr>
-        <w:t xml:space="preserve"> = </w:t>
-      </w:r>
-      <w:r>
-        <w:rPr>
-          <w:rFonts w:ascii="Consolas" w:eastAsia="Calibri" w:hAnsi="Consolas" w:cs="Times New Roman"/>
-          <w:color w:val="000000"/>
-          <w:sz w:val="24"/>
-          <w:szCs w:val="24"/>
-        </w:rPr>
-        <w:t>РОН</w:t>
-      </w:r>
-      <w:r>
-        <w:rPr>
-          <w:rFonts w:ascii="Consolas" w:eastAsia="Calibri" w:hAnsi="Consolas" w:cs="Times New Roman"/>
-          <w:color w:val="000000"/>
-          <w:sz w:val="24"/>
-          <w:szCs w:val="24"/>
-        </w:rPr>
-        <w:t>(</w:t>
-      </w:r>
-      <w:r>
-        <w:rPr>
-          <w:rFonts w:ascii="Consolas" w:eastAsia="Calibri" w:hAnsi="Consolas" w:cs="Times New Roman"/>
-          <w:color w:val="000000"/>
-          <w:sz w:val="24"/>
-          <w:szCs w:val="24"/>
-        </w:rPr>
-        <w:t>А</w:t>
-      </w:r>
-      <w:r>
-        <w:rPr>
-          <w:rFonts w:ascii="Consolas" w:eastAsia="Calibri" w:hAnsi="Consolas" w:cs="Times New Roman"/>
-          <w:color w:val="000000"/>
-          <w:sz w:val="24"/>
-          <w:szCs w:val="24"/>
-        </w:rPr>
-        <w:t>){</w:t>
-      </w:r>
-      <w:r>
-        <w:rPr>
-          <w:rFonts w:ascii="Consolas" w:eastAsia="Calibri" w:hAnsi="Consolas" w:cs="Times New Roman"/>
-          <w:color w:val="000000"/>
-          <w:sz w:val="24"/>
-          <w:szCs w:val="24"/>
-          <w:lang w:val="en-US"/>
-        </w:rPr>
-        <w:t>R</w:t>
-      </w:r>
-      <w:r>
-        <w:rPr>
-          <w:rFonts w:ascii="Consolas" w:eastAsia="Calibri" w:hAnsi="Consolas" w:cs="Times New Roman"/>
-          <w:color w:val="000000"/>
-          <w:sz w:val="24"/>
-          <w:szCs w:val="24"/>
-        </w:rPr>
-        <w:t>+</w:t>
-      </w:r>
-      <w:r>
-        <w:rPr>
-          <w:rFonts w:ascii="Consolas" w:eastAsia="Calibri" w:hAnsi="Consolas" w:cs="Times New Roman"/>
-          <w:color w:val="000000"/>
-          <w:sz w:val="24"/>
-          <w:szCs w:val="24"/>
-          <w:lang w:val="en-US"/>
-        </w:rPr>
-        <w:t>S</w:t>
-      </w:r>
-      <w:r>
-        <w:rPr>
-          <w:rFonts w:ascii="Consolas" w:eastAsia="Calibri" w:hAnsi="Consolas" w:cs="Times New Roman"/>
-          <w:color w:val="000000"/>
-          <w:sz w:val="24"/>
-          <w:szCs w:val="24"/>
-        </w:rPr>
-        <w:t>+</w:t>
-      </w:r>
-      <w:proofErr w:type="gramStart"/>
-      <w:r>
-        <w:rPr>
-          <w:rFonts w:ascii="Consolas" w:eastAsia="Calibri" w:hAnsi="Consolas" w:cs="Times New Roman"/>
-          <w:color w:val="000000"/>
-          <w:sz w:val="24"/>
-          <w:szCs w:val="24"/>
-          <w:lang w:val="en-US"/>
-        </w:rPr>
-        <w:t>CO</w:t>
-      </w:r>
-      <w:r>
-        <w:rPr>
-          <w:rFonts w:ascii="Consolas" w:eastAsia="Calibri" w:hAnsi="Consolas" w:cs="Times New Roman"/>
-          <w:color w:val="000000"/>
-          <w:sz w:val="24"/>
-          <w:szCs w:val="24"/>
-        </w:rPr>
-        <w:t>}</w:t>
-      </w:r>
-      <w:r>
-        <w:rPr>
-          <w:rFonts w:ascii="Consolas" w:eastAsia="Calibri" w:hAnsi="Consolas" w:cs="Times New Roman"/>
-          <w:color w:val="000000"/>
-          <w:sz w:val="24"/>
-          <w:szCs w:val="24"/>
-        </w:rPr>
-        <w:t>РОН</w:t>
-      </w:r>
-      <w:proofErr w:type="gramEnd"/>
-      <w:r>
-        <w:rPr>
-          <w:rFonts w:ascii="Consolas" w:eastAsia="Calibri" w:hAnsi="Consolas" w:cs="Times New Roman"/>
-          <w:color w:val="000000"/>
-          <w:sz w:val="24"/>
-          <w:szCs w:val="24"/>
-        </w:rPr>
-        <w:t>(</w:t>
-      </w:r>
-      <w:r>
-        <w:rPr>
-          <w:rFonts w:ascii="Consolas" w:eastAsia="Calibri" w:hAnsi="Consolas" w:cs="Times New Roman"/>
-          <w:color w:val="000000"/>
-          <w:sz w:val="24"/>
-          <w:szCs w:val="24"/>
-        </w:rPr>
-        <w:t>В</w:t>
-      </w:r>
-      <w:r>
-        <w:rPr>
-          <w:rFonts w:ascii="Consolas" w:eastAsia="Calibri" w:hAnsi="Consolas" w:cs="Times New Roman"/>
-          <w:color w:val="000000"/>
-          <w:sz w:val="24"/>
-          <w:szCs w:val="24"/>
-        </w:rPr>
-        <w:t xml:space="preserve">)  </w:t>
-      </w:r>
-      <w:proofErr w:type="spellStart"/>
-      <w:r>
-        <w:rPr>
-          <w:rFonts w:ascii="Consolas" w:eastAsia="Calibri" w:hAnsi="Consolas" w:cs="Times New Roman"/>
-          <w:color w:val="000000"/>
-          <w:sz w:val="24"/>
-          <w:szCs w:val="24"/>
-          <w:lang w:val="en-US"/>
-        </w:rPr>
-        <w:t>Jnxt</w:t>
-      </w:r>
-      <w:proofErr w:type="spellEnd"/>
-    </w:p>
-    <w:p>
-      <w:pPr>
-        <w:spacing w:after="0" w:line="288" w:lineRule="auto"/>
-        <w:jc w:val="both"/>
-        <w:rPr>
-          <w:rFonts w:ascii="Consolas" w:eastAsia="Calibri" w:hAnsi="Consolas" w:cs="Times New Roman"/>
-          <w:color w:val="000000"/>
-          <w:sz w:val="24"/>
-          <w:szCs w:val="24"/>
-        </w:rPr>
-      </w:pPr>
-      <w:r>
-        <w:rPr>
-          <w:rFonts w:ascii="Consolas" w:eastAsia="Calibri" w:hAnsi="Consolas" w:cs="Times New Roman"/>
-          <w:color w:val="000000"/>
-          <w:sz w:val="24"/>
-          <w:szCs w:val="24"/>
-        </w:rPr>
         <w:t>Y=F = D{R*S}0 Jc4 AR</w:t>
       </w:r>
     </w:p>
@@ -3309,18 +3300,7 @@
           <w:szCs w:val="24"/>
           <w:lang w:val="en-US"/>
         </w:rPr>
-        <w:t>(B)=F = D{R+S+</w:t>
-      </w:r>
-      <w:proofErr w:type="gramStart"/>
-      <w:r>
-        <w:rPr>
-          <w:rFonts w:ascii="Consolas" w:eastAsia="Calibri" w:hAnsi="Consolas" w:cs="Times New Roman"/>
-          <w:color w:val="000000"/>
-          <w:sz w:val="24"/>
-          <w:szCs w:val="24"/>
-          <w:lang w:val="en-US"/>
-        </w:rPr>
-        <w:t>CO}</w:t>
+        <w:t>(B)=F = D{R+S+CO}</w:t>
       </w:r>
       <w:r>
         <w:rPr>
@@ -3331,7 +3311,6 @@
         </w:rPr>
         <w:t>РОН</w:t>
       </w:r>
-      <w:proofErr w:type="gramEnd"/>
       <w:r>
         <w:rPr>
           <w:rFonts w:ascii="Consolas" w:eastAsia="Calibri" w:hAnsi="Consolas" w:cs="Times New Roman"/>
@@ -3444,31 +3423,9 @@
           <w:szCs w:val="24"/>
           <w:lang w:val="en-US"/>
         </w:rPr>
-        <w:t>}0</w:t>
+        <w:t>}0Jmp</w:t>
       </w:r>
       <w:proofErr w:type="gramEnd"/>
-      <w:r>
-        <w:rPr>
-          <w:rFonts w:ascii="Consolas" w:eastAsia="Calibri" w:hAnsi="Consolas" w:cs="Times New Roman"/>
-          <w:color w:val="000000"/>
-          <w:sz w:val="24"/>
-          <w:szCs w:val="24"/>
-          <w:lang w:val="en-US"/>
-        </w:rPr>
-        <w:t xml:space="preserve">  </w:t>
-      </w:r>
-      <w:proofErr w:type="spellStart"/>
-      <w:r>
-        <w:rPr>
-          <w:rFonts w:ascii="Consolas" w:eastAsia="Calibri" w:hAnsi="Consolas" w:cs="Times New Roman"/>
-          <w:color w:val="000000"/>
-          <w:sz w:val="24"/>
-          <w:szCs w:val="24"/>
-          <w:lang w:val="en-US"/>
-        </w:rPr>
-        <w:t>Jmp</w:t>
-      </w:r>
-      <w:proofErr w:type="spellEnd"/>
       <w:r>
         <w:rPr>
           <w:rFonts w:ascii="Consolas" w:eastAsia="Calibri" w:hAnsi="Consolas" w:cs="Times New Roman"/>
@@ -3542,7 +3499,7 @@
           <w:lang w:eastAsia="ru-RU"/>
         </w:rPr>
         <w:drawing>
-          <wp:inline distT="0" distB="0" distL="0" distR="0" wp14:anchorId="2018D844" wp14:editId="70C1872F">
+          <wp:inline distT="0" distB="0" distL="0" distR="0">
             <wp:extent cx="4103349" cy="1857375"/>
             <wp:effectExtent l="0" t="0" r="0" b="0"/>
             <wp:docPr id="23" name="Рисунок 23"/>
@@ -3562,7 +3519,7 @@
                     <a:blip r:embed="rId10">
                       <a:extLst>
                         <a:ext uri="{28A0092B-C50C-407E-A947-70E740481C1C}">
-                          <a14:useLocalDpi xmlns:a14="http://schemas.microsoft.com/office/drawing/2010/main" val="0"/>
+                          <a14:useLocalDpi xmlns:a14="http://schemas.microsoft.com/office/drawing/2010/main" xmlns:wps="http://schemas.microsoft.com/office/word/2010/wordprocessingShape" xmlns:wpi="http://schemas.microsoft.com/office/word/2010/wordprocessingInk" xmlns:wpg="http://schemas.microsoft.com/office/word/2010/wordprocessingGroup" xmlns:w15="http://schemas.microsoft.com/office/word/2012/wordml" xmlns:w14="http://schemas.microsoft.com/office/word/2010/wordml" xmlns:w="http://schemas.openxmlformats.org/wordprocessingml/2006/main" xmlns:w10="urn:schemas-microsoft-com:office:word" xmlns:wp14="http://schemas.microsoft.com/office/word/2010/wordprocessingDrawing" xmlns:v="urn:schemas-microsoft-com:vml" xmlns:o="urn:schemas-microsoft-com:office:office" xmlns:mc="http://schemas.openxmlformats.org/markup-compatibility/2006" xmlns:wpc="http://schemas.microsoft.com/office/word/2010/wordprocessingCanvas" xmlns="" val="0"/>
                         </a:ext>
                       </a:extLst>
                     </a:blip>
@@ -3629,6 +3586,18 @@
           <w:rFonts w:ascii="Times New Roman" w:hAnsi="Times New Roman" w:cs="Times New Roman"/>
           <w:sz w:val="28"/>
           <w:szCs w:val="28"/>
+          <w:lang w:val="en-US"/>
+        </w:rPr>
+      </w:pPr>
+    </w:p>
+    <w:p>
+      <w:pPr>
+        <w:spacing w:after="0" w:line="360" w:lineRule="auto"/>
+        <w:jc w:val="both"/>
+        <w:rPr>
+          <w:rFonts w:ascii="Times New Roman" w:hAnsi="Times New Roman" w:cs="Times New Roman"/>
+          <w:sz w:val="28"/>
+          <w:szCs w:val="28"/>
         </w:rPr>
       </w:pPr>
       <w:r>
@@ -3637,10 +3606,10 @@
           <w:lang w:eastAsia="ru-RU"/>
         </w:rPr>
         <w:drawing>
-          <wp:inline distT="0" distB="0" distL="0" distR="0" wp14:anchorId="386F76CE" wp14:editId="7666DE02">
-            <wp:extent cx="3733800" cy="4083160"/>
-            <wp:effectExtent l="0" t="0" r="0" b="0"/>
-            <wp:docPr id="3" name="Рисунок 3" descr="https://sun9-77.userapi.com/impg/hMCENic2VYAne922MvCjSPPIhxH6-C_O2JG80A/uUWbrC4vdS4.jpg?size=342x374&amp;quality=95&amp;sign=9d20fa9afae930cb4ad43f2a193ab3ca&amp;type=album"/>
+          <wp:inline distT="0" distB="0" distL="0" distR="0">
+            <wp:extent cx="2351710" cy="2571750"/>
+            <wp:effectExtent l="19050" t="0" r="0" b="0"/>
+            <wp:docPr id="4" name="Рисунок 3" descr="https://sun9-77.userapi.com/impg/hMCENic2VYAne922MvCjSPPIhxH6-C_O2JG80A/uUWbrC4vdS4.jpg?size=342x374&amp;quality=95&amp;sign=9d20fa9afae930cb4ad43f2a193ab3ca&amp;type=album"/>
             <wp:cNvGraphicFramePr>
               <a:graphicFrameLocks xmlns:a="http://schemas.openxmlformats.org/drawingml/2006/main" noChangeAspect="1"/>
             </wp:cNvGraphicFramePr>
@@ -3657,7 +3626,7 @@
                     <a:blip r:embed="rId11">
                       <a:extLst>
                         <a:ext uri="{28A0092B-C50C-407E-A947-70E740481C1C}">
-                          <a14:useLocalDpi xmlns:a14="http://schemas.microsoft.com/office/drawing/2010/main" val="0"/>
+                          <a14:useLocalDpi xmlns:a14="http://schemas.microsoft.com/office/drawing/2010/main" xmlns:wps="http://schemas.microsoft.com/office/word/2010/wordprocessingShape" xmlns:wpi="http://schemas.microsoft.com/office/word/2010/wordprocessingInk" xmlns:wpg="http://schemas.microsoft.com/office/word/2010/wordprocessingGroup" xmlns:w15="http://schemas.microsoft.com/office/word/2012/wordml" xmlns:w14="http://schemas.microsoft.com/office/word/2010/wordml" xmlns:w="http://schemas.openxmlformats.org/wordprocessingml/2006/main" xmlns:w10="urn:schemas-microsoft-com:office:word" xmlns:wp14="http://schemas.microsoft.com/office/word/2010/wordprocessingDrawing" xmlns:v="urn:schemas-microsoft-com:vml" xmlns:o="urn:schemas-microsoft-com:office:office" xmlns:mc="http://schemas.openxmlformats.org/markup-compatibility/2006" xmlns:wpc="http://schemas.microsoft.com/office/word/2010/wordprocessingCanvas" xmlns="" val="0"/>
                         </a:ext>
                       </a:extLst>
                     </a:blip>
@@ -3669,7 +3638,7 @@
                   <pic:spPr bwMode="auto">
                     <a:xfrm>
                       <a:off x="0" y="0"/>
-                      <a:ext cx="3766014" cy="4118388"/>
+                      <a:ext cx="2383337" cy="2606336"/>
                     </a:xfrm>
                     <a:prstGeom prst="rect">
                       <a:avLst/>
@@ -3685,17 +3654,6 @@
           </wp:inline>
         </w:drawing>
       </w:r>
-    </w:p>
-    <w:p>
-      <w:pPr>
-        <w:spacing w:after="0" w:line="360" w:lineRule="auto"/>
-        <w:jc w:val="both"/>
-        <w:rPr>
-          <w:rFonts w:ascii="Times New Roman" w:hAnsi="Times New Roman" w:cs="Times New Roman"/>
-          <w:sz w:val="28"/>
-          <w:szCs w:val="28"/>
-        </w:rPr>
-      </w:pPr>
       <w:r>
         <w:rPr>
           <w:rFonts w:ascii="Times New Roman" w:eastAsia="Calibri" w:hAnsi="Times New Roman" w:cs="Times New Roman"/>
@@ -3705,11 +3663,10 @@
           <w:szCs w:val="28"/>
           <w:lang w:eastAsia="ru-RU"/>
         </w:rPr>
-        <w:lastRenderedPageBreak/>
         <w:drawing>
-          <wp:inline distT="0" distB="0" distL="0" distR="0" wp14:anchorId="4DE048C6" wp14:editId="3B0F1DA9">
-            <wp:extent cx="4076700" cy="3664449"/>
-            <wp:effectExtent l="0" t="0" r="0" b="0"/>
+          <wp:inline distT="0" distB="0" distL="0" distR="0">
+            <wp:extent cx="3524250" cy="3167865"/>
+            <wp:effectExtent l="19050" t="0" r="0" b="0"/>
             <wp:docPr id="19" name="Рисунок 19"/>
             <wp:cNvGraphicFramePr>
               <a:graphicFrameLocks xmlns:a="http://schemas.openxmlformats.org/drawingml/2006/main" noChangeAspect="1"/>
@@ -3727,7 +3684,7 @@
                     <a:blip r:embed="rId12" cstate="print">
                       <a:extLst>
                         <a:ext uri="{28A0092B-C50C-407E-A947-70E740481C1C}">
-                          <a14:useLocalDpi xmlns:a14="http://schemas.microsoft.com/office/drawing/2010/main" val="0"/>
+                          <a14:useLocalDpi xmlns:a14="http://schemas.microsoft.com/office/drawing/2010/main" xmlns:wps="http://schemas.microsoft.com/office/word/2010/wordprocessingShape" xmlns:wpi="http://schemas.microsoft.com/office/word/2010/wordprocessingInk" xmlns:wpg="http://schemas.microsoft.com/office/word/2010/wordprocessingGroup" xmlns:w15="http://schemas.microsoft.com/office/word/2012/wordml" xmlns:w14="http://schemas.microsoft.com/office/word/2010/wordml" xmlns:w="http://schemas.openxmlformats.org/wordprocessingml/2006/main" xmlns:w10="urn:schemas-microsoft-com:office:word" xmlns:wp14="http://schemas.microsoft.com/office/word/2010/wordprocessingDrawing" xmlns:v="urn:schemas-microsoft-com:vml" xmlns:o="urn:schemas-microsoft-com:office:office" xmlns:mc="http://schemas.openxmlformats.org/markup-compatibility/2006" xmlns:wpc="http://schemas.microsoft.com/office/word/2010/wordprocessingCanvas" xmlns="" val="0"/>
                         </a:ext>
                       </a:extLst>
                     </a:blip>
@@ -3739,7 +3696,7 @@
                   <pic:spPr bwMode="auto">
                     <a:xfrm>
                       <a:off x="0" y="0"/>
-                      <a:ext cx="4080219" cy="3667612"/>
+                      <a:ext cx="3527292" cy="3170599"/>
                     </a:xfrm>
                     <a:prstGeom prst="rect">
                       <a:avLst/>
@@ -4120,8 +4077,731 @@
           <w:szCs w:val="24"/>
           <w:lang w:val="en-US"/>
         </w:rPr>
-        <w:t>Call</w:t>
-      </w:r>
+        <w:t>CallAR</w:t>
+      </w:r>
+    </w:p>
+    <w:p>
+      <w:pPr>
+        <w:spacing w:after="0" w:line="288" w:lineRule="auto"/>
+        <w:jc w:val="both"/>
+        <w:rPr>
+          <w:rFonts w:ascii="Consolas" w:eastAsia="Calibri" w:hAnsi="Consolas" w:cs="Times New Roman"/>
+          <w:i/>
+          <w:color w:val="000000"/>
+          <w:sz w:val="24"/>
+          <w:szCs w:val="24"/>
+          <w:u w:val="single"/>
+        </w:rPr>
+      </w:pPr>
+      <w:r>
+        <w:rPr>
+          <w:rFonts w:ascii="Consolas" w:eastAsia="Calibri" w:hAnsi="Consolas" w:cs="Times New Roman"/>
+          <w:color w:val="000000"/>
+          <w:sz w:val="24"/>
+          <w:szCs w:val="24"/>
+        </w:rPr>
+        <w:tab/>
+      </w:r>
+      <w:r>
+        <w:rPr>
+          <w:rFonts w:ascii="Consolas" w:eastAsia="Calibri" w:hAnsi="Consolas" w:cs="Times New Roman"/>
+          <w:i/>
+          <w:color w:val="000000"/>
+          <w:sz w:val="24"/>
+          <w:szCs w:val="24"/>
+          <w:u w:val="single"/>
+        </w:rPr>
+        <w:t>Подпрограмма</w:t>
+      </w:r>
+    </w:p>
+    <w:p>
+      <w:pPr>
+        <w:spacing w:after="0" w:line="288" w:lineRule="auto"/>
+        <w:jc w:val="both"/>
+        <w:rPr>
+          <w:rFonts w:ascii="Consolas" w:eastAsia="Calibri" w:hAnsi="Consolas" w:cs="Times New Roman"/>
+          <w:color w:val="000000"/>
+          <w:sz w:val="24"/>
+          <w:szCs w:val="24"/>
+        </w:rPr>
+      </w:pPr>
+      <w:r>
+        <w:rPr>
+          <w:rFonts w:ascii="Consolas" w:eastAsia="Calibri" w:hAnsi="Consolas" w:cs="Times New Roman"/>
+          <w:color w:val="000000"/>
+          <w:sz w:val="24"/>
+          <w:szCs w:val="24"/>
+          <w:lang w:val="en-US"/>
+        </w:rPr>
+        <w:t>Y</w:t>
+      </w:r>
+      <w:r>
+        <w:rPr>
+          <w:rFonts w:ascii="Consolas" w:eastAsia="Calibri" w:hAnsi="Consolas" w:cs="Times New Roman"/>
+          <w:color w:val="000000"/>
+          <w:sz w:val="24"/>
+          <w:szCs w:val="24"/>
+        </w:rPr>
+        <w:t>=</w:t>
+      </w:r>
+      <w:r>
+        <w:rPr>
+          <w:rFonts w:ascii="Consolas" w:eastAsia="Calibri" w:hAnsi="Consolas" w:cs="Times New Roman"/>
+          <w:color w:val="000000"/>
+          <w:sz w:val="24"/>
+          <w:szCs w:val="24"/>
+          <w:lang w:val="en-US"/>
+        </w:rPr>
+        <w:t>F</w:t>
+      </w:r>
+      <w:r>
+        <w:rPr>
+          <w:rFonts w:ascii="Consolas" w:eastAsia="Calibri" w:hAnsi="Consolas" w:cs="Times New Roman"/>
+          <w:color w:val="000000"/>
+          <w:sz w:val="24"/>
+          <w:szCs w:val="24"/>
+        </w:rPr>
+        <w:t xml:space="preserve"> = </w:t>
+      </w:r>
+      <w:r>
+        <w:rPr>
+          <w:rFonts w:ascii="Consolas" w:eastAsia="Calibri" w:hAnsi="Consolas" w:cs="Times New Roman"/>
+          <w:color w:val="000000"/>
+          <w:sz w:val="24"/>
+          <w:szCs w:val="24"/>
+          <w:lang w:val="en-US"/>
+        </w:rPr>
+        <w:t>D</w:t>
+      </w:r>
+      <w:r>
+        <w:rPr>
+          <w:rFonts w:ascii="Consolas" w:eastAsia="Calibri" w:hAnsi="Consolas" w:cs="Times New Roman"/>
+          <w:color w:val="000000"/>
+          <w:sz w:val="24"/>
+          <w:szCs w:val="24"/>
+        </w:rPr>
+        <w:t>{</w:t>
+      </w:r>
+      <w:r>
+        <w:rPr>
+          <w:rFonts w:ascii="Consolas" w:eastAsia="Calibri" w:hAnsi="Consolas" w:cs="Times New Roman"/>
+          <w:color w:val="000000"/>
+          <w:sz w:val="24"/>
+          <w:szCs w:val="24"/>
+          <w:lang w:val="en-US"/>
+        </w:rPr>
+        <w:t>R</w:t>
+      </w:r>
+      <w:r>
+        <w:rPr>
+          <w:rFonts w:ascii="Consolas" w:eastAsia="Calibri" w:hAnsi="Consolas" w:cs="Times New Roman"/>
+          <w:color w:val="000000"/>
+          <w:sz w:val="24"/>
+          <w:szCs w:val="24"/>
+        </w:rPr>
+        <w:t>*</w:t>
+      </w:r>
+      <w:r>
+        <w:rPr>
+          <w:rFonts w:ascii="Consolas" w:eastAsia="Calibri" w:hAnsi="Consolas" w:cs="Times New Roman"/>
+          <w:color w:val="000000"/>
+          <w:sz w:val="24"/>
+          <w:szCs w:val="24"/>
+          <w:lang w:val="en-US"/>
+        </w:rPr>
+        <w:t>S</w:t>
+      </w:r>
+      <w:proofErr w:type="gramStart"/>
+      <w:r>
+        <w:rPr>
+          <w:rFonts w:ascii="Consolas" w:eastAsia="Calibri" w:hAnsi="Consolas" w:cs="Times New Roman"/>
+          <w:color w:val="000000"/>
+          <w:sz w:val="24"/>
+          <w:szCs w:val="24"/>
+        </w:rPr>
+        <w:t>}0</w:t>
+      </w:r>
+      <w:proofErr w:type="spellStart"/>
+      <w:r>
+        <w:rPr>
+          <w:rFonts w:ascii="Consolas" w:eastAsia="Calibri" w:hAnsi="Consolas" w:cs="Times New Roman"/>
+          <w:color w:val="000000"/>
+          <w:sz w:val="24"/>
+          <w:szCs w:val="24"/>
+          <w:lang w:val="en-US"/>
+        </w:rPr>
+        <w:t>Jsnz</w:t>
+      </w:r>
+      <w:proofErr w:type="spellEnd"/>
+      <w:proofErr w:type="gramEnd"/>
+    </w:p>
+    <w:p>
+      <w:pPr>
+        <w:spacing w:after="0" w:line="288" w:lineRule="auto"/>
+        <w:jc w:val="both"/>
+        <w:rPr>
+          <w:rFonts w:ascii="Consolas" w:eastAsia="Calibri" w:hAnsi="Consolas" w:cs="Times New Roman"/>
+          <w:color w:val="000000"/>
+          <w:sz w:val="24"/>
+          <w:szCs w:val="24"/>
+        </w:rPr>
+      </w:pPr>
+      <w:r>
+        <w:rPr>
+          <w:rFonts w:ascii="Consolas" w:eastAsia="Calibri" w:hAnsi="Consolas" w:cs="Times New Roman"/>
+          <w:color w:val="000000"/>
+          <w:sz w:val="24"/>
+          <w:szCs w:val="24"/>
+        </w:rPr>
+        <w:t>РОН</w:t>
+      </w:r>
+      <w:r>
+        <w:rPr>
+          <w:rFonts w:ascii="Consolas" w:eastAsia="Calibri" w:hAnsi="Consolas" w:cs="Times New Roman"/>
+          <w:color w:val="000000"/>
+          <w:sz w:val="24"/>
+          <w:szCs w:val="24"/>
+        </w:rPr>
+        <w:t>(</w:t>
+      </w:r>
+      <w:r>
+        <w:rPr>
+          <w:rFonts w:ascii="Consolas" w:eastAsia="Calibri" w:hAnsi="Consolas" w:cs="Times New Roman"/>
+          <w:color w:val="000000"/>
+          <w:sz w:val="24"/>
+          <w:szCs w:val="24"/>
+          <w:lang w:val="en-US"/>
+        </w:rPr>
+        <w:t>B</w:t>
+      </w:r>
+      <w:r>
+        <w:rPr>
+          <w:rFonts w:ascii="Consolas" w:eastAsia="Calibri" w:hAnsi="Consolas" w:cs="Times New Roman"/>
+          <w:color w:val="000000"/>
+          <w:sz w:val="24"/>
+          <w:szCs w:val="24"/>
+        </w:rPr>
+        <w:t>)=</w:t>
+      </w:r>
+      <w:r>
+        <w:rPr>
+          <w:rFonts w:ascii="Consolas" w:eastAsia="Calibri" w:hAnsi="Consolas" w:cs="Times New Roman"/>
+          <w:color w:val="000000"/>
+          <w:sz w:val="24"/>
+          <w:szCs w:val="24"/>
+          <w:lang w:val="en-US"/>
+        </w:rPr>
+        <w:t>F</w:t>
+      </w:r>
+      <w:r>
+        <w:rPr>
+          <w:rFonts w:ascii="Consolas" w:eastAsia="Calibri" w:hAnsi="Consolas" w:cs="Times New Roman"/>
+          <w:color w:val="000000"/>
+          <w:sz w:val="24"/>
+          <w:szCs w:val="24"/>
+        </w:rPr>
+        <w:t xml:space="preserve"> = </w:t>
+      </w:r>
+      <w:r>
+        <w:rPr>
+          <w:rFonts w:ascii="Consolas" w:eastAsia="Calibri" w:hAnsi="Consolas" w:cs="Times New Roman"/>
+          <w:color w:val="000000"/>
+          <w:sz w:val="24"/>
+          <w:szCs w:val="24"/>
+          <w:lang w:val="en-US"/>
+        </w:rPr>
+        <w:t>D</w:t>
+      </w:r>
+      <w:r>
+        <w:rPr>
+          <w:rFonts w:ascii="Consolas" w:eastAsia="Calibri" w:hAnsi="Consolas" w:cs="Times New Roman"/>
+          <w:color w:val="000000"/>
+          <w:sz w:val="24"/>
+          <w:szCs w:val="24"/>
+        </w:rPr>
+        <w:t>{</w:t>
+      </w:r>
+      <w:r>
+        <w:rPr>
+          <w:rFonts w:ascii="Consolas" w:eastAsia="Calibri" w:hAnsi="Consolas" w:cs="Times New Roman"/>
+          <w:color w:val="000000"/>
+          <w:sz w:val="24"/>
+          <w:szCs w:val="24"/>
+          <w:lang w:val="en-US"/>
+        </w:rPr>
+        <w:t>R</w:t>
+      </w:r>
+      <w:r>
+        <w:rPr>
+          <w:rFonts w:ascii="Consolas" w:eastAsia="Calibri" w:hAnsi="Consolas" w:cs="Times New Roman"/>
+          <w:color w:val="000000"/>
+          <w:sz w:val="24"/>
+          <w:szCs w:val="24"/>
+        </w:rPr>
+        <w:t>+</w:t>
+      </w:r>
+      <w:r>
+        <w:rPr>
+          <w:rFonts w:ascii="Consolas" w:eastAsia="Calibri" w:hAnsi="Consolas" w:cs="Times New Roman"/>
+          <w:color w:val="000000"/>
+          <w:sz w:val="24"/>
+          <w:szCs w:val="24"/>
+          <w:lang w:val="en-US"/>
+        </w:rPr>
+        <w:t>S</w:t>
+      </w:r>
+      <w:r>
+        <w:rPr>
+          <w:rFonts w:ascii="Consolas" w:eastAsia="Calibri" w:hAnsi="Consolas" w:cs="Times New Roman"/>
+          <w:color w:val="000000"/>
+          <w:sz w:val="24"/>
+          <w:szCs w:val="24"/>
+        </w:rPr>
+        <w:t>+</w:t>
+      </w:r>
+      <w:r>
+        <w:rPr>
+          <w:rFonts w:ascii="Consolas" w:eastAsia="Calibri" w:hAnsi="Consolas" w:cs="Times New Roman"/>
+          <w:color w:val="000000"/>
+          <w:sz w:val="24"/>
+          <w:szCs w:val="24"/>
+          <w:lang w:val="en-US"/>
+        </w:rPr>
+        <w:t>CO</w:t>
+      </w:r>
+      <w:r>
+        <w:rPr>
+          <w:rFonts w:ascii="Consolas" w:eastAsia="Calibri" w:hAnsi="Consolas" w:cs="Times New Roman"/>
+          <w:color w:val="000000"/>
+          <w:sz w:val="24"/>
+          <w:szCs w:val="24"/>
+        </w:rPr>
+        <w:t xml:space="preserve">}0 </w:t>
+      </w:r>
+      <w:r>
+        <w:rPr>
+          <w:rFonts w:ascii="Consolas" w:eastAsia="Calibri" w:hAnsi="Consolas" w:cs="Times New Roman"/>
+          <w:color w:val="000000"/>
+          <w:sz w:val="24"/>
+          <w:szCs w:val="24"/>
+          <w:lang w:val="en-US"/>
+        </w:rPr>
+        <w:t>Push</w:t>
+      </w:r>
+    </w:p>
+    <w:p>
+      <w:pPr>
+        <w:spacing w:after="0" w:line="288" w:lineRule="auto"/>
+        <w:jc w:val="both"/>
+        <w:rPr>
+          <w:rFonts w:ascii="Consolas" w:eastAsia="Calibri" w:hAnsi="Consolas" w:cs="Times New Roman"/>
+          <w:color w:val="000000"/>
+          <w:sz w:val="24"/>
+          <w:szCs w:val="24"/>
+        </w:rPr>
+      </w:pPr>
+      <w:r>
+        <w:rPr>
+          <w:rFonts w:ascii="Consolas" w:eastAsia="Calibri" w:hAnsi="Consolas" w:cs="Times New Roman"/>
+          <w:color w:val="000000"/>
+          <w:sz w:val="24"/>
+          <w:szCs w:val="24"/>
+          <w:lang w:val="en-US"/>
+        </w:rPr>
+        <w:lastRenderedPageBreak/>
+        <w:t>Y</w:t>
+      </w:r>
+      <w:r>
+        <w:rPr>
+          <w:rFonts w:ascii="Consolas" w:eastAsia="Calibri" w:hAnsi="Consolas" w:cs="Times New Roman"/>
+          <w:color w:val="000000"/>
+          <w:sz w:val="24"/>
+          <w:szCs w:val="24"/>
+        </w:rPr>
+        <w:t>=</w:t>
+      </w:r>
+      <w:r>
+        <w:rPr>
+          <w:rFonts w:ascii="Consolas" w:eastAsia="Calibri" w:hAnsi="Consolas" w:cs="Times New Roman"/>
+          <w:color w:val="000000"/>
+          <w:sz w:val="24"/>
+          <w:szCs w:val="24"/>
+          <w:lang w:val="en-US"/>
+        </w:rPr>
+        <w:t>F</w:t>
+      </w:r>
+      <w:r>
+        <w:rPr>
+          <w:rFonts w:ascii="Consolas" w:eastAsia="Calibri" w:hAnsi="Consolas" w:cs="Times New Roman"/>
+          <w:color w:val="000000"/>
+          <w:sz w:val="24"/>
+          <w:szCs w:val="24"/>
+        </w:rPr>
+        <w:t xml:space="preserve"> = </w:t>
+      </w:r>
+      <w:proofErr w:type="gramStart"/>
+      <w:r>
+        <w:rPr>
+          <w:rFonts w:ascii="Consolas" w:eastAsia="Calibri" w:hAnsi="Consolas" w:cs="Times New Roman"/>
+          <w:color w:val="000000"/>
+          <w:sz w:val="24"/>
+          <w:szCs w:val="24"/>
+        </w:rPr>
+        <w:t>РОН(</w:t>
+      </w:r>
+      <w:proofErr w:type="gramEnd"/>
+      <w:r>
+        <w:rPr>
+          <w:rFonts w:ascii="Consolas" w:eastAsia="Calibri" w:hAnsi="Consolas" w:cs="Times New Roman"/>
+          <w:color w:val="000000"/>
+          <w:sz w:val="24"/>
+          <w:szCs w:val="24"/>
+        </w:rPr>
+        <w:t>А){</w:t>
+      </w:r>
+      <w:r>
+        <w:rPr>
+          <w:rFonts w:ascii="Consolas" w:eastAsia="Calibri" w:hAnsi="Consolas" w:cs="Times New Roman"/>
+          <w:color w:val="000000"/>
+          <w:sz w:val="24"/>
+          <w:szCs w:val="24"/>
+          <w:lang w:val="en-US"/>
+        </w:rPr>
+        <w:t>R</w:t>
+      </w:r>
+      <w:r>
+        <w:rPr>
+          <w:rFonts w:ascii="Consolas" w:eastAsia="Calibri" w:hAnsi="Consolas" w:cs="Times New Roman"/>
+          <w:color w:val="000000"/>
+          <w:sz w:val="24"/>
+          <w:szCs w:val="24"/>
+        </w:rPr>
+        <w:t>*</w:t>
+      </w:r>
+      <w:r>
+        <w:rPr>
+          <w:rFonts w:ascii="Consolas" w:eastAsia="Calibri" w:hAnsi="Consolas" w:cs="Times New Roman"/>
+          <w:color w:val="000000"/>
+          <w:sz w:val="24"/>
+          <w:szCs w:val="24"/>
+          <w:lang w:val="en-US"/>
+        </w:rPr>
+        <w:t>S</w:t>
+      </w:r>
+      <w:r>
+        <w:rPr>
+          <w:rFonts w:ascii="Consolas" w:eastAsia="Calibri" w:hAnsi="Consolas" w:cs="Times New Roman"/>
+          <w:color w:val="000000"/>
+          <w:sz w:val="24"/>
+          <w:szCs w:val="24"/>
+        </w:rPr>
+        <w:t xml:space="preserve">}РОН(В)  </w:t>
+      </w:r>
+      <w:proofErr w:type="spellStart"/>
+      <w:r>
+        <w:rPr>
+          <w:rFonts w:ascii="Consolas" w:eastAsia="Calibri" w:hAnsi="Consolas" w:cs="Times New Roman"/>
+          <w:color w:val="000000"/>
+          <w:sz w:val="24"/>
+          <w:szCs w:val="24"/>
+          <w:lang w:val="en-US"/>
+        </w:rPr>
+        <w:t>CallAR</w:t>
+      </w:r>
+      <w:proofErr w:type="spellEnd"/>
+    </w:p>
+    <w:p>
+      <w:pPr>
+        <w:spacing w:after="0" w:line="288" w:lineRule="auto"/>
+        <w:jc w:val="both"/>
+        <w:rPr>
+          <w:rFonts w:ascii="Consolas" w:eastAsia="Calibri" w:hAnsi="Consolas" w:cs="Times New Roman"/>
+          <w:color w:val="000000"/>
+          <w:sz w:val="24"/>
+          <w:szCs w:val="24"/>
+        </w:rPr>
+      </w:pPr>
+      <w:r>
+        <w:rPr>
+          <w:rFonts w:ascii="Consolas" w:eastAsia="Calibri" w:hAnsi="Consolas" w:cs="Times New Roman"/>
+          <w:color w:val="000000"/>
+          <w:sz w:val="24"/>
+          <w:szCs w:val="24"/>
+        </w:rPr>
+        <w:tab/>
+      </w:r>
+      <w:r>
+        <w:rPr>
+          <w:rFonts w:ascii="Consolas" w:eastAsia="Calibri" w:hAnsi="Consolas" w:cs="Times New Roman"/>
+          <w:i/>
+          <w:color w:val="000000"/>
+          <w:sz w:val="24"/>
+          <w:szCs w:val="24"/>
+          <w:u w:val="single"/>
+        </w:rPr>
+        <w:t>Подпрограмма</w:t>
+      </w:r>
+    </w:p>
+    <w:p>
+      <w:pPr>
+        <w:spacing w:after="0" w:line="288" w:lineRule="auto"/>
+        <w:jc w:val="both"/>
+        <w:rPr>
+          <w:rFonts w:ascii="Consolas" w:eastAsia="Calibri" w:hAnsi="Consolas" w:cs="Times New Roman"/>
+          <w:color w:val="000000"/>
+          <w:sz w:val="24"/>
+          <w:szCs w:val="24"/>
+        </w:rPr>
+      </w:pPr>
+      <w:r>
+        <w:rPr>
+          <w:rFonts w:ascii="Consolas" w:eastAsia="Calibri" w:hAnsi="Consolas" w:cs="Times New Roman"/>
+          <w:color w:val="000000"/>
+          <w:sz w:val="24"/>
+          <w:szCs w:val="24"/>
+          <w:lang w:val="en-US"/>
+        </w:rPr>
+        <w:t>Y</w:t>
+      </w:r>
+      <w:r>
+        <w:rPr>
+          <w:rFonts w:ascii="Consolas" w:eastAsia="Calibri" w:hAnsi="Consolas" w:cs="Times New Roman"/>
+          <w:color w:val="000000"/>
+          <w:sz w:val="24"/>
+          <w:szCs w:val="24"/>
+        </w:rPr>
+        <w:t>=</w:t>
+      </w:r>
+      <w:r>
+        <w:rPr>
+          <w:rFonts w:ascii="Consolas" w:eastAsia="Calibri" w:hAnsi="Consolas" w:cs="Times New Roman"/>
+          <w:color w:val="000000"/>
+          <w:sz w:val="24"/>
+          <w:szCs w:val="24"/>
+          <w:lang w:val="en-US"/>
+        </w:rPr>
+        <w:t>F</w:t>
+      </w:r>
+      <w:r>
+        <w:rPr>
+          <w:rFonts w:ascii="Consolas" w:eastAsia="Calibri" w:hAnsi="Consolas" w:cs="Times New Roman"/>
+          <w:color w:val="000000"/>
+          <w:sz w:val="24"/>
+          <w:szCs w:val="24"/>
+        </w:rPr>
+        <w:t xml:space="preserve"> = </w:t>
+      </w:r>
+      <w:r>
+        <w:rPr>
+          <w:rFonts w:ascii="Consolas" w:eastAsia="Calibri" w:hAnsi="Consolas" w:cs="Times New Roman"/>
+          <w:color w:val="000000"/>
+          <w:sz w:val="24"/>
+          <w:szCs w:val="24"/>
+          <w:lang w:val="en-US"/>
+        </w:rPr>
+        <w:t>D</w:t>
+      </w:r>
+      <w:r>
+        <w:rPr>
+          <w:rFonts w:ascii="Consolas" w:eastAsia="Calibri" w:hAnsi="Consolas" w:cs="Times New Roman"/>
+          <w:color w:val="000000"/>
+          <w:sz w:val="24"/>
+          <w:szCs w:val="24"/>
+        </w:rPr>
+        <w:t>{</w:t>
+      </w:r>
+      <w:r>
+        <w:rPr>
+          <w:rFonts w:ascii="Consolas" w:eastAsia="Calibri" w:hAnsi="Consolas" w:cs="Times New Roman"/>
+          <w:color w:val="000000"/>
+          <w:sz w:val="24"/>
+          <w:szCs w:val="24"/>
+          <w:lang w:val="en-US"/>
+        </w:rPr>
+        <w:t>R</w:t>
+      </w:r>
+      <w:r>
+        <w:rPr>
+          <w:rFonts w:ascii="Consolas" w:eastAsia="Calibri" w:hAnsi="Consolas" w:cs="Times New Roman"/>
+          <w:color w:val="000000"/>
+          <w:sz w:val="24"/>
+          <w:szCs w:val="24"/>
+        </w:rPr>
+        <w:t>*</w:t>
+      </w:r>
+      <w:r>
+        <w:rPr>
+          <w:rFonts w:ascii="Consolas" w:eastAsia="Calibri" w:hAnsi="Consolas" w:cs="Times New Roman"/>
+          <w:color w:val="000000"/>
+          <w:sz w:val="24"/>
+          <w:szCs w:val="24"/>
+          <w:lang w:val="en-US"/>
+        </w:rPr>
+        <w:t>S</w:t>
+      </w:r>
+      <w:proofErr w:type="gramStart"/>
+      <w:r>
+        <w:rPr>
+          <w:rFonts w:ascii="Consolas" w:eastAsia="Calibri" w:hAnsi="Consolas" w:cs="Times New Roman"/>
+          <w:color w:val="000000"/>
+          <w:sz w:val="24"/>
+          <w:szCs w:val="24"/>
+        </w:rPr>
+        <w:t>}0</w:t>
+      </w:r>
+      <w:proofErr w:type="spellStart"/>
+      <w:r>
+        <w:rPr>
+          <w:rFonts w:ascii="Consolas" w:eastAsia="Calibri" w:hAnsi="Consolas" w:cs="Times New Roman"/>
+          <w:color w:val="000000"/>
+          <w:sz w:val="24"/>
+          <w:szCs w:val="24"/>
+          <w:lang w:val="en-US"/>
+        </w:rPr>
+        <w:t>Jsnz</w:t>
+      </w:r>
+      <w:proofErr w:type="spellEnd"/>
+      <w:proofErr w:type="gramEnd"/>
+    </w:p>
+    <w:p>
+      <w:pPr>
+        <w:spacing w:after="0" w:line="288" w:lineRule="auto"/>
+        <w:jc w:val="both"/>
+        <w:rPr>
+          <w:rFonts w:ascii="Consolas" w:eastAsia="Calibri" w:hAnsi="Consolas" w:cs="Times New Roman"/>
+          <w:color w:val="000000"/>
+          <w:sz w:val="24"/>
+          <w:szCs w:val="24"/>
+        </w:rPr>
+      </w:pPr>
+      <w:r>
+        <w:rPr>
+          <w:rFonts w:ascii="Consolas" w:eastAsia="Calibri" w:hAnsi="Consolas" w:cs="Times New Roman"/>
+          <w:color w:val="000000"/>
+          <w:sz w:val="24"/>
+          <w:szCs w:val="24"/>
+          <w:lang w:val="en-US"/>
+        </w:rPr>
+        <w:t>PQ</w:t>
+      </w:r>
+      <w:r>
+        <w:rPr>
+          <w:rFonts w:ascii="Consolas" w:eastAsia="Calibri" w:hAnsi="Consolas" w:cs="Times New Roman"/>
+          <w:color w:val="000000"/>
+          <w:sz w:val="24"/>
+          <w:szCs w:val="24"/>
+        </w:rPr>
+        <w:t>=</w:t>
+      </w:r>
+      <w:r>
+        <w:rPr>
+          <w:rFonts w:ascii="Consolas" w:eastAsia="Calibri" w:hAnsi="Consolas" w:cs="Times New Roman"/>
+          <w:color w:val="000000"/>
+          <w:sz w:val="24"/>
+          <w:szCs w:val="24"/>
+          <w:lang w:val="en-US"/>
+        </w:rPr>
+        <w:t>F</w:t>
+      </w:r>
+      <w:r>
+        <w:rPr>
+          <w:rFonts w:ascii="Consolas" w:eastAsia="Calibri" w:hAnsi="Consolas" w:cs="Times New Roman"/>
+          <w:color w:val="000000"/>
+          <w:sz w:val="24"/>
+          <w:szCs w:val="24"/>
+        </w:rPr>
+        <w:t xml:space="preserve"> = </w:t>
+      </w:r>
+      <w:r>
+        <w:rPr>
+          <w:rFonts w:ascii="Consolas" w:eastAsia="Calibri" w:hAnsi="Consolas" w:cs="Times New Roman"/>
+          <w:color w:val="000000"/>
+          <w:sz w:val="24"/>
+          <w:szCs w:val="24"/>
+          <w:lang w:val="en-US"/>
+        </w:rPr>
+        <w:t>D</w:t>
+      </w:r>
+      <w:r>
+        <w:rPr>
+          <w:rFonts w:ascii="Consolas" w:eastAsia="Calibri" w:hAnsi="Consolas" w:cs="Times New Roman"/>
+          <w:color w:val="000000"/>
+          <w:sz w:val="24"/>
+          <w:szCs w:val="24"/>
+        </w:rPr>
+        <w:t>{</w:t>
+      </w:r>
+      <w:r>
+        <w:rPr>
+          <w:rFonts w:ascii="Consolas" w:eastAsia="Calibri" w:hAnsi="Consolas" w:cs="Times New Roman"/>
+          <w:color w:val="000000"/>
+          <w:sz w:val="24"/>
+          <w:szCs w:val="24"/>
+          <w:lang w:val="en-US"/>
+        </w:rPr>
+        <w:t>R</w:t>
+      </w:r>
+      <w:r>
+        <w:rPr>
+          <w:rFonts w:ascii="Consolas" w:eastAsia="Calibri" w:hAnsi="Consolas" w:cs="Times New Roman"/>
+          <w:color w:val="000000"/>
+          <w:sz w:val="24"/>
+          <w:szCs w:val="24"/>
+        </w:rPr>
+        <w:t>+</w:t>
+      </w:r>
+      <w:r>
+        <w:rPr>
+          <w:rFonts w:ascii="Consolas" w:eastAsia="Calibri" w:hAnsi="Consolas" w:cs="Times New Roman"/>
+          <w:color w:val="000000"/>
+          <w:sz w:val="24"/>
+          <w:szCs w:val="24"/>
+          <w:lang w:val="en-US"/>
+        </w:rPr>
+        <w:t>S</w:t>
+      </w:r>
+      <w:r>
+        <w:rPr>
+          <w:rFonts w:ascii="Consolas" w:eastAsia="Calibri" w:hAnsi="Consolas" w:cs="Times New Roman"/>
+          <w:color w:val="000000"/>
+          <w:sz w:val="24"/>
+          <w:szCs w:val="24"/>
+        </w:rPr>
+        <w:t>+</w:t>
+      </w:r>
+      <w:r>
+        <w:rPr>
+          <w:rFonts w:ascii="Consolas" w:eastAsia="Calibri" w:hAnsi="Consolas" w:cs="Times New Roman"/>
+          <w:color w:val="000000"/>
+          <w:sz w:val="24"/>
+          <w:szCs w:val="24"/>
+          <w:lang w:val="en-US"/>
+        </w:rPr>
+        <w:t>CO</w:t>
+      </w:r>
+      <w:proofErr w:type="gramStart"/>
+      <w:r>
+        <w:rPr>
+          <w:rFonts w:ascii="Consolas" w:eastAsia="Calibri" w:hAnsi="Consolas" w:cs="Times New Roman"/>
+          <w:color w:val="000000"/>
+          <w:sz w:val="24"/>
+          <w:szCs w:val="24"/>
+        </w:rPr>
+        <w:t>}0</w:t>
+      </w:r>
+      <w:proofErr w:type="spellStart"/>
+      <w:r>
+        <w:rPr>
+          <w:rFonts w:ascii="Consolas" w:eastAsia="Calibri" w:hAnsi="Consolas" w:cs="Times New Roman"/>
+          <w:color w:val="000000"/>
+          <w:sz w:val="24"/>
+          <w:szCs w:val="24"/>
+          <w:lang w:val="en-US"/>
+        </w:rPr>
+        <w:t>Jmp</w:t>
+      </w:r>
+      <w:proofErr w:type="spellEnd"/>
+      <w:proofErr w:type="gramEnd"/>
       <w:r>
         <w:rPr>
           <w:rFonts w:ascii="Consolas" w:eastAsia="Calibri" w:hAnsi="Consolas" w:cs="Times New Roman"/>
@@ -4153,17 +4833,9 @@
           <w:sz w:val="24"/>
           <w:szCs w:val="24"/>
           <w:u w:val="single"/>
-        </w:rPr>
-      </w:pPr>
-      <w:r>
-        <w:rPr>
-          <w:rFonts w:ascii="Consolas" w:eastAsia="Calibri" w:hAnsi="Consolas" w:cs="Times New Roman"/>
-          <w:color w:val="000000"/>
-          <w:sz w:val="24"/>
-          <w:szCs w:val="24"/>
-        </w:rPr>
-        <w:tab/>
-      </w:r>
+          <w:lang w:val="en-US"/>
+        </w:rPr>
+      </w:pPr>
       <w:r>
         <w:rPr>
           <w:rFonts w:ascii="Consolas" w:eastAsia="Calibri" w:hAnsi="Consolas" w:cs="Times New Roman"/>
@@ -4185,93 +4857,18 @@
           <w:color w:val="000000"/>
           <w:sz w:val="24"/>
           <w:szCs w:val="24"/>
-        </w:rPr>
-      </w:pPr>
-      <w:r>
-        <w:rPr>
-          <w:rFonts w:ascii="Consolas" w:eastAsia="Calibri" w:hAnsi="Consolas" w:cs="Times New Roman"/>
-          <w:color w:val="000000"/>
-          <w:sz w:val="24"/>
-          <w:szCs w:val="24"/>
-          <w:lang w:val="en-US"/>
-        </w:rPr>
-        <w:t>Y</w:t>
-      </w:r>
-      <w:r>
-        <w:rPr>
-          <w:rFonts w:ascii="Consolas" w:eastAsia="Calibri" w:hAnsi="Consolas" w:cs="Times New Roman"/>
-          <w:color w:val="000000"/>
-          <w:sz w:val="24"/>
-          <w:szCs w:val="24"/>
-        </w:rPr>
-        <w:t>=</w:t>
-      </w:r>
-      <w:r>
-        <w:rPr>
-          <w:rFonts w:ascii="Consolas" w:eastAsia="Calibri" w:hAnsi="Consolas" w:cs="Times New Roman"/>
-          <w:color w:val="000000"/>
-          <w:sz w:val="24"/>
-          <w:szCs w:val="24"/>
-          <w:lang w:val="en-US"/>
-        </w:rPr>
-        <w:t>F</w:t>
-      </w:r>
-      <w:r>
-        <w:rPr>
-          <w:rFonts w:ascii="Consolas" w:eastAsia="Calibri" w:hAnsi="Consolas" w:cs="Times New Roman"/>
-          <w:color w:val="000000"/>
-          <w:sz w:val="24"/>
-          <w:szCs w:val="24"/>
-        </w:rPr>
-        <w:t xml:space="preserve"> = </w:t>
-      </w:r>
-      <w:r>
-        <w:rPr>
-          <w:rFonts w:ascii="Consolas" w:eastAsia="Calibri" w:hAnsi="Consolas" w:cs="Times New Roman"/>
-          <w:color w:val="000000"/>
-          <w:sz w:val="24"/>
-          <w:szCs w:val="24"/>
-          <w:lang w:val="en-US"/>
-        </w:rPr>
-        <w:t>D</w:t>
-      </w:r>
-      <w:r>
-        <w:rPr>
-          <w:rFonts w:ascii="Consolas" w:eastAsia="Calibri" w:hAnsi="Consolas" w:cs="Times New Roman"/>
-          <w:color w:val="000000"/>
-          <w:sz w:val="24"/>
-          <w:szCs w:val="24"/>
-        </w:rPr>
-        <w:t>{</w:t>
-      </w:r>
-      <w:r>
-        <w:rPr>
-          <w:rFonts w:ascii="Consolas" w:eastAsia="Calibri" w:hAnsi="Consolas" w:cs="Times New Roman"/>
-          <w:color w:val="000000"/>
-          <w:sz w:val="24"/>
-          <w:szCs w:val="24"/>
-          <w:lang w:val="en-US"/>
-        </w:rPr>
-        <w:t>R</w:t>
-      </w:r>
-      <w:r>
-        <w:rPr>
-          <w:rFonts w:ascii="Consolas" w:eastAsia="Calibri" w:hAnsi="Consolas" w:cs="Times New Roman"/>
-          <w:color w:val="000000"/>
-          <w:sz w:val="24"/>
-          <w:szCs w:val="24"/>
-        </w:rPr>
-        <w:t>*</w:t>
-      </w:r>
-      <w:r>
-        <w:rPr>
-          <w:rFonts w:ascii="Consolas" w:eastAsia="Calibri" w:hAnsi="Consolas" w:cs="Times New Roman"/>
-          <w:color w:val="000000"/>
-          <w:sz w:val="24"/>
-          <w:szCs w:val="24"/>
-          <w:lang w:val="en-US"/>
-        </w:rPr>
-        <w:t>S</w:t>
+          <w:lang w:val="en-US"/>
+        </w:rPr>
+      </w:pPr>
+      <w:r>
+        <w:rPr>
+          <w:rFonts w:ascii="Consolas" w:eastAsia="Calibri" w:hAnsi="Consolas" w:cs="Times New Roman"/>
+          <w:color w:val="000000"/>
+          <w:sz w:val="24"/>
+          <w:szCs w:val="24"/>
+          <w:lang w:val="en-US"/>
+        </w:rPr>
+        <w:t>Y=F = D{R*S</w:t>
       </w:r>
       <w:proofErr w:type="gramStart"/>
       <w:r>
@@ -4280,8 +4877,9 @@
           <w:color w:val="000000"/>
           <w:sz w:val="24"/>
           <w:szCs w:val="24"/>
-        </w:rPr>
-        <w:t>}0</w:t>
+          <w:lang w:val="en-US"/>
+        </w:rPr>
+        <w:t>}0Jz</w:t>
       </w:r>
       <w:proofErr w:type="gramEnd"/>
       <w:r>
@@ -4290,8 +4888,52 @@
           <w:color w:val="000000"/>
           <w:sz w:val="24"/>
           <w:szCs w:val="24"/>
-        </w:rPr>
-        <w:t xml:space="preserve"> </w:t>
+          <w:lang w:val="en-US"/>
+        </w:rPr>
+        <w:t xml:space="preserve"> AR</w:t>
+      </w:r>
+    </w:p>
+    <w:p>
+      <w:pPr>
+        <w:spacing w:after="0" w:line="288" w:lineRule="auto"/>
+        <w:jc w:val="both"/>
+        <w:rPr>
+          <w:rFonts w:ascii="Consolas" w:eastAsia="Calibri" w:hAnsi="Consolas" w:cs="Times New Roman"/>
+          <w:color w:val="000000"/>
+          <w:sz w:val="24"/>
+          <w:szCs w:val="24"/>
+          <w:lang w:val="en-US"/>
+        </w:rPr>
+      </w:pPr>
+      <w:r>
+        <w:rPr>
+          <w:rFonts w:ascii="Consolas" w:eastAsia="Calibri" w:hAnsi="Consolas" w:cs="Times New Roman"/>
+          <w:color w:val="000000"/>
+          <w:sz w:val="24"/>
+          <w:szCs w:val="24"/>
+          <w:lang w:val="en-US"/>
+        </w:rPr>
+        <w:t>PQ=F = D{R+S+CO</w:t>
+      </w:r>
+      <w:proofErr w:type="gramStart"/>
+      <w:r>
+        <w:rPr>
+          <w:rFonts w:ascii="Consolas" w:eastAsia="Calibri" w:hAnsi="Consolas" w:cs="Times New Roman"/>
+          <w:color w:val="000000"/>
+          <w:sz w:val="24"/>
+          <w:szCs w:val="24"/>
+          <w:lang w:val="en-US"/>
+        </w:rPr>
+        <w:t>}</w:t>
+      </w:r>
+      <w:r>
+        <w:rPr>
+          <w:rFonts w:ascii="Consolas" w:eastAsia="Calibri" w:hAnsi="Consolas" w:cs="Times New Roman"/>
+          <w:color w:val="000000"/>
+          <w:sz w:val="24"/>
+          <w:szCs w:val="24"/>
+        </w:rPr>
+        <w:t>Р</w:t>
       </w:r>
       <w:proofErr w:type="spellStart"/>
       <w:r>
@@ -4302,576 +4944,10 @@
           <w:szCs w:val="24"/>
           <w:lang w:val="en-US"/>
         </w:rPr>
-        <w:t>Jsnz</w:t>
+        <w:t>QJnxt</w:t>
       </w:r>
       <w:proofErr w:type="spellEnd"/>
-    </w:p>
-    <w:p>
-      <w:pPr>
-        <w:spacing w:after="0" w:line="288" w:lineRule="auto"/>
-        <w:jc w:val="both"/>
-        <w:rPr>
-          <w:rFonts w:ascii="Consolas" w:eastAsia="Calibri" w:hAnsi="Consolas" w:cs="Times New Roman"/>
-          <w:color w:val="000000"/>
-          <w:sz w:val="24"/>
-          <w:szCs w:val="24"/>
-          <w:lang w:val="en-US"/>
-        </w:rPr>
-      </w:pPr>
-      <w:r>
-        <w:rPr>
-          <w:rFonts w:ascii="Consolas" w:eastAsia="Calibri" w:hAnsi="Consolas" w:cs="Times New Roman"/>
-          <w:color w:val="000000"/>
-          <w:sz w:val="24"/>
-          <w:szCs w:val="24"/>
-        </w:rPr>
-        <w:t>РОН</w:t>
-      </w:r>
-      <w:r>
-        <w:rPr>
-          <w:rFonts w:ascii="Consolas" w:eastAsia="Calibri" w:hAnsi="Consolas" w:cs="Times New Roman"/>
-          <w:color w:val="000000"/>
-          <w:sz w:val="24"/>
-          <w:szCs w:val="24"/>
-          <w:lang w:val="en-US"/>
-        </w:rPr>
-        <w:t>(B)=F = D{R+S+CO}0 Push</w:t>
-      </w:r>
-    </w:p>
-    <w:p>
-      <w:pPr>
-        <w:spacing w:after="0" w:line="288" w:lineRule="auto"/>
-        <w:jc w:val="both"/>
-        <w:rPr>
-          <w:rFonts w:ascii="Consolas" w:eastAsia="Calibri" w:hAnsi="Consolas" w:cs="Times New Roman"/>
-          <w:color w:val="000000"/>
-          <w:sz w:val="24"/>
-          <w:szCs w:val="24"/>
-        </w:rPr>
-      </w:pPr>
-      <w:r>
-        <w:rPr>
-          <w:rFonts w:ascii="Consolas" w:eastAsia="Calibri" w:hAnsi="Consolas" w:cs="Times New Roman"/>
-          <w:color w:val="000000"/>
-          <w:sz w:val="24"/>
-          <w:szCs w:val="24"/>
-          <w:lang w:val="en-US"/>
-        </w:rPr>
-        <w:t>Y</w:t>
-      </w:r>
-      <w:r>
-        <w:rPr>
-          <w:rFonts w:ascii="Consolas" w:eastAsia="Calibri" w:hAnsi="Consolas" w:cs="Times New Roman"/>
-          <w:color w:val="000000"/>
-          <w:sz w:val="24"/>
-          <w:szCs w:val="24"/>
-        </w:rPr>
-        <w:t>=</w:t>
-      </w:r>
-      <w:r>
-        <w:rPr>
-          <w:rFonts w:ascii="Consolas" w:eastAsia="Calibri" w:hAnsi="Consolas" w:cs="Times New Roman"/>
-          <w:color w:val="000000"/>
-          <w:sz w:val="24"/>
-          <w:szCs w:val="24"/>
-          <w:lang w:val="en-US"/>
-        </w:rPr>
-        <w:t>F</w:t>
-      </w:r>
-      <w:r>
-        <w:rPr>
-          <w:rFonts w:ascii="Consolas" w:eastAsia="Calibri" w:hAnsi="Consolas" w:cs="Times New Roman"/>
-          <w:color w:val="000000"/>
-          <w:sz w:val="24"/>
-          <w:szCs w:val="24"/>
-        </w:rPr>
-        <w:t xml:space="preserve"> = </w:t>
-      </w:r>
-      <w:proofErr w:type="gramStart"/>
-      <w:r>
-        <w:rPr>
-          <w:rFonts w:ascii="Consolas" w:eastAsia="Calibri" w:hAnsi="Consolas" w:cs="Times New Roman"/>
-          <w:color w:val="000000"/>
-          <w:sz w:val="24"/>
-          <w:szCs w:val="24"/>
-        </w:rPr>
-        <w:t>РОН(</w:t>
-      </w:r>
       <w:proofErr w:type="gramEnd"/>
-      <w:r>
-        <w:rPr>
-          <w:rFonts w:ascii="Consolas" w:eastAsia="Calibri" w:hAnsi="Consolas" w:cs="Times New Roman"/>
-          <w:color w:val="000000"/>
-          <w:sz w:val="24"/>
-          <w:szCs w:val="24"/>
-        </w:rPr>
-        <w:t>А){</w:t>
-      </w:r>
-      <w:r>
-        <w:rPr>
-          <w:rFonts w:ascii="Consolas" w:eastAsia="Calibri" w:hAnsi="Consolas" w:cs="Times New Roman"/>
-          <w:color w:val="000000"/>
-          <w:sz w:val="24"/>
-          <w:szCs w:val="24"/>
-          <w:lang w:val="en-US"/>
-        </w:rPr>
-        <w:t>R</w:t>
-      </w:r>
-      <w:r>
-        <w:rPr>
-          <w:rFonts w:ascii="Consolas" w:eastAsia="Calibri" w:hAnsi="Consolas" w:cs="Times New Roman"/>
-          <w:color w:val="000000"/>
-          <w:sz w:val="24"/>
-          <w:szCs w:val="24"/>
-        </w:rPr>
-        <w:t>*</w:t>
-      </w:r>
-      <w:r>
-        <w:rPr>
-          <w:rFonts w:ascii="Consolas" w:eastAsia="Calibri" w:hAnsi="Consolas" w:cs="Times New Roman"/>
-          <w:color w:val="000000"/>
-          <w:sz w:val="24"/>
-          <w:szCs w:val="24"/>
-          <w:lang w:val="en-US"/>
-        </w:rPr>
-        <w:t>S</w:t>
-      </w:r>
-      <w:r>
-        <w:rPr>
-          <w:rFonts w:ascii="Consolas" w:eastAsia="Calibri" w:hAnsi="Consolas" w:cs="Times New Roman"/>
-          <w:color w:val="000000"/>
-          <w:sz w:val="24"/>
-          <w:szCs w:val="24"/>
-        </w:rPr>
-        <w:t xml:space="preserve">}РОН(В)  </w:t>
-      </w:r>
-      <w:r>
-        <w:rPr>
-          <w:rFonts w:ascii="Consolas" w:eastAsia="Calibri" w:hAnsi="Consolas" w:cs="Times New Roman"/>
-          <w:color w:val="000000"/>
-          <w:sz w:val="24"/>
-          <w:szCs w:val="24"/>
-          <w:lang w:val="en-US"/>
-        </w:rPr>
-        <w:t>Call</w:t>
-      </w:r>
-      <w:r>
-        <w:rPr>
-          <w:rFonts w:ascii="Consolas" w:eastAsia="Calibri" w:hAnsi="Consolas" w:cs="Times New Roman"/>
-          <w:color w:val="000000"/>
-          <w:sz w:val="24"/>
-          <w:szCs w:val="24"/>
-        </w:rPr>
-        <w:t xml:space="preserve"> </w:t>
-      </w:r>
-      <w:r>
-        <w:rPr>
-          <w:rFonts w:ascii="Consolas" w:eastAsia="Calibri" w:hAnsi="Consolas" w:cs="Times New Roman"/>
-          <w:color w:val="000000"/>
-          <w:sz w:val="24"/>
-          <w:szCs w:val="24"/>
-          <w:lang w:val="en-US"/>
-        </w:rPr>
-        <w:t>AR</w:t>
-      </w:r>
-    </w:p>
-    <w:p>
-      <w:pPr>
-        <w:spacing w:after="0" w:line="288" w:lineRule="auto"/>
-        <w:jc w:val="both"/>
-        <w:rPr>
-          <w:rFonts w:ascii="Consolas" w:eastAsia="Calibri" w:hAnsi="Consolas" w:cs="Times New Roman"/>
-          <w:color w:val="000000"/>
-          <w:sz w:val="24"/>
-          <w:szCs w:val="24"/>
-        </w:rPr>
-      </w:pPr>
-      <w:r>
-        <w:rPr>
-          <w:rFonts w:ascii="Consolas" w:eastAsia="Calibri" w:hAnsi="Consolas" w:cs="Times New Roman"/>
-          <w:color w:val="000000"/>
-          <w:sz w:val="24"/>
-          <w:szCs w:val="24"/>
-        </w:rPr>
-        <w:tab/>
-      </w:r>
-      <w:r>
-        <w:rPr>
-          <w:rFonts w:ascii="Consolas" w:eastAsia="Calibri" w:hAnsi="Consolas" w:cs="Times New Roman"/>
-          <w:i/>
-          <w:color w:val="000000"/>
-          <w:sz w:val="24"/>
-          <w:szCs w:val="24"/>
-          <w:u w:val="single"/>
-        </w:rPr>
-        <w:t>Подпрограмма</w:t>
-      </w:r>
-    </w:p>
-    <w:p>
-      <w:pPr>
-        <w:spacing w:after="0" w:line="288" w:lineRule="auto"/>
-        <w:jc w:val="both"/>
-        <w:rPr>
-          <w:rFonts w:ascii="Consolas" w:eastAsia="Calibri" w:hAnsi="Consolas" w:cs="Times New Roman"/>
-          <w:color w:val="000000"/>
-          <w:sz w:val="24"/>
-          <w:szCs w:val="24"/>
-        </w:rPr>
-      </w:pPr>
-      <w:r>
-        <w:rPr>
-          <w:rFonts w:ascii="Consolas" w:eastAsia="Calibri" w:hAnsi="Consolas" w:cs="Times New Roman"/>
-          <w:color w:val="000000"/>
-          <w:sz w:val="24"/>
-          <w:szCs w:val="24"/>
-          <w:lang w:val="en-US"/>
-        </w:rPr>
-        <w:t>Y</w:t>
-      </w:r>
-      <w:r>
-        <w:rPr>
-          <w:rFonts w:ascii="Consolas" w:eastAsia="Calibri" w:hAnsi="Consolas" w:cs="Times New Roman"/>
-          <w:color w:val="000000"/>
-          <w:sz w:val="24"/>
-          <w:szCs w:val="24"/>
-        </w:rPr>
-        <w:t>=</w:t>
-      </w:r>
-      <w:r>
-        <w:rPr>
-          <w:rFonts w:ascii="Consolas" w:eastAsia="Calibri" w:hAnsi="Consolas" w:cs="Times New Roman"/>
-          <w:color w:val="000000"/>
-          <w:sz w:val="24"/>
-          <w:szCs w:val="24"/>
-          <w:lang w:val="en-US"/>
-        </w:rPr>
-        <w:t>F</w:t>
-      </w:r>
-      <w:r>
-        <w:rPr>
-          <w:rFonts w:ascii="Consolas" w:eastAsia="Calibri" w:hAnsi="Consolas" w:cs="Times New Roman"/>
-          <w:color w:val="000000"/>
-          <w:sz w:val="24"/>
-          <w:szCs w:val="24"/>
-        </w:rPr>
-        <w:t xml:space="preserve"> = </w:t>
-      </w:r>
-      <w:r>
-        <w:rPr>
-          <w:rFonts w:ascii="Consolas" w:eastAsia="Calibri" w:hAnsi="Consolas" w:cs="Times New Roman"/>
-          <w:color w:val="000000"/>
-          <w:sz w:val="24"/>
-          <w:szCs w:val="24"/>
-          <w:lang w:val="en-US"/>
-        </w:rPr>
-        <w:t>D</w:t>
-      </w:r>
-      <w:r>
-        <w:rPr>
-          <w:rFonts w:ascii="Consolas" w:eastAsia="Calibri" w:hAnsi="Consolas" w:cs="Times New Roman"/>
-          <w:color w:val="000000"/>
-          <w:sz w:val="24"/>
-          <w:szCs w:val="24"/>
-        </w:rPr>
-        <w:t>{</w:t>
-      </w:r>
-      <w:r>
-        <w:rPr>
-          <w:rFonts w:ascii="Consolas" w:eastAsia="Calibri" w:hAnsi="Consolas" w:cs="Times New Roman"/>
-          <w:color w:val="000000"/>
-          <w:sz w:val="24"/>
-          <w:szCs w:val="24"/>
-          <w:lang w:val="en-US"/>
-        </w:rPr>
-        <w:t>R</w:t>
-      </w:r>
-      <w:r>
-        <w:rPr>
-          <w:rFonts w:ascii="Consolas" w:eastAsia="Calibri" w:hAnsi="Consolas" w:cs="Times New Roman"/>
-          <w:color w:val="000000"/>
-          <w:sz w:val="24"/>
-          <w:szCs w:val="24"/>
-        </w:rPr>
-        <w:t>*</w:t>
-      </w:r>
-      <w:r>
-        <w:rPr>
-          <w:rFonts w:ascii="Consolas" w:eastAsia="Calibri" w:hAnsi="Consolas" w:cs="Times New Roman"/>
-          <w:color w:val="000000"/>
-          <w:sz w:val="24"/>
-          <w:szCs w:val="24"/>
-          <w:lang w:val="en-US"/>
-        </w:rPr>
-        <w:t>S</w:t>
-      </w:r>
-      <w:proofErr w:type="gramStart"/>
-      <w:r>
-        <w:rPr>
-          <w:rFonts w:ascii="Consolas" w:eastAsia="Calibri" w:hAnsi="Consolas" w:cs="Times New Roman"/>
-          <w:color w:val="000000"/>
-          <w:sz w:val="24"/>
-          <w:szCs w:val="24"/>
-        </w:rPr>
-        <w:t>}0</w:t>
-      </w:r>
-      <w:proofErr w:type="gramEnd"/>
-      <w:r>
-        <w:rPr>
-          <w:rFonts w:ascii="Consolas" w:eastAsia="Calibri" w:hAnsi="Consolas" w:cs="Times New Roman"/>
-          <w:color w:val="000000"/>
-          <w:sz w:val="24"/>
-          <w:szCs w:val="24"/>
-        </w:rPr>
-        <w:t xml:space="preserve"> </w:t>
-      </w:r>
-      <w:proofErr w:type="spellStart"/>
-      <w:r>
-        <w:rPr>
-          <w:rFonts w:ascii="Consolas" w:eastAsia="Calibri" w:hAnsi="Consolas" w:cs="Times New Roman"/>
-          <w:color w:val="000000"/>
-          <w:sz w:val="24"/>
-          <w:szCs w:val="24"/>
-          <w:lang w:val="en-US"/>
-        </w:rPr>
-        <w:t>Jsnz</w:t>
-      </w:r>
-      <w:proofErr w:type="spellEnd"/>
-    </w:p>
-    <w:p>
-      <w:pPr>
-        <w:spacing w:after="0" w:line="288" w:lineRule="auto"/>
-        <w:jc w:val="both"/>
-        <w:rPr>
-          <w:rFonts w:ascii="Consolas" w:eastAsia="Calibri" w:hAnsi="Consolas" w:cs="Times New Roman"/>
-          <w:color w:val="000000"/>
-          <w:sz w:val="24"/>
-          <w:szCs w:val="24"/>
-          <w:lang w:val="en-US"/>
-        </w:rPr>
-      </w:pPr>
-      <w:r>
-        <w:rPr>
-          <w:rFonts w:ascii="Consolas" w:eastAsia="Calibri" w:hAnsi="Consolas" w:cs="Times New Roman"/>
-          <w:color w:val="000000"/>
-          <w:sz w:val="24"/>
-          <w:szCs w:val="24"/>
-          <w:lang w:val="en-US"/>
-        </w:rPr>
-        <w:t>PQ=F = D{R+S+CO</w:t>
-      </w:r>
-      <w:proofErr w:type="gramStart"/>
-      <w:r>
-        <w:rPr>
-          <w:rFonts w:ascii="Consolas" w:eastAsia="Calibri" w:hAnsi="Consolas" w:cs="Times New Roman"/>
-          <w:color w:val="000000"/>
-          <w:sz w:val="24"/>
-          <w:szCs w:val="24"/>
-          <w:lang w:val="en-US"/>
-        </w:rPr>
-        <w:t>}0</w:t>
-      </w:r>
-      <w:proofErr w:type="gramEnd"/>
-      <w:r>
-        <w:rPr>
-          <w:rFonts w:ascii="Consolas" w:eastAsia="Calibri" w:hAnsi="Consolas" w:cs="Times New Roman"/>
-          <w:color w:val="000000"/>
-          <w:sz w:val="24"/>
-          <w:szCs w:val="24"/>
-          <w:lang w:val="en-US"/>
-        </w:rPr>
-        <w:t xml:space="preserve"> </w:t>
-      </w:r>
-      <w:proofErr w:type="spellStart"/>
-      <w:r>
-        <w:rPr>
-          <w:rFonts w:ascii="Consolas" w:eastAsia="Calibri" w:hAnsi="Consolas" w:cs="Times New Roman"/>
-          <w:color w:val="000000"/>
-          <w:sz w:val="24"/>
-          <w:szCs w:val="24"/>
-          <w:lang w:val="en-US"/>
-        </w:rPr>
-        <w:t>Jmp</w:t>
-      </w:r>
-      <w:proofErr w:type="spellEnd"/>
-      <w:r>
-        <w:rPr>
-          <w:rFonts w:ascii="Consolas" w:eastAsia="Calibri" w:hAnsi="Consolas" w:cs="Times New Roman"/>
-          <w:color w:val="000000"/>
-          <w:sz w:val="24"/>
-          <w:szCs w:val="24"/>
-          <w:lang w:val="en-US"/>
-        </w:rPr>
-        <w:t xml:space="preserve"> AR</w:t>
-      </w:r>
-    </w:p>
-    <w:p>
-      <w:pPr>
-        <w:spacing w:after="0" w:line="288" w:lineRule="auto"/>
-        <w:jc w:val="both"/>
-        <w:rPr>
-          <w:rFonts w:ascii="Consolas" w:eastAsia="Calibri" w:hAnsi="Consolas" w:cs="Times New Roman"/>
-          <w:i/>
-          <w:color w:val="000000"/>
-          <w:sz w:val="24"/>
-          <w:szCs w:val="24"/>
-          <w:u w:val="single"/>
-          <w:lang w:val="en-US"/>
-        </w:rPr>
-      </w:pPr>
-      <w:r>
-        <w:rPr>
-          <w:rFonts w:ascii="Consolas" w:eastAsia="Calibri" w:hAnsi="Consolas" w:cs="Times New Roman"/>
-          <w:i/>
-          <w:color w:val="000000"/>
-          <w:sz w:val="24"/>
-          <w:szCs w:val="24"/>
-          <w:u w:val="single"/>
-        </w:rPr>
-        <w:t>Подпрограмма</w:t>
-      </w:r>
-    </w:p>
-    <w:p>
-      <w:pPr>
-        <w:spacing w:after="0" w:line="288" w:lineRule="auto"/>
-        <w:jc w:val="both"/>
-        <w:rPr>
-          <w:rFonts w:ascii="Consolas" w:eastAsia="Calibri" w:hAnsi="Consolas" w:cs="Times New Roman"/>
-          <w:color w:val="000000"/>
-          <w:sz w:val="24"/>
-          <w:szCs w:val="24"/>
-          <w:lang w:val="en-US"/>
-        </w:rPr>
-      </w:pPr>
-      <w:r>
-        <w:rPr>
-          <w:rFonts w:ascii="Consolas" w:eastAsia="Calibri" w:hAnsi="Consolas" w:cs="Times New Roman"/>
-          <w:color w:val="000000"/>
-          <w:sz w:val="24"/>
-          <w:szCs w:val="24"/>
-          <w:lang w:val="en-US"/>
-        </w:rPr>
-        <w:t>Y=F = D{R*S</w:t>
-      </w:r>
-      <w:proofErr w:type="gramStart"/>
-      <w:r>
-        <w:rPr>
-          <w:rFonts w:ascii="Consolas" w:eastAsia="Calibri" w:hAnsi="Consolas" w:cs="Times New Roman"/>
-          <w:color w:val="000000"/>
-          <w:sz w:val="24"/>
-          <w:szCs w:val="24"/>
-          <w:lang w:val="en-US"/>
-        </w:rPr>
-        <w:t>}0</w:t>
-      </w:r>
-      <w:proofErr w:type="gramEnd"/>
-      <w:r>
-        <w:rPr>
-          <w:rFonts w:ascii="Consolas" w:eastAsia="Calibri" w:hAnsi="Consolas" w:cs="Times New Roman"/>
-          <w:color w:val="000000"/>
-          <w:sz w:val="24"/>
-          <w:szCs w:val="24"/>
-          <w:lang w:val="en-US"/>
-        </w:rPr>
-        <w:t xml:space="preserve"> </w:t>
-      </w:r>
-      <w:proofErr w:type="spellStart"/>
-      <w:r>
-        <w:rPr>
-          <w:rFonts w:ascii="Consolas" w:eastAsia="Calibri" w:hAnsi="Consolas" w:cs="Times New Roman"/>
-          <w:color w:val="000000"/>
-          <w:sz w:val="24"/>
-          <w:szCs w:val="24"/>
-          <w:lang w:val="en-US"/>
-        </w:rPr>
-        <w:t>Jz</w:t>
-      </w:r>
-      <w:proofErr w:type="spellEnd"/>
-      <w:r>
-        <w:rPr>
-          <w:rFonts w:ascii="Consolas" w:eastAsia="Calibri" w:hAnsi="Consolas" w:cs="Times New Roman"/>
-          <w:color w:val="000000"/>
-          <w:sz w:val="24"/>
-          <w:szCs w:val="24"/>
-          <w:lang w:val="en-US"/>
-        </w:rPr>
-        <w:t xml:space="preserve"> AR</w:t>
-      </w:r>
-    </w:p>
-    <w:p>
-      <w:pPr>
-        <w:spacing w:after="0" w:line="288" w:lineRule="auto"/>
-        <w:jc w:val="both"/>
-        <w:rPr>
-          <w:rFonts w:ascii="Consolas" w:eastAsia="Calibri" w:hAnsi="Consolas" w:cs="Times New Roman"/>
-          <w:color w:val="000000"/>
-          <w:sz w:val="24"/>
-          <w:szCs w:val="24"/>
-          <w:lang w:val="en-US"/>
-        </w:rPr>
-      </w:pPr>
-      <w:r>
-        <w:rPr>
-          <w:rFonts w:ascii="Consolas" w:eastAsia="Calibri" w:hAnsi="Consolas" w:cs="Times New Roman"/>
-          <w:color w:val="000000"/>
-          <w:sz w:val="24"/>
-          <w:szCs w:val="24"/>
-          <w:lang w:val="en-US"/>
-        </w:rPr>
-        <w:t>PQ=F = D{R+S+CO</w:t>
-      </w:r>
-      <w:proofErr w:type="gramStart"/>
-      <w:r>
-        <w:rPr>
-          <w:rFonts w:ascii="Consolas" w:eastAsia="Calibri" w:hAnsi="Consolas" w:cs="Times New Roman"/>
-          <w:color w:val="000000"/>
-          <w:sz w:val="24"/>
-          <w:szCs w:val="24"/>
-          <w:lang w:val="en-US"/>
-        </w:rPr>
-        <w:t>}</w:t>
-      </w:r>
-      <w:r>
-        <w:rPr>
-          <w:rFonts w:ascii="Consolas" w:eastAsia="Calibri" w:hAnsi="Consolas" w:cs="Times New Roman"/>
-          <w:color w:val="000000"/>
-          <w:sz w:val="24"/>
-          <w:szCs w:val="24"/>
-        </w:rPr>
-        <w:t>Р</w:t>
-      </w:r>
-      <w:r>
-        <w:rPr>
-          <w:rFonts w:ascii="Consolas" w:eastAsia="Calibri" w:hAnsi="Consolas" w:cs="Times New Roman"/>
-          <w:color w:val="000000"/>
-          <w:sz w:val="24"/>
-          <w:szCs w:val="24"/>
-          <w:lang w:val="en-US"/>
-        </w:rPr>
-        <w:t>Q</w:t>
-      </w:r>
-      <w:proofErr w:type="gramEnd"/>
-      <w:r>
-        <w:rPr>
-          <w:rFonts w:ascii="Consolas" w:eastAsia="Calibri" w:hAnsi="Consolas" w:cs="Times New Roman"/>
-          <w:color w:val="000000"/>
-          <w:sz w:val="24"/>
-          <w:szCs w:val="24"/>
-          <w:lang w:val="en-US"/>
-        </w:rPr>
-        <w:t xml:space="preserve">  </w:t>
-      </w:r>
-      <w:proofErr w:type="spellStart"/>
-      <w:r>
-        <w:rPr>
-          <w:rFonts w:ascii="Consolas" w:eastAsia="Calibri" w:hAnsi="Consolas" w:cs="Times New Roman"/>
-          <w:color w:val="000000"/>
-          <w:sz w:val="24"/>
-          <w:szCs w:val="24"/>
-          <w:lang w:val="en-US"/>
-        </w:rPr>
-        <w:t>Jnxt</w:t>
-      </w:r>
-      <w:proofErr w:type="spellEnd"/>
     </w:p>
     <w:p>
       <w:pPr>
@@ -5087,8 +5163,8 @@
 </file>
 
 <file path=word/numbering.xml><?xml version="1.0" encoding="utf-8"?>
-<w:numbering xmlns:wpc="http://schemas.microsoft.com/office/word/2010/wordprocessingCanvas" xmlns:mc="http://schemas.openxmlformats.org/markup-compatibility/2006" xmlns:o="urn:schemas-microsoft-com:office:office" xmlns:r="http://schemas.openxmlformats.org/officeDocument/2006/relationships" xmlns:m="http://schemas.openxmlformats.org/officeDocument/2006/math" xmlns:v="urn:schemas-microsoft-com:vml" xmlns:wp14="http://schemas.microsoft.com/office/word/2010/wordprocessingDrawing" xmlns:wp="http://schemas.openxmlformats.org/drawingml/2006/wordprocessingDrawing" xmlns:w10="urn:schemas-microsoft-com:office:word" xmlns:w="http://schemas.openxmlformats.org/wordprocessingml/2006/main" xmlns:w14="http://schemas.microsoft.com/office/word/2010/wordml" xmlns:w15="http://schemas.microsoft.com/office/word/2012/wordml" xmlns:wpg="http://schemas.microsoft.com/office/word/2010/wordprocessingGroup" xmlns:wpi="http://schemas.microsoft.com/office/word/2010/wordprocessingInk" xmlns:wne="http://schemas.microsoft.com/office/word/2006/wordml" xmlns:wps="http://schemas.microsoft.com/office/word/2010/wordprocessingShape" mc:Ignorable="w14 w15 wp14">
-  <w:abstractNum w:abstractNumId="0" w15:restartNumberingAfterBreak="0">
+<w:numbering xmlns:ve="http://schemas.openxmlformats.org/markup-compatibility/2006" xmlns:o="urn:schemas-microsoft-com:office:office" xmlns:r="http://schemas.openxmlformats.org/officeDocument/2006/relationships" xmlns:m="http://schemas.openxmlformats.org/officeDocument/2006/math" xmlns:v="urn:schemas-microsoft-com:vml" xmlns:wp="http://schemas.openxmlformats.org/drawingml/2006/wordprocessingDrawing" xmlns:w10="urn:schemas-microsoft-com:office:word" xmlns:w="http://schemas.openxmlformats.org/wordprocessingml/2006/main" xmlns:wne="http://schemas.microsoft.com/office/word/2006/wordml">
+  <w:abstractNum w:abstractNumId="0">
     <w:nsid w:val="21740E3C"/>
     <w:multiLevelType w:val="hybridMultilevel"/>
     <w:tmpl w:val="F5380082"/>
@@ -5174,7 +5250,7 @@
       </w:pPr>
     </w:lvl>
   </w:abstractNum>
-  <w:abstractNum w:abstractNumId="1" w15:restartNumberingAfterBreak="0">
+  <w:abstractNum w:abstractNumId="1">
     <w:nsid w:val="33DE101A"/>
     <w:multiLevelType w:val="hybridMultilevel"/>
     <w:tmpl w:val="DB06395C"/>
@@ -5263,7 +5339,7 @@
       </w:pPr>
     </w:lvl>
   </w:abstractNum>
-  <w:abstractNum w:abstractNumId="2" w15:restartNumberingAfterBreak="0">
+  <w:abstractNum w:abstractNumId="2">
     <w:nsid w:val="445C4DC4"/>
     <w:multiLevelType w:val="hybridMultilevel"/>
     <w:tmpl w:val="451A610C"/>
@@ -5392,7 +5468,7 @@
 </file>
 
 <file path=word/styles.xml><?xml version="1.0" encoding="utf-8"?>
-<w:styles xmlns:mc="http://schemas.openxmlformats.org/markup-compatibility/2006" xmlns:r="http://schemas.openxmlformats.org/officeDocument/2006/relationships" xmlns:w="http://schemas.openxmlformats.org/wordprocessingml/2006/main" xmlns:w14="http://schemas.microsoft.com/office/word/2010/wordml" xmlns:w15="http://schemas.microsoft.com/office/word/2012/wordml" mc:Ignorable="w14 w15">
+<w:styles xmlns:r="http://schemas.openxmlformats.org/officeDocument/2006/relationships" xmlns:w="http://schemas.openxmlformats.org/wordprocessingml/2006/main">
   <w:docDefaults>
     <w:rPrDefault>
       <w:rPr>
@@ -5408,378 +5484,144 @@
       </w:pPr>
     </w:pPrDefault>
   </w:docDefaults>
-  <w:latentStyles w:defLockedState="0" w:defUIPriority="99" w:defSemiHidden="0" w:defUnhideWhenUsed="0" w:defQFormat="0" w:count="371">
-    <w:lsdException w:name="Normal" w:uiPriority="0" w:qFormat="1"/>
-    <w:lsdException w:name="heading 1" w:uiPriority="9" w:qFormat="1"/>
-    <w:lsdException w:name="heading 2" w:semiHidden="1" w:uiPriority="9" w:unhideWhenUsed="1" w:qFormat="1"/>
-    <w:lsdException w:name="heading 3" w:semiHidden="1" w:uiPriority="9" w:unhideWhenUsed="1" w:qFormat="1"/>
-    <w:lsdException w:name="heading 4" w:semiHidden="1" w:uiPriority="9" w:unhideWhenUsed="1" w:qFormat="1"/>
-    <w:lsdException w:name="heading 5" w:semiHidden="1" w:uiPriority="9" w:unhideWhenUsed="1" w:qFormat="1"/>
-    <w:lsdException w:name="heading 6" w:semiHidden="1" w:uiPriority="9" w:unhideWhenUsed="1" w:qFormat="1"/>
-    <w:lsdException w:name="heading 7" w:semiHidden="1" w:uiPriority="9" w:unhideWhenUsed="1" w:qFormat="1"/>
-    <w:lsdException w:name="heading 8" w:semiHidden="1" w:uiPriority="9" w:unhideWhenUsed="1" w:qFormat="1"/>
-    <w:lsdException w:name="heading 9" w:semiHidden="1" w:uiPriority="9" w:unhideWhenUsed="1" w:qFormat="1"/>
-    <w:lsdException w:name="index 1" w:semiHidden="1" w:unhideWhenUsed="1"/>
-    <w:lsdException w:name="index 2" w:semiHidden="1" w:unhideWhenUsed="1"/>
-    <w:lsdException w:name="index 3" w:semiHidden="1" w:unhideWhenUsed="1"/>
-    <w:lsdException w:name="index 4" w:semiHidden="1" w:unhideWhenUsed="1"/>
-    <w:lsdException w:name="index 5" w:semiHidden="1" w:unhideWhenUsed="1"/>
-    <w:lsdException w:name="index 6" w:semiHidden="1" w:unhideWhenUsed="1"/>
-    <w:lsdException w:name="index 7" w:semiHidden="1" w:unhideWhenUsed="1"/>
-    <w:lsdException w:name="index 8" w:semiHidden="1" w:unhideWhenUsed="1"/>
-    <w:lsdException w:name="index 9" w:semiHidden="1" w:unhideWhenUsed="1"/>
-    <w:lsdException w:name="toc 1" w:semiHidden="1" w:uiPriority="39" w:unhideWhenUsed="1"/>
-    <w:lsdException w:name="toc 2" w:semiHidden="1" w:uiPriority="39" w:unhideWhenUsed="1"/>
-    <w:lsdException w:name="toc 3" w:semiHidden="1" w:uiPriority="39" w:unhideWhenUsed="1"/>
-    <w:lsdException w:name="toc 4" w:semiHidden="1" w:uiPriority="39" w:unhideWhenUsed="1"/>
-    <w:lsdException w:name="toc 5" w:semiHidden="1" w:uiPriority="39" w:unhideWhenUsed="1"/>
-    <w:lsdException w:name="toc 6" w:semiHidden="1" w:uiPriority="39" w:unhideWhenUsed="1"/>
-    <w:lsdException w:name="toc 7" w:semiHidden="1" w:uiPriority="39" w:unhideWhenUsed="1"/>
-    <w:lsdException w:name="toc 8" w:semiHidden="1" w:uiPriority="39" w:unhideWhenUsed="1"/>
-    <w:lsdException w:name="toc 9" w:semiHidden="1" w:uiPriority="39" w:unhideWhenUsed="1"/>
-    <w:lsdException w:name="Normal Indent" w:semiHidden="1" w:unhideWhenUsed="1"/>
-    <w:lsdException w:name="footnote text" w:semiHidden="1" w:unhideWhenUsed="1"/>
-    <w:lsdException w:name="annotation text" w:semiHidden="1" w:unhideWhenUsed="1"/>
-    <w:lsdException w:name="header" w:semiHidden="1" w:unhideWhenUsed="1"/>
-    <w:lsdException w:name="footer" w:semiHidden="1" w:unhideWhenUsed="1"/>
-    <w:lsdException w:name="index heading" w:semiHidden="1" w:unhideWhenUsed="1"/>
-    <w:lsdException w:name="caption" w:semiHidden="1" w:uiPriority="35" w:unhideWhenUsed="1" w:qFormat="1"/>
-    <w:lsdException w:name="table of figures" w:semiHidden="1" w:unhideWhenUsed="1"/>
-    <w:lsdException w:name="envelope address" w:semiHidden="1" w:unhideWhenUsed="1"/>
-    <w:lsdException w:name="envelope return" w:semiHidden="1" w:unhideWhenUsed="1"/>
-    <w:lsdException w:name="footnote reference" w:semiHidden="1" w:unhideWhenUsed="1"/>
-    <w:lsdException w:name="annotation reference" w:semiHidden="1" w:unhideWhenUsed="1"/>
-    <w:lsdException w:name="line number" w:semiHidden="1" w:unhideWhenUsed="1"/>
-    <w:lsdException w:name="page number" w:semiHidden="1" w:unhideWhenUsed="1"/>
-    <w:lsdException w:name="endnote reference" w:semiHidden="1" w:unhideWhenUsed="1"/>
-    <w:lsdException w:name="endnote text" w:semiHidden="1" w:unhideWhenUsed="1"/>
-    <w:lsdException w:name="table of authorities" w:semiHidden="1" w:unhideWhenUsed="1"/>
-    <w:lsdException w:name="macro" w:semiHidden="1" w:unhideWhenUsed="1"/>
-    <w:lsdException w:name="toa heading" w:semiHidden="1" w:unhideWhenUsed="1"/>
-    <w:lsdException w:name="List" w:semiHidden="1" w:unhideWhenUsed="1"/>
-    <w:lsdException w:name="List Bullet" w:semiHidden="1" w:unhideWhenUsed="1"/>
-    <w:lsdException w:name="List Number" w:semiHidden="1" w:unhideWhenUsed="1"/>
-    <w:lsdException w:name="List 2" w:semiHidden="1" w:unhideWhenUsed="1"/>
-    <w:lsdException w:name="List 3" w:semiHidden="1" w:unhideWhenUsed="1"/>
-    <w:lsdException w:name="List 4" w:semiHidden="1" w:unhideWhenUsed="1"/>
-    <w:lsdException w:name="List 5" w:semiHidden="1" w:unhideWhenUsed="1"/>
-    <w:lsdException w:name="List Bullet 2" w:semiHidden="1" w:unhideWhenUsed="1"/>
-    <w:lsdException w:name="List Bullet 3" w:semiHidden="1" w:unhideWhenUsed="1"/>
-    <w:lsdException w:name="List Bullet 4" w:semiHidden="1" w:unhideWhenUsed="1"/>
-    <w:lsdException w:name="List Bullet 5" w:semiHidden="1" w:unhideWhenUsed="1"/>
-    <w:lsdException w:name="List Number 2" w:semiHidden="1" w:unhideWhenUsed="1"/>
-    <w:lsdException w:name="List Number 3" w:semiHidden="1" w:unhideWhenUsed="1"/>
-    <w:lsdException w:name="List Number 4" w:semiHidden="1" w:unhideWhenUsed="1"/>
-    <w:lsdException w:name="List Number 5" w:semiHidden="1" w:unhideWhenUsed="1"/>
-    <w:lsdException w:name="Title" w:uiPriority="10" w:qFormat="1"/>
-    <w:lsdException w:name="Closing" w:semiHidden="1" w:unhideWhenUsed="1"/>
-    <w:lsdException w:name="Signature" w:semiHidden="1" w:unhideWhenUsed="1"/>
-    <w:lsdException w:name="Default Paragraph Font" w:semiHidden="1" w:uiPriority="1" w:unhideWhenUsed="1"/>
-    <w:lsdException w:name="Body Text" w:semiHidden="1" w:unhideWhenUsed="1"/>
-    <w:lsdException w:name="Body Text Indent" w:semiHidden="1" w:unhideWhenUsed="1"/>
-    <w:lsdException w:name="List Continue" w:semiHidden="1" w:unhideWhenUsed="1"/>
-    <w:lsdException w:name="List Continue 2" w:semiHidden="1" w:unhideWhenUsed="1"/>
-    <w:lsdException w:name="List Continue 3" w:semiHidden="1" w:unhideWhenUsed="1"/>
-    <w:lsdException w:name="List Continue 4" w:semiHidden="1" w:unhideWhenUsed="1"/>
-    <w:lsdException w:name="List Continue 5" w:semiHidden="1" w:unhideWhenUsed="1"/>
-    <w:lsdException w:name="Message Header" w:semiHidden="1" w:unhideWhenUsed="1"/>
-    <w:lsdException w:name="Subtitle" w:uiPriority="11" w:qFormat="1"/>
-    <w:lsdException w:name="Salutation" w:semiHidden="1" w:unhideWhenUsed="1"/>
-    <w:lsdException w:name="Date" w:semiHidden="1" w:unhideWhenUsed="1"/>
-    <w:lsdException w:name="Body Text First Indent" w:semiHidden="1" w:unhideWhenUsed="1"/>
-    <w:lsdException w:name="Body Text First Indent 2" w:semiHidden="1" w:unhideWhenUsed="1"/>
-    <w:lsdException w:name="Note Heading" w:semiHidden="1" w:unhideWhenUsed="1"/>
-    <w:lsdException w:name="Body Text 2" w:semiHidden="1" w:unhideWhenUsed="1"/>
-    <w:lsdException w:name="Body Text 3" w:semiHidden="1" w:unhideWhenUsed="1"/>
-    <w:lsdException w:name="Body Text Indent 2" w:semiHidden="1" w:unhideWhenUsed="1"/>
-    <w:lsdException w:name="Body Text Indent 3" w:semiHidden="1" w:unhideWhenUsed="1"/>
-    <w:lsdException w:name="Block Text" w:semiHidden="1" w:unhideWhenUsed="1"/>
-    <w:lsdException w:name="Hyperlink" w:semiHidden="1" w:unhideWhenUsed="1"/>
-    <w:lsdException w:name="FollowedHyperlink" w:semiHidden="1" w:unhideWhenUsed="1"/>
-    <w:lsdException w:name="Strong" w:uiPriority="22" w:qFormat="1"/>
-    <w:lsdException w:name="Emphasis" w:uiPriority="20" w:qFormat="1"/>
-    <w:lsdException w:name="Document Map" w:semiHidden="1" w:unhideWhenUsed="1"/>
-    <w:lsdException w:name="Plain Text" w:semiHidden="1" w:unhideWhenUsed="1"/>
-    <w:lsdException w:name="E-mail Signature" w:semiHidden="1" w:unhideWhenUsed="1"/>
-    <w:lsdException w:name="HTML Top of Form" w:semiHidden="1" w:unhideWhenUsed="1"/>
-    <w:lsdException w:name="HTML Bottom of Form" w:semiHidden="1" w:unhideWhenUsed="1"/>
-    <w:lsdException w:name="Normal (Web)" w:semiHidden="1" w:unhideWhenUsed="1"/>
-    <w:lsdException w:name="HTML Acronym" w:semiHidden="1" w:unhideWhenUsed="1"/>
-    <w:lsdException w:name="HTML Address" w:semiHidden="1" w:unhideWhenUsed="1"/>
-    <w:lsdException w:name="HTML Cite" w:semiHidden="1" w:unhideWhenUsed="1"/>
-    <w:lsdException w:name="HTML Code" w:semiHidden="1" w:unhideWhenUsed="1"/>
-    <w:lsdException w:name="HTML Definition" w:semiHidden="1" w:unhideWhenUsed="1"/>
-    <w:lsdException w:name="HTML Keyboard" w:semiHidden="1" w:unhideWhenUsed="1"/>
-    <w:lsdException w:name="HTML Preformatted" w:semiHidden="1" w:unhideWhenUsed="1"/>
-    <w:lsdException w:name="HTML Sample" w:semiHidden="1" w:unhideWhenUsed="1"/>
-    <w:lsdException w:name="HTML Typewriter" w:semiHidden="1" w:unhideWhenUsed="1"/>
-    <w:lsdException w:name="HTML Variable" w:semiHidden="1" w:unhideWhenUsed="1"/>
-    <w:lsdException w:name="Normal Table" w:semiHidden="1" w:unhideWhenUsed="1"/>
-    <w:lsdException w:name="annotation subject" w:semiHidden="1" w:unhideWhenUsed="1"/>
-    <w:lsdException w:name="No List" w:semiHidden="1" w:unhideWhenUsed="1"/>
-    <w:lsdException w:name="Outline List 1" w:semiHidden="1" w:unhideWhenUsed="1"/>
-    <w:lsdException w:name="Outline List 2" w:semiHidden="1" w:unhideWhenUsed="1"/>
-    <w:lsdException w:name="Outline List 3" w:semiHidden="1" w:unhideWhenUsed="1"/>
-    <w:lsdException w:name="Table Simple 1" w:semiHidden="1" w:unhideWhenUsed="1"/>
-    <w:lsdException w:name="Table Simple 2" w:semiHidden="1" w:unhideWhenUsed="1"/>
-    <w:lsdException w:name="Table Simple 3" w:semiHidden="1" w:unhideWhenUsed="1"/>
-    <w:lsdException w:name="Table Classic 1" w:semiHidden="1" w:unhideWhenUsed="1"/>
-    <w:lsdException w:name="Table Classic 2" w:semiHidden="1" w:unhideWhenUsed="1"/>
-    <w:lsdException w:name="Table Classic 3" w:semiHidden="1" w:unhideWhenUsed="1"/>
-    <w:lsdException w:name="Table Classic 4" w:semiHidden="1" w:unhideWhenUsed="1"/>
-    <w:lsdException w:name="Table Colorful 1" w:semiHidden="1" w:unhideWhenUsed="1"/>
-    <w:lsdException w:name="Table Colorful 2" w:semiHidden="1" w:unhideWhenUsed="1"/>
-    <w:lsdException w:name="Table Colorful 3" w:semiHidden="1" w:unhideWhenUsed="1"/>
-    <w:lsdException w:name="Table Columns 1" w:semiHidden="1" w:unhideWhenUsed="1"/>
-    <w:lsdException w:name="Table Columns 2" w:semiHidden="1" w:unhideWhenUsed="1"/>
-    <w:lsdException w:name="Table Columns 3" w:semiHidden="1" w:unhideWhenUsed="1"/>
-    <w:lsdException w:name="Table Columns 4" w:semiHidden="1" w:unhideWhenUsed="1"/>
-    <w:lsdException w:name="Table Columns 5" w:semiHidden="1" w:unhideWhenUsed="1"/>
-    <w:lsdException w:name="Table Grid 1" w:semiHidden="1" w:unhideWhenUsed="1"/>
-    <w:lsdException w:name="Table Grid 2" w:semiHidden="1" w:unhideWhenUsed="1"/>
-    <w:lsdException w:name="Table Grid 3" w:semiHidden="1" w:unhideWhenUsed="1"/>
-    <w:lsdException w:name="Table Grid 4" w:semiHidden="1" w:unhideWhenUsed="1"/>
-    <w:lsdException w:name="Table Grid 5" w:semiHidden="1" w:unhideWhenUsed="1"/>
-    <w:lsdException w:name="Table Grid 6" w:semiHidden="1" w:unhideWhenUsed="1"/>
-    <w:lsdException w:name="Table Grid 7" w:semiHidden="1" w:unhideWhenUsed="1"/>
-    <w:lsdException w:name="Table Grid 8" w:semiHidden="1" w:unhideWhenUsed="1"/>
-    <w:lsdException w:name="Table List 1" w:semiHidden="1" w:unhideWhenUsed="1"/>
-    <w:lsdException w:name="Table List 2" w:semiHidden="1" w:unhideWhenUsed="1"/>
-    <w:lsdException w:name="Table List 3" w:semiHidden="1" w:unhideWhenUsed="1"/>
-    <w:lsdException w:name="Table List 4" w:semiHidden="1" w:unhideWhenUsed="1"/>
-    <w:lsdException w:name="Table List 5" w:semiHidden="1" w:unhideWhenUsed="1"/>
-    <w:lsdException w:name="Table List 6" w:semiHidden="1" w:unhideWhenUsed="1"/>
-    <w:lsdException w:name="Table List 7" w:semiHidden="1" w:unhideWhenUsed="1"/>
-    <w:lsdException w:name="Table List 8" w:semiHidden="1" w:unhideWhenUsed="1"/>
-    <w:lsdException w:name="Table 3D effects 1" w:semiHidden="1" w:unhideWhenUsed="1"/>
-    <w:lsdException w:name="Table 3D effects 2" w:semiHidden="1" w:unhideWhenUsed="1"/>
-    <w:lsdException w:name="Table 3D effects 3" w:semiHidden="1" w:unhideWhenUsed="1"/>
-    <w:lsdException w:name="Table Contemporary" w:semiHidden="1" w:unhideWhenUsed="1"/>
-    <w:lsdException w:name="Table Elegant" w:semiHidden="1" w:unhideWhenUsed="1"/>
-    <w:lsdException w:name="Table Professional" w:semiHidden="1" w:unhideWhenUsed="1"/>
-    <w:lsdException w:name="Table Subtle 1" w:semiHidden="1" w:unhideWhenUsed="1"/>
-    <w:lsdException w:name="Table Subtle 2" w:semiHidden="1" w:unhideWhenUsed="1"/>
-    <w:lsdException w:name="Table Web 1" w:semiHidden="1" w:unhideWhenUsed="1"/>
-    <w:lsdException w:name="Table Web 2" w:semiHidden="1" w:unhideWhenUsed="1"/>
-    <w:lsdException w:name="Table Web 3" w:semiHidden="1" w:unhideWhenUsed="1"/>
-    <w:lsdException w:name="Balloon Text" w:semiHidden="1" w:unhideWhenUsed="1"/>
-    <w:lsdException w:name="Table Grid" w:uiPriority="59"/>
-    <w:lsdException w:name="Table Theme" w:semiHidden="1" w:unhideWhenUsed="1"/>
-    <w:lsdException w:name="Placeholder Text" w:semiHidden="1"/>
-    <w:lsdException w:name="No Spacing" w:uiPriority="1" w:qFormat="1"/>
-    <w:lsdException w:name="Light Shading" w:uiPriority="60"/>
-    <w:lsdException w:name="Light List" w:uiPriority="61"/>
-    <w:lsdException w:name="Light Grid" w:uiPriority="62"/>
-    <w:lsdException w:name="Medium Shading 1" w:uiPriority="63"/>
-    <w:lsdException w:name="Medium Shading 2" w:uiPriority="64"/>
-    <w:lsdException w:name="Medium List 1" w:uiPriority="65"/>
-    <w:lsdException w:name="Medium List 2" w:uiPriority="66"/>
-    <w:lsdException w:name="Medium Grid 1" w:uiPriority="67"/>
-    <w:lsdException w:name="Medium Grid 2" w:uiPriority="68"/>
-    <w:lsdException w:name="Medium Grid 3" w:uiPriority="69"/>
-    <w:lsdException w:name="Dark List" w:uiPriority="70"/>
-    <w:lsdException w:name="Colorful Shading" w:uiPriority="71"/>
-    <w:lsdException w:name="Colorful List" w:uiPriority="72"/>
-    <w:lsdException w:name="Colorful Grid" w:uiPriority="73"/>
-    <w:lsdException w:name="Light Shading Accent 1" w:uiPriority="60"/>
-    <w:lsdException w:name="Light List Accent 1" w:uiPriority="61"/>
-    <w:lsdException w:name="Light Grid Accent 1" w:uiPriority="62"/>
-    <w:lsdException w:name="Medium Shading 1 Accent 1" w:uiPriority="63"/>
-    <w:lsdException w:name="Medium Shading 2 Accent 1" w:uiPriority="64"/>
-    <w:lsdException w:name="Medium List 1 Accent 1" w:uiPriority="65"/>
-    <w:lsdException w:name="Revision" w:semiHidden="1"/>
-    <w:lsdException w:name="List Paragraph" w:uiPriority="34" w:qFormat="1"/>
-    <w:lsdException w:name="Quote" w:uiPriority="29" w:qFormat="1"/>
-    <w:lsdException w:name="Intense Quote" w:uiPriority="30" w:qFormat="1"/>
-    <w:lsdException w:name="Medium List 2 Accent 1" w:uiPriority="66"/>
-    <w:lsdException w:name="Medium Grid 1 Accent 1" w:uiPriority="67"/>
-    <w:lsdException w:name="Medium Grid 2 Accent 1" w:uiPriority="68"/>
-    <w:lsdException w:name="Medium Grid 3 Accent 1" w:uiPriority="69"/>
-    <w:lsdException w:name="Dark List Accent 1" w:uiPriority="70"/>
-    <w:lsdException w:name="Colorful Shading Accent 1" w:uiPriority="71"/>
-    <w:lsdException w:name="Colorful List Accent 1" w:uiPriority="72"/>
-    <w:lsdException w:name="Colorful Grid Accent 1" w:uiPriority="73"/>
-    <w:lsdException w:name="Light Shading Accent 2" w:uiPriority="60"/>
-    <w:lsdException w:name="Light List Accent 2" w:uiPriority="61"/>
-    <w:lsdException w:name="Light Grid Accent 2" w:uiPriority="62"/>
-    <w:lsdException w:name="Medium Shading 1 Accent 2" w:uiPriority="63"/>
-    <w:lsdException w:name="Medium Shading 2 Accent 2" w:uiPriority="64"/>
-    <w:lsdException w:name="Medium List 1 Accent 2" w:uiPriority="65"/>
-    <w:lsdException w:name="Medium List 2 Accent 2" w:uiPriority="66"/>
-    <w:lsdException w:name="Medium Grid 1 Accent 2" w:uiPriority="67"/>
-    <w:lsdException w:name="Medium Grid 2 Accent 2" w:uiPriority="68"/>
-    <w:lsdException w:name="Medium Grid 3 Accent 2" w:uiPriority="69"/>
-    <w:lsdException w:name="Dark List Accent 2" w:uiPriority="70"/>
-    <w:lsdException w:name="Colorful Shading Accent 2" w:uiPriority="71"/>
-    <w:lsdException w:name="Colorful List Accent 2" w:uiPriority="72"/>
-    <w:lsdException w:name="Colorful Grid Accent 2" w:uiPriority="73"/>
-    <w:lsdException w:name="Light Shading Accent 3" w:uiPriority="60"/>
-    <w:lsdException w:name="Light List Accent 3" w:uiPriority="61"/>
-    <w:lsdException w:name="Light Grid Accent 3" w:uiPriority="62"/>
-    <w:lsdException w:name="Medium Shading 1 Accent 3" w:uiPriority="63"/>
-    <w:lsdException w:name="Medium Shading 2 Accent 3" w:uiPriority="64"/>
-    <w:lsdException w:name="Medium List 1 Accent 3" w:uiPriority="65"/>
-    <w:lsdException w:name="Medium List 2 Accent 3" w:uiPriority="66"/>
-    <w:lsdException w:name="Medium Grid 1 Accent 3" w:uiPriority="67"/>
-    <w:lsdException w:name="Medium Grid 2 Accent 3" w:uiPriority="68"/>
-    <w:lsdException w:name="Medium Grid 3 Accent 3" w:uiPriority="69"/>
-    <w:lsdException w:name="Dark List Accent 3" w:uiPriority="70"/>
-    <w:lsdException w:name="Colorful Shading Accent 3" w:uiPriority="71"/>
-    <w:lsdException w:name="Colorful List Accent 3" w:uiPriority="72"/>
-    <w:lsdException w:name="Colorful Grid Accent 3" w:uiPriority="73"/>
-    <w:lsdException w:name="Light Shading Accent 4" w:uiPriority="60"/>
-    <w:lsdException w:name="Light List Accent 4" w:uiPriority="61"/>
-    <w:lsdException w:name="Light Grid Accent 4" w:uiPriority="62"/>
-    <w:lsdException w:name="Medium Shading 1 Accent 4" w:uiPriority="63"/>
-    <w:lsdException w:name="Medium Shading 2 Accent 4" w:uiPriority="64"/>
-    <w:lsdException w:name="Medium List 1 Accent 4" w:uiPriority="65"/>
-    <w:lsdException w:name="Medium List 2 Accent 4" w:uiPriority="66"/>
-    <w:lsdException w:name="Medium Grid 1 Accent 4" w:uiPriority="67"/>
-    <w:lsdException w:name="Medium Grid 2 Accent 4" w:uiPriority="68"/>
-    <w:lsdException w:name="Medium Grid 3 Accent 4" w:uiPriority="69"/>
-    <w:lsdException w:name="Dark List Accent 4" w:uiPriority="70"/>
-    <w:lsdException w:name="Colorful Shading Accent 4" w:uiPriority="71"/>
-    <w:lsdException w:name="Colorful List Accent 4" w:uiPriority="72"/>
-    <w:lsdException w:name="Colorful Grid Accent 4" w:uiPriority="73"/>
-    <w:lsdException w:name="Light Shading Accent 5" w:uiPriority="60"/>
-    <w:lsdException w:name="Light List Accent 5" w:uiPriority="61"/>
-    <w:lsdException w:name="Light Grid Accent 5" w:uiPriority="62"/>
-    <w:lsdException w:name="Medium Shading 1 Accent 5" w:uiPriority="63"/>
-    <w:lsdException w:name="Medium Shading 2 Accent 5" w:uiPriority="64"/>
-    <w:lsdException w:name="Medium List 1 Accent 5" w:uiPriority="65"/>
-    <w:lsdException w:name="Medium List 2 Accent 5" w:uiPriority="66"/>
-    <w:lsdException w:name="Medium Grid 1 Accent 5" w:uiPriority="67"/>
-    <w:lsdException w:name="Medium Grid 2 Accent 5" w:uiPriority="68"/>
-    <w:lsdException w:name="Medium Grid 3 Accent 5" w:uiPriority="69"/>
-    <w:lsdException w:name="Dark List Accent 5" w:uiPriority="70"/>
-    <w:lsdException w:name="Colorful Shading Accent 5" w:uiPriority="71"/>
-    <w:lsdException w:name="Colorful List Accent 5" w:uiPriority="72"/>
-    <w:lsdException w:name="Colorful Grid Accent 5" w:uiPriority="73"/>
-    <w:lsdException w:name="Light Shading Accent 6" w:uiPriority="60"/>
-    <w:lsdException w:name="Light List Accent 6" w:uiPriority="61"/>
-    <w:lsdException w:name="Light Grid Accent 6" w:uiPriority="62"/>
-    <w:lsdException w:name="Medium Shading 1 Accent 6" w:uiPriority="63"/>
-    <w:lsdException w:name="Medium Shading 2 Accent 6" w:uiPriority="64"/>
-    <w:lsdException w:name="Medium List 1 Accent 6" w:uiPriority="65"/>
-    <w:lsdException w:name="Medium List 2 Accent 6" w:uiPriority="66"/>
-    <w:lsdException w:name="Medium Grid 1 Accent 6" w:uiPriority="67"/>
-    <w:lsdException w:name="Medium Grid 2 Accent 6" w:uiPriority="68"/>
-    <w:lsdException w:name="Medium Grid 3 Accent 6" w:uiPriority="69"/>
-    <w:lsdException w:name="Dark List Accent 6" w:uiPriority="70"/>
-    <w:lsdException w:name="Colorful Shading Accent 6" w:uiPriority="71"/>
-    <w:lsdException w:name="Colorful List Accent 6" w:uiPriority="72"/>
-    <w:lsdException w:name="Colorful Grid Accent 6" w:uiPriority="73"/>
-    <w:lsdException w:name="Subtle Emphasis" w:uiPriority="19" w:qFormat="1"/>
-    <w:lsdException w:name="Intense Emphasis" w:uiPriority="21" w:qFormat="1"/>
-    <w:lsdException w:name="Subtle Reference" w:uiPriority="31" w:qFormat="1"/>
-    <w:lsdException w:name="Intense Reference" w:uiPriority="32" w:qFormat="1"/>
-    <w:lsdException w:name="Book Title" w:uiPriority="33" w:qFormat="1"/>
-    <w:lsdException w:name="Bibliography" w:semiHidden="1" w:uiPriority="37" w:unhideWhenUsed="1"/>
-    <w:lsdException w:name="TOC Heading" w:semiHidden="1" w:uiPriority="39" w:unhideWhenUsed="1" w:qFormat="1"/>
-    <w:lsdException w:name="Plain Table 1" w:uiPriority="41"/>
-    <w:lsdException w:name="Plain Table 2" w:uiPriority="42"/>
-    <w:lsdException w:name="Plain Table 3" w:uiPriority="43"/>
-    <w:lsdException w:name="Plain Table 4" w:uiPriority="44"/>
-    <w:lsdException w:name="Plain Table 5" w:uiPriority="45"/>
-    <w:lsdException w:name="Grid Table Light" w:uiPriority="40"/>
-    <w:lsdException w:name="Grid Table 1 Light" w:uiPriority="46"/>
-    <w:lsdException w:name="Grid Table 2" w:uiPriority="47"/>
-    <w:lsdException w:name="Grid Table 3" w:uiPriority="48"/>
-    <w:lsdException w:name="Grid Table 4" w:uiPriority="49"/>
-    <w:lsdException w:name="Grid Table 5 Dark" w:uiPriority="50"/>
-    <w:lsdException w:name="Grid Table 6 Colorful" w:uiPriority="51"/>
-    <w:lsdException w:name="Grid Table 7 Colorful" w:uiPriority="52"/>
-    <w:lsdException w:name="Grid Table 1 Light Accent 1" w:uiPriority="46"/>
-    <w:lsdException w:name="Grid Table 2 Accent 1" w:uiPriority="47"/>
-    <w:lsdException w:name="Grid Table 3 Accent 1" w:uiPriority="48"/>
-    <w:lsdException w:name="Grid Table 4 Accent 1" w:uiPriority="49"/>
-    <w:lsdException w:name="Grid Table 5 Dark Accent 1" w:uiPriority="50"/>
-    <w:lsdException w:name="Grid Table 6 Colorful Accent 1" w:uiPriority="51"/>
-    <w:lsdException w:name="Grid Table 7 Colorful Accent 1" w:uiPriority="52"/>
-    <w:lsdException w:name="Grid Table 1 Light Accent 2" w:uiPriority="46"/>
-    <w:lsdException w:name="Grid Table 2 Accent 2" w:uiPriority="47"/>
-    <w:lsdException w:name="Grid Table 3 Accent 2" w:uiPriority="48"/>
-    <w:lsdException w:name="Grid Table 4 Accent 2" w:uiPriority="49"/>
-    <w:lsdException w:name="Grid Table 5 Dark Accent 2" w:uiPriority="50"/>
-    <w:lsdException w:name="Grid Table 6 Colorful Accent 2" w:uiPriority="51"/>
-    <w:lsdException w:name="Grid Table 7 Colorful Accent 2" w:uiPriority="52"/>
-    <w:lsdException w:name="Grid Table 1 Light Accent 3" w:uiPriority="46"/>
-    <w:lsdException w:name="Grid Table 2 Accent 3" w:uiPriority="47"/>
-    <w:lsdException w:name="Grid Table 3 Accent 3" w:uiPriority="48"/>
-    <w:lsdException w:name="Grid Table 4 Accent 3" w:uiPriority="49"/>
-    <w:lsdException w:name="Grid Table 5 Dark Accent 3" w:uiPriority="50"/>
-    <w:lsdException w:name="Grid Table 6 Colorful Accent 3" w:uiPriority="51"/>
-    <w:lsdException w:name="Grid Table 7 Colorful Accent 3" w:uiPriority="52"/>
-    <w:lsdException w:name="Grid Table 1 Light Accent 4" w:uiPriority="46"/>
-    <w:lsdException w:name="Grid Table 2 Accent 4" w:uiPriority="47"/>
-    <w:lsdException w:name="Grid Table 3 Accent 4" w:uiPriority="48"/>
-    <w:lsdException w:name="Grid Table 4 Accent 4" w:uiPriority="49"/>
-    <w:lsdException w:name="Grid Table 5 Dark Accent 4" w:uiPriority="50"/>
-    <w:lsdException w:name="Grid Table 6 Colorful Accent 4" w:uiPriority="51"/>
-    <w:lsdException w:name="Grid Table 7 Colorful Accent 4" w:uiPriority="52"/>
-    <w:lsdException w:name="Grid Table 1 Light Accent 5" w:uiPriority="46"/>
-    <w:lsdException w:name="Grid Table 2 Accent 5" w:uiPriority="47"/>
-    <w:lsdException w:name="Grid Table 3 Accent 5" w:uiPriority="48"/>
-    <w:lsdException w:name="Grid Table 4 Accent 5" w:uiPriority="49"/>
-    <w:lsdException w:name="Grid Table 5 Dark Accent 5" w:uiPriority="50"/>
-    <w:lsdException w:name="Grid Table 6 Colorful Accent 5" w:uiPriority="51"/>
-    <w:lsdException w:name="Grid Table 7 Colorful Accent 5" w:uiPriority="52"/>
-    <w:lsdException w:name="Grid Table 1 Light Accent 6" w:uiPriority="46"/>
-    <w:lsdException w:name="Grid Table 2 Accent 6" w:uiPriority="47"/>
-    <w:lsdException w:name="Grid Table 3 Accent 6" w:uiPriority="48"/>
-    <w:lsdException w:name="Grid Table 4 Accent 6" w:uiPriority="49"/>
-    <w:lsdException w:name="Grid Table 5 Dark Accent 6" w:uiPriority="50"/>
-    <w:lsdException w:name="Grid Table 6 Colorful Accent 6" w:uiPriority="51"/>
-    <w:lsdException w:name="Grid Table 7 Colorful Accent 6" w:uiPriority="52"/>
-    <w:lsdException w:name="List Table 1 Light" w:uiPriority="46"/>
-    <w:lsdException w:name="List Table 2" w:uiPriority="47"/>
-    <w:lsdException w:name="List Table 3" w:uiPriority="48"/>
-    <w:lsdException w:name="List Table 4" w:uiPriority="49"/>
-    <w:lsdException w:name="List Table 5 Dark" w:uiPriority="50"/>
-    <w:lsdException w:name="List Table 6 Colorful" w:uiPriority="51"/>
-    <w:lsdException w:name="List Table 7 Colorful" w:uiPriority="52"/>
-    <w:lsdException w:name="List Table 1 Light Accent 1" w:uiPriority="46"/>
-    <w:lsdException w:name="List Table 2 Accent 1" w:uiPriority="47"/>
-    <w:lsdException w:name="List Table 3 Accent 1" w:uiPriority="48"/>
-    <w:lsdException w:name="List Table 4 Accent 1" w:uiPriority="49"/>
-    <w:lsdException w:name="List Table 5 Dark Accent 1" w:uiPriority="50"/>
-    <w:lsdException w:name="List Table 6 Colorful Accent 1" w:uiPriority="51"/>
-    <w:lsdException w:name="List Table 7 Colorful Accent 1" w:uiPriority="52"/>
-    <w:lsdException w:name="List Table 1 Light Accent 2" w:uiPriority="46"/>
-    <w:lsdException w:name="List Table 2 Accent 2" w:uiPriority="47"/>
-    <w:lsdException w:name="List Table 3 Accent 2" w:uiPriority="48"/>
-    <w:lsdException w:name="List Table 4 Accent 2" w:uiPriority="49"/>
-    <w:lsdException w:name="List Table 5 Dark Accent 2" w:uiPriority="50"/>
-    <w:lsdException w:name="List Table 6 Colorful Accent 2" w:uiPriority="51"/>
-    <w:lsdException w:name="List Table 7 Colorful Accent 2" w:uiPriority="52"/>
-    <w:lsdException w:name="List Table 1 Light Accent 3" w:uiPriority="46"/>
-    <w:lsdException w:name="List Table 2 Accent 3" w:uiPriority="47"/>
-    <w:lsdException w:name="List Table 3 Accent 3" w:uiPriority="48"/>
-    <w:lsdException w:name="List Table 4 Accent 3" w:uiPriority="49"/>
-    <w:lsdException w:name="List Table 5 Dark Accent 3" w:uiPriority="50"/>
-    <w:lsdException w:name="List Table 6 Colorful Accent 3" w:uiPriority="51"/>
-    <w:lsdException w:name="List Table 7 Colorful Accent 3" w:uiPriority="52"/>
-    <w:lsdException w:name="List Table 1 Light Accent 4" w:uiPriority="46"/>
-    <w:lsdException w:name="List Table 2 Accent 4" w:uiPriority="47"/>
-    <w:lsdException w:name="List Table 3 Accent 4" w:uiPriority="48"/>
-    <w:lsdException w:name="List Table 4 Accent 4" w:uiPriority="49"/>
-    <w:lsdException w:name="List Table 5 Dark Accent 4" w:uiPriority="50"/>
-    <w:lsdException w:name="List Table 6 Colorful Accent 4" w:uiPriority="51"/>
-    <w:lsdException w:name="List Table 7 Colorful Accent 4" w:uiPriority="52"/>
-    <w:lsdException w:name="List Table 1 Light Accent 5" w:uiPriority="46"/>
-    <w:lsdException w:name="List Table 2 Accent 5" w:uiPriority="47"/>
-    <w:lsdException w:name="List Table 3 Accent 5" w:uiPriority="48"/>
-    <w:lsdException w:name="List Table 4 Accent 5" w:uiPriority="49"/>
-    <w:lsdException w:name="List Table 5 Dark Accent 5" w:uiPriority="50"/>
-    <w:lsdException w:name="List Table 6 Colorful Accent 5" w:uiPriority="51"/>
-    <w:lsdException w:name="List Table 7 Colorful Accent 5" w:uiPriority="52"/>
-    <w:lsdException w:name="List Table 1 Light Accent 6" w:uiPriority="46"/>
-    <w:lsdException w:name="List Table 2 Accent 6" w:uiPriority="47"/>
-    <w:lsdException w:name="List Table 3 Accent 6" w:uiPriority="48"/>
-    <w:lsdException w:name="List Table 4 Accent 6" w:uiPriority="49"/>
-    <w:lsdException w:name="List Table 5 Dark Accent 6" w:uiPriority="50"/>
-    <w:lsdException w:name="List Table 6 Colorful Accent 6" w:uiPriority="51"/>
-    <w:lsdException w:name="List Table 7 Colorful Accent 6" w:uiPriority="52"/>
+  <w:latentStyles w:defLockedState="0" w:defUIPriority="99" w:defSemiHidden="1" w:defUnhideWhenUsed="1" w:defQFormat="0" w:count="267">
+    <w:lsdException w:name="Normal" w:semiHidden="0" w:uiPriority="0" w:unhideWhenUsed="0" w:qFormat="1"/>
+    <w:lsdException w:name="heading 1" w:semiHidden="0" w:uiPriority="9" w:unhideWhenUsed="0" w:qFormat="1"/>
+    <w:lsdException w:name="heading 2" w:uiPriority="9" w:qFormat="1"/>
+    <w:lsdException w:name="heading 3" w:uiPriority="9" w:qFormat="1"/>
+    <w:lsdException w:name="heading 4" w:uiPriority="9" w:qFormat="1"/>
+    <w:lsdException w:name="heading 5" w:uiPriority="9" w:qFormat="1"/>
+    <w:lsdException w:name="heading 6" w:uiPriority="9" w:qFormat="1"/>
+    <w:lsdException w:name="heading 7" w:uiPriority="9" w:qFormat="1"/>
+    <w:lsdException w:name="heading 8" w:uiPriority="9" w:qFormat="1"/>
+    <w:lsdException w:name="heading 9" w:uiPriority="9" w:qFormat="1"/>
+    <w:lsdException w:name="toc 1" w:uiPriority="39"/>
+    <w:lsdException w:name="toc 2" w:uiPriority="39"/>
+    <w:lsdException w:name="toc 3" w:uiPriority="39"/>
+    <w:lsdException w:name="toc 4" w:uiPriority="39"/>
+    <w:lsdException w:name="toc 5" w:uiPriority="39"/>
+    <w:lsdException w:name="toc 6" w:uiPriority="39"/>
+    <w:lsdException w:name="toc 7" w:uiPriority="39"/>
+    <w:lsdException w:name="toc 8" w:uiPriority="39"/>
+    <w:lsdException w:name="toc 9" w:uiPriority="39"/>
+    <w:lsdException w:name="caption" w:uiPriority="35" w:qFormat="1"/>
+    <w:lsdException w:name="Title" w:semiHidden="0" w:uiPriority="10" w:unhideWhenUsed="0" w:qFormat="1"/>
+    <w:lsdException w:name="Default Paragraph Font" w:uiPriority="1"/>
+    <w:lsdException w:name="Subtitle" w:semiHidden="0" w:uiPriority="11" w:unhideWhenUsed="0" w:qFormat="1"/>
+    <w:lsdException w:name="Strong" w:semiHidden="0" w:uiPriority="22" w:unhideWhenUsed="0" w:qFormat="1"/>
+    <w:lsdException w:name="Emphasis" w:semiHidden="0" w:uiPriority="20" w:unhideWhenUsed="0" w:qFormat="1"/>
+    <w:lsdException w:name="Table Grid" w:semiHidden="0" w:uiPriority="59" w:unhideWhenUsed="0"/>
+    <w:lsdException w:name="Placeholder Text" w:unhideWhenUsed="0"/>
+    <w:lsdException w:name="No Spacing" w:semiHidden="0" w:uiPriority="1" w:unhideWhenUsed="0" w:qFormat="1"/>
+    <w:lsdException w:name="Light Shading" w:semiHidden="0" w:uiPriority="60" w:unhideWhenUsed="0"/>
+    <w:lsdException w:name="Light List" w:semiHidden="0" w:uiPriority="61" w:unhideWhenUsed="0"/>
+    <w:lsdException w:name="Light Grid" w:semiHidden="0" w:uiPriority="62" w:unhideWhenUsed="0"/>
+    <w:lsdException w:name="Medium Shading 1" w:semiHidden="0" w:uiPriority="63" w:unhideWhenUsed="0"/>
+    <w:lsdException w:name="Medium Shading 2" w:semiHidden="0" w:uiPriority="64" w:unhideWhenUsed="0"/>
+    <w:lsdException w:name="Medium List 1" w:semiHidden="0" w:uiPriority="65" w:unhideWhenUsed="0"/>
+    <w:lsdException w:name="Medium List 2" w:semiHidden="0" w:uiPriority="66" w:unhideWhenUsed="0"/>
+    <w:lsdException w:name="Medium Grid 1" w:semiHidden="0" w:uiPriority="67" w:unhideWhenUsed="0"/>
+    <w:lsdException w:name="Medium Grid 2" w:semiHidden="0" w:uiPriority="68" w:unhideWhenUsed="0"/>
+    <w:lsdException w:name="Medium Grid 3" w:semiHidden="0" w:uiPriority="69" w:unhideWhenUsed="0"/>
+    <w:lsdException w:name="Dark List" w:semiHidden="0" w:uiPriority="70" w:unhideWhenUsed="0"/>
+    <w:lsdException w:name="Colorful Shading" w:semiHidden="0" w:uiPriority="71" w:unhideWhenUsed="0"/>
+    <w:lsdException w:name="Colorful List" w:semiHidden="0" w:uiPriority="72" w:unhideWhenUsed="0"/>
+    <w:lsdException w:name="Colorful Grid" w:semiHidden="0" w:uiPriority="73" w:unhideWhenUsed="0"/>
+    <w:lsdException w:name="Light Shading Accent 1" w:semiHidden="0" w:uiPriority="60" w:unhideWhenUsed="0"/>
+    <w:lsdException w:name="Light List Accent 1" w:semiHidden="0" w:uiPriority="61" w:unhideWhenUsed="0"/>
+    <w:lsdException w:name="Light Grid Accent 1" w:semiHidden="0" w:uiPriority="62" w:unhideWhenUsed="0"/>
+    <w:lsdException w:name="Medium Shading 1 Accent 1" w:semiHidden="0" w:uiPriority="63" w:unhideWhenUsed="0"/>
+    <w:lsdException w:name="Medium Shading 2 Accent 1" w:semiHidden="0" w:uiPriority="64" w:unhideWhenUsed="0"/>
+    <w:lsdException w:name="Medium List 1 Accent 1" w:semiHidden="0" w:uiPriority="65" w:unhideWhenUsed="0"/>
+    <w:lsdException w:name="Revision" w:unhideWhenUsed="0"/>
+    <w:lsdException w:name="List Paragraph" w:semiHidden="0" w:uiPriority="34" w:unhideWhenUsed="0" w:qFormat="1"/>
+    <w:lsdException w:name="Quote" w:semiHidden="0" w:uiPriority="29" w:unhideWhenUsed="0" w:qFormat="1"/>
+    <w:lsdException w:name="Intense Quote" w:semiHidden="0" w:uiPriority="30" w:unhideWhenUsed="0" w:qFormat="1"/>
+    <w:lsdException w:name="Medium List 2 Accent 1" w:semiHidden="0" w:uiPriority="66" w:unhideWhenUsed="0"/>
+    <w:lsdException w:name="Medium Grid 1 Accent 1" w:semiHidden="0" w:uiPriority="67" w:unhideWhenUsed="0"/>
+    <w:lsdException w:name="Medium Grid 2 Accent 1" w:semiHidden="0" w:uiPriority="68" w:unhideWhenUsed="0"/>
+    <w:lsdException w:name="Medium Grid 3 Accent 1" w:semiHidden="0" w:uiPriority="69" w:unhideWhenUsed="0"/>
+    <w:lsdException w:name="Dark List Accent 1" w:semiHidden="0" w:uiPriority="70" w:unhideWhenUsed="0"/>
+    <w:lsdException w:name="Colorful Shading Accent 1" w:semiHidden="0" w:uiPriority="71" w:unhideWhenUsed="0"/>
+    <w:lsdException w:name="Colorful List Accent 1" w:semiHidden="0" w:uiPriority="72" w:unhideWhenUsed="0"/>
+    <w:lsdException w:name="Colorful Grid Accent 1" w:semiHidden="0" w:uiPriority="73" w:unhideWhenUsed="0"/>
+    <w:lsdException w:name="Light Shading Accent 2" w:semiHidden="0" w:uiPriority="60" w:unhideWhenUsed="0"/>
+    <w:lsdException w:name="Light List Accent 2" w:semiHidden="0" w:uiPriority="61" w:unhideWhenUsed="0"/>
+    <w:lsdException w:name="Light Grid Accent 2" w:semiHidden="0" w:uiPriority="62" w:unhideWhenUsed="0"/>
+    <w:lsdException w:name="Medium Shading 1 Accent 2" w:semiHidden="0" w:uiPriority="63" w:unhideWhenUsed="0"/>
+    <w:lsdException w:name="Medium Shading 2 Accent 2" w:semiHidden="0" w:uiPriority="64" w:unhideWhenUsed="0"/>
+    <w:lsdException w:name="Medium List 1 Accent 2" w:semiHidden="0" w:uiPriority="65" w:unhideWhenUsed="0"/>
+    <w:lsdException w:name="Medium List 2 Accent 2" w:semiHidden="0" w:uiPriority="66" w:unhideWhenUsed="0"/>
+    <w:lsdException w:name="Medium Grid 1 Accent 2" w:semiHidden="0" w:uiPriority="67" w:unhideWhenUsed="0"/>
+    <w:lsdException w:name="Medium Grid 2 Accent 2" w:semiHidden="0" w:uiPriority="68" w:unhideWhenUsed="0"/>
+    <w:lsdException w:name="Medium Grid 3 Accent 2" w:semiHidden="0" w:uiPriority="69" w:unhideWhenUsed="0"/>
+    <w:lsdException w:name="Dark List Accent 2" w:semiHidden="0" w:uiPriority="70" w:unhideWhenUsed="0"/>
+    <w:lsdException w:name="Colorful Shading Accent 2" w:semiHidden="0" w:uiPriority="71" w:unhideWhenUsed="0"/>
+    <w:lsdException w:name="Colorful List Accent 2" w:semiHidden="0" w:uiPriority="72" w:unhideWhenUsed="0"/>
+    <w:lsdException w:name="Colorful Grid Accent 2" w:semiHidden="0" w:uiPriority="73" w:unhideWhenUsed="0"/>
+    <w:lsdException w:name="Light Shading Accent 3" w:semiHidden="0" w:uiPriority="60" w:unhideWhenUsed="0"/>
+    <w:lsdException w:name="Light List Accent 3" w:semiHidden="0" w:uiPriority="61" w:unhideWhenUsed="0"/>
+    <w:lsdException w:name="Light Grid Accent 3" w:semiHidden="0" w:uiPriority="62" w:unhideWhenUsed="0"/>
+    <w:lsdException w:name="Medium Shading 1 Accent 3" w:semiHidden="0" w:uiPriority="63" w:unhideWhenUsed="0"/>
+    <w:lsdException w:name="Medium Shading 2 Accent 3" w:semiHidden="0" w:uiPriority="64" w:unhideWhenUsed="0"/>
+    <w:lsdException w:name="Medium List 1 Accent 3" w:semiHidden="0" w:uiPriority="65" w:unhideWhenUsed="0"/>
+    <w:lsdException w:name="Medium List 2 Accent 3" w:semiHidden="0" w:uiPriority="66" w:unhideWhenUsed="0"/>
+    <w:lsdException w:name="Medium Grid 1 Accent 3" w:semiHidden="0" w:uiPriority="67" w:unhideWhenUsed="0"/>
+    <w:lsdException w:name="Medium Grid 2 Accent 3" w:semiHidden="0" w:uiPriority="68" w:unhideWhenUsed="0"/>
+    <w:lsdException w:name="Medium Grid 3 Accent 3" w:semiHidden="0" w:uiPriority="69" w:unhideWhenUsed="0"/>
+    <w:lsdException w:name="Dark List Accent 3" w:semiHidden="0" w:uiPriority="70" w:unhideWhenUsed="0"/>
+    <w:lsdException w:name="Colorful Shading Accent 3" w:semiHidden="0" w:uiPriority="71" w:unhideWhenUsed="0"/>
+    <w:lsdException w:name="Colorful List Accent 3" w:semiHidden="0" w:uiPriority="72" w:unhideWhenUsed="0"/>
+    <w:lsdException w:name="Colorful Grid Accent 3" w:semiHidden="0" w:uiPriority="73" w:unhideWhenUsed="0"/>
+    <w:lsdException w:name="Light Shading Accent 4" w:semiHidden="0" w:uiPriority="60" w:unhideWhenUsed="0"/>
+    <w:lsdException w:name="Light List Accent 4" w:semiHidden="0" w:uiPriority="61" w:unhideWhenUsed="0"/>
+    <w:lsdException w:name="Light Grid Accent 4" w:semiHidden="0" w:uiPriority="62" w:unhideWhenUsed="0"/>
+    <w:lsdException w:name="Medium Shading 1 Accent 4" w:semiHidden="0" w:uiPriority="63" w:unhideWhenUsed="0"/>
+    <w:lsdException w:name="Medium Shading 2 Accent 4" w:semiHidden="0" w:uiPriority="64" w:unhideWhenUsed="0"/>
+    <w:lsdException w:name="Medium List 1 Accent 4" w:semiHidden="0" w:uiPriority="65" w:unhideWhenUsed="0"/>
+    <w:lsdException w:name="Medium List 2 Accent 4" w:semiHidden="0" w:uiPriority="66" w:unhideWhenUsed="0"/>
+    <w:lsdException w:name="Medium Grid 1 Accent 4" w:semiHidden="0" w:uiPriority="67" w:unhideWhenUsed="0"/>
+    <w:lsdException w:name="Medium Grid 2 Accent 4" w:semiHidden="0" w:uiPriority="68" w:unhideWhenUsed="0"/>
+    <w:lsdException w:name="Medium Grid 3 Accent 4" w:semiHidden="0" w:uiPriority="69" w:unhideWhenUsed="0"/>
+    <w:lsdException w:name="Dark List Accent 4" w:semiHidden="0" w:uiPriority="70" w:unhideWhenUsed="0"/>
+    <w:lsdException w:name="Colorful Shading Accent 4" w:semiHidden="0" w:uiPriority="71" w:unhideWhenUsed="0"/>
+    <w:lsdException w:name="Colorful List Accent 4" w:semiHidden="0" w:uiPriority="72" w:unhideWhenUsed="0"/>
+    <w:lsdException w:name="Colorful Grid Accent 4" w:semiHidden="0" w:uiPriority="73" w:unhideWhenUsed="0"/>
+    <w:lsdException w:name="Light Shading Accent 5" w:semiHidden="0" w:uiPriority="60" w:unhideWhenUsed="0"/>
+    <w:lsdException w:name="Light List Accent 5" w:semiHidden="0" w:uiPriority="61" w:unhideWhenUsed="0"/>
+    <w:lsdException w:name="Light Grid Accent 5" w:semiHidden="0" w:uiPriority="62" w:unhideWhenUsed="0"/>
+    <w:lsdException w:name="Medium Shading 1 Accent 5" w:semiHidden="0" w:uiPriority="63" w:unhideWhenUsed="0"/>
+    <w:lsdException w:name="Medium Shading 2 Accent 5" w:semiHidden="0" w:uiPriority="64" w:unhideWhenUsed="0"/>
+    <w:lsdException w:name="Medium List 1 Accent 5" w:semiHidden="0" w:uiPriority="65" w:unhideWhenUsed="0"/>
+    <w:lsdException w:name="Medium List 2 Accent 5" w:semiHidden="0" w:uiPriority="66" w:unhideWhenUsed="0"/>
+    <w:lsdException w:name="Medium Grid 1 Accent 5" w:semiHidden="0" w:uiPriority="67" w:unhideWhenUsed="0"/>
+    <w:lsdException w:name="Medium Grid 2 Accent 5" w:semiHidden="0" w:uiPriority="68" w:unhideWhenUsed="0"/>
+    <w:lsdException w:name="Medium Grid 3 Accent 5" w:semiHidden="0" w:uiPriority="69" w:unhideWhenUsed="0"/>
+    <w:lsdException w:name="Dark List Accent 5" w:semiHidden="0" w:uiPriority="70" w:unhideWhenUsed="0"/>
+    <w:lsdException w:name="Colorful Shading Accent 5" w:semiHidden="0" w:uiPriority="71" w:unhideWhenUsed="0"/>
+    <w:lsdException w:name="Colorful List Accent 5" w:semiHidden="0" w:uiPriority="72" w:unhideWhenUsed="0"/>
+    <w:lsdException w:name="Colorful Grid Accent 5" w:semiHidden="0" w:uiPriority="73" w:unhideWhenUsed="0"/>
+    <w:lsdException w:name="Light Shading Accent 6" w:semiHidden="0" w:uiPriority="60" w:unhideWhenUsed="0"/>
+    <w:lsdException w:name="Light List Accent 6" w:semiHidden="0" w:uiPriority="61" w:unhideWhenUsed="0"/>
+    <w:lsdException w:name="Light Grid Accent 6" w:semiHidden="0" w:uiPriority="62" w:unhideWhenUsed="0"/>
+    <w:lsdException w:name="Medium Shading 1 Accent 6" w:semiHidden="0" w:uiPriority="63" w:unhideWhenUsed="0"/>
+    <w:lsdException w:name="Medium Shading 2 Accent 6" w:semiHidden="0" w:uiPriority="64" w:unhideWhenUsed="0"/>
+    <w:lsdException w:name="Medium List 1 Accent 6" w:semiHidden="0" w:uiPriority="65" w:unhideWhenUsed="0"/>
+    <w:lsdException w:name="Medium List 2 Accent 6" w:semiHidden="0" w:uiPriority="66" w:unhideWhenUsed="0"/>
+    <w:lsdException w:name="Medium Grid 1 Accent 6" w:semiHidden="0" w:uiPriority="67" w:unhideWhenUsed="0"/>
+    <w:lsdException w:name="Medium Grid 2 Accent 6" w:semiHidden="0" w:uiPriority="68" w:unhideWhenUsed="0"/>
+    <w:lsdException w:name="Medium Grid 3 Accent 6" w:semiHidden="0" w:uiPriority="69" w:unhideWhenUsed="0"/>
+    <w:lsdException w:name="Dark List Accent 6" w:semiHidden="0" w:uiPriority="70" w:unhideWhenUsed="0"/>
+    <w:lsdException w:name="Colorful Shading Accent 6" w:semiHidden="0" w:uiPriority="71" w:unhideWhenUsed="0"/>
+    <w:lsdException w:name="Colorful List Accent 6" w:semiHidden="0" w:uiPriority="72" w:unhideWhenUsed="0"/>
+    <w:lsdException w:name="Colorful Grid Accent 6" w:semiHidden="0" w:uiPriority="73" w:unhideWhenUsed="0"/>
+    <w:lsdException w:name="Subtle Emphasis" w:semiHidden="0" w:uiPriority="19" w:unhideWhenUsed="0" w:qFormat="1"/>
+    <w:lsdException w:name="Intense Emphasis" w:semiHidden="0" w:uiPriority="21" w:unhideWhenUsed="0" w:qFormat="1"/>
+    <w:lsdException w:name="Subtle Reference" w:semiHidden="0" w:uiPriority="31" w:unhideWhenUsed="0" w:qFormat="1"/>
+    <w:lsdException w:name="Intense Reference" w:semiHidden="0" w:uiPriority="32" w:unhideWhenUsed="0" w:qFormat="1"/>
+    <w:lsdException w:name="Book Title" w:semiHidden="0" w:uiPriority="33" w:unhideWhenUsed="0" w:qFormat="1"/>
+    <w:lsdException w:name="Bibliography" w:uiPriority="37"/>
+    <w:lsdException w:name="TOC Heading" w:uiPriority="39" w:qFormat="1"/>
   </w:latentStyles>
   <w:style w:type="paragraph" w:default="1" w:styleId="a">
     <w:name w:val="Normal"/>
@@ -5800,6 +5642,7 @@
     <w:uiPriority w:val="99"/>
     <w:semiHidden/>
     <w:unhideWhenUsed/>
+    <w:qFormat/>
     <w:tblPr>
       <w:tblInd w:w="0" w:type="dxa"/>
       <w:tblCellMar>
@@ -5853,7 +5696,6 @@
       <w:spacing w:after="0" w:line="240" w:lineRule="auto"/>
     </w:pPr>
     <w:tblPr>
-      <w:tblInd w:w="0" w:type="nil"/>
       <w:tblBorders>
         <w:top w:val="single" w:sz="4" w:space="0" w:color="auto"/>
         <w:left w:val="single" w:sz="4" w:space="0" w:color="auto"/>
@@ -5862,7 +5704,43 @@
         <w:insideH w:val="single" w:sz="4" w:space="0" w:color="auto"/>
         <w:insideV w:val="single" w:sz="4" w:space="0" w:color="auto"/>
       </w:tblBorders>
+      <w:tblCellMar>
+        <w:top w:w="0" w:type="dxa"/>
+        <w:left w:w="108" w:type="dxa"/>
+        <w:bottom w:w="0" w:type="dxa"/>
+        <w:right w:w="108" w:type="dxa"/>
+      </w:tblCellMar>
     </w:tblPr>
+  </w:style>
+  <w:style w:type="paragraph" w:styleId="a6">
+    <w:name w:val="Balloon Text"/>
+    <w:basedOn w:val="a"/>
+    <w:link w:val="a7"/>
+    <w:uiPriority w:val="99"/>
+    <w:semiHidden/>
+    <w:unhideWhenUsed/>
+    <w:rsid w:val="00A36B79"/>
+    <w:pPr>
+      <w:spacing w:after="0" w:line="240" w:lineRule="auto"/>
+    </w:pPr>
+    <w:rPr>
+      <w:rFonts w:ascii="Tahoma" w:hAnsi="Tahoma" w:cs="Tahoma"/>
+      <w:sz w:val="16"/>
+      <w:szCs w:val="16"/>
+    </w:rPr>
+  </w:style>
+  <w:style w:type="character" w:customStyle="1" w:styleId="a7">
+    <w:name w:val="Текст выноски Знак"/>
+    <w:basedOn w:val="a0"/>
+    <w:link w:val="a6"/>
+    <w:uiPriority w:val="99"/>
+    <w:semiHidden/>
+    <w:rsid w:val="00A36B79"/>
+    <w:rPr>
+      <w:rFonts w:ascii="Tahoma" w:hAnsi="Tahoma" w:cs="Tahoma"/>
+      <w:sz w:val="16"/>
+      <w:szCs w:val="16"/>
+    </w:rPr>
   </w:style>
 </w:styles>
 </file>
@@ -5910,7 +5788,7 @@
     </a:clrScheme>
     <a:fontScheme name="Стандартная">
       <a:majorFont>
-        <a:latin typeface="Calibri Light" panose="020F0302020204030204"/>
+        <a:latin typeface="Calibri Light"/>
         <a:ea typeface=""/>
         <a:cs typeface=""/>
         <a:font script="Jpan" typeface="游ゴシック Light"/>
@@ -5962,7 +5840,7 @@
         <a:font script="Tfng" typeface="Ebrima"/>
       </a:majorFont>
       <a:minorFont>
-        <a:latin typeface="Calibri" panose="020F0502020204030204"/>
+        <a:latin typeface="Calibri"/>
         <a:ea typeface=""/>
         <a:cs typeface=""/>
         <a:font script="Jpan" typeface="游明朝"/>
@@ -6156,7 +6034,7 @@
   <a:extraClrSchemeLst/>
   <a:extLst>
     <a:ext uri="{05A4C25C-085E-4340-85A3-A5531E510DB2}">
-      <thm15:themeFamily xmlns:thm15="http://schemas.microsoft.com/office/thememl/2012/main" name="Office Theme" id="{62F939B6-93AF-4DB8-9C6B-D6C7DFDC589F}" vid="{4A3C46E8-61CC-4603-A589-7422A47A8E4A}"/>
+      <thm15:themeFamily xmlns:thm15="http://schemas.microsoft.com/office/thememl/2012/main" xmlns="" name="Office Theme" id="{62F939B6-93AF-4DB8-9C6B-D6C7DFDC589F}" vid="{4A3C46E8-61CC-4603-A589-7422A47A8E4A}"/>
     </a:ext>
   </a:extLst>
 </a:theme>

</xml_diff>